<commit_message>
changed Quarry S summ table
</commit_message>
<xml_diff>
--- a/Manuscript/Equations.docx
+++ b/Manuscript/Equations.docx
@@ -399,7 +399,27 @@
               <w:fldChar w:fldCharType="end"/>
             </w:r>
             <w:r>
-              <w:t>, normalized for watershed area. Linear functions were fit to untransformed (Linear) and log-transformed dependent and independent variables (Power Law), and best fit determined by coefficients of determination (r</w:t>
+              <w:t>, normalized for watershed area</w:t>
+            </w:r>
+            <w:r>
+              <w:t xml:space="preserve"> </w:t>
+            </w:r>
+            <w:r>
+              <w:t>(where appropriate</w:t>
+            </w:r>
+            <w:r>
+              <w:t>)</w:t>
+            </w:r>
+            <w:r>
+              <w:t xml:space="preserve">. Linear functions were fit to log-transformed dependent and independent variables and best fit </w:t>
+            </w:r>
+            <w:r>
+              <w:t xml:space="preserve">was </w:t>
+            </w:r>
+            <w:bookmarkStart w:id="0" w:name="_GoBack"/>
+            <w:bookmarkEnd w:id="0"/>
+            <w:r>
+              <w:t>determined by coefficients of determination (r</w:t>
             </w:r>
             <w:r>
               <w:rPr>
@@ -1109,10 +1129,7 @@
         </w:tc>
       </w:tr>
     </w:tbl>
-    <w:p>
-      <w:bookmarkStart w:id="0" w:name="_GoBack"/>
-      <w:bookmarkEnd w:id="0"/>
-    </w:p>
+    <w:p/>
     <w:sectPr>
       <w:pgSz w:w="12240" w:h="15840"/>
       <w:pgMar w:top="1440" w:right="1440" w:bottom="1440" w:left="1440" w:header="720" w:footer="720" w:gutter="0"/>

</xml_diff>

<commit_message>
edited first draft in MS Word and updated Manuscript
</commit_message>
<xml_diff>
--- a/Manuscript/Equations.docx
+++ b/Manuscript/Equations.docx
@@ -24,7 +24,13 @@
               <w:right w:val="nil"/>
             </w:tcBorders>
           </w:tcPr>
-          <w:p/>
+          <w:p>
+            <w:pPr>
+              <w:rPr>
+                <w:rFonts w:ascii="Cambria" w:hAnsi="Cambria"/>
+              </w:rPr>
+            </w:pPr>
+          </w:p>
         </w:tc>
         <w:tc>
           <w:tcPr>
@@ -37,6 +43,11 @@
             </w:tcBorders>
           </w:tcPr>
           <w:p>
+            <w:pPr>
+              <w:rPr>
+                <w:rFonts w:ascii="Cambria" w:hAnsi="Cambria"/>
+              </w:rPr>
+            </w:pPr>
             <m:oMathPara>
               <m:oMath>
                 <m:sSub>
@@ -129,212 +140,15 @@
           <w:p>
             <w:pPr>
               <w:jc w:val="right"/>
+              <w:rPr>
+                <w:rFonts w:ascii="Cambria" w:hAnsi="Cambria"/>
+              </w:rPr>
             </w:pPr>
             <w:r>
+              <w:rPr>
+                <w:rFonts w:ascii="Cambria" w:hAnsi="Cambria"/>
+              </w:rPr>
               <w:t>Equation 1</w:t>
-            </w:r>
-          </w:p>
-        </w:tc>
-      </w:tr>
-      <w:tr>
-        <w:tc>
-          <w:tcPr>
-            <w:tcW w:w="9350" w:type="dxa"/>
-            <w:gridSpan w:val="3"/>
-            <w:tcBorders>
-              <w:top w:val="nil"/>
-              <w:left w:val="nil"/>
-              <w:bottom w:val="nil"/>
-              <w:right w:val="nil"/>
-            </w:tcBorders>
-          </w:tcPr>
-          <w:p>
-            <w:proofErr w:type="gramStart"/>
-            <w:r>
-              <w:t>where</w:t>
-            </w:r>
-            <w:proofErr w:type="gramEnd"/>
-            <w:r>
-              <w:t xml:space="preserve"> </w:t>
-            </w:r>
-            <w:r>
-              <w:rPr>
-                <w:i/>
-              </w:rPr>
-              <w:t>SSY</w:t>
-            </w:r>
-            <w:r>
-              <w:rPr>
-                <w:i/>
-                <w:vertAlign w:val="subscript"/>
-              </w:rPr>
-              <w:t>EV</w:t>
-            </w:r>
-            <w:r>
-              <w:rPr>
-                <w:i/>
-                <w:vertAlign w:val="subscript"/>
-              </w:rPr>
-              <w:t xml:space="preserve"> </w:t>
-            </w:r>
-            <w:r>
-              <w:t>is suspended sediment yield (tons)</w:t>
-            </w:r>
-            <w:r>
-              <w:t xml:space="preserve"> from t=0=storm start to T=storm end</w:t>
-            </w:r>
-            <w:r>
-              <w:t xml:space="preserve">, </w:t>
-            </w:r>
-            <w:r>
-              <w:rPr>
-                <w:i/>
-              </w:rPr>
-              <w:t xml:space="preserve">SSC </w:t>
-            </w:r>
-            <w:r>
-              <w:t xml:space="preserve">is suspended sediment concentration (mg/L), and </w:t>
-            </w:r>
-            <w:r>
-              <w:rPr>
-                <w:i/>
-              </w:rPr>
-              <w:t>Q</w:t>
-            </w:r>
-            <w:r>
-              <w:t xml:space="preserve"> is discharge (L/sec)</w:t>
-            </w:r>
-            <w:r>
-              <w:t>.</w:t>
-            </w:r>
-          </w:p>
-        </w:tc>
-      </w:tr>
-    </w:tbl>
-    <w:p/>
-    <w:tbl>
-      <w:tblPr>
-        <w:tblStyle w:val="TableGrid"/>
-        <w:tblW w:w="0" w:type="auto"/>
-        <w:tblLook w:val="04A0" w:firstRow="1" w:lastRow="0" w:firstColumn="1" w:lastColumn="0" w:noHBand="0" w:noVBand="1"/>
-      </w:tblPr>
-      <w:tblGrid>
-        <w:gridCol w:w="3116"/>
-        <w:gridCol w:w="3117"/>
-        <w:gridCol w:w="3117"/>
-      </w:tblGrid>
-      <w:tr>
-        <w:tc>
-          <w:tcPr>
-            <w:tcW w:w="3116" w:type="dxa"/>
-            <w:tcBorders>
-              <w:top w:val="nil"/>
-              <w:left w:val="nil"/>
-              <w:bottom w:val="nil"/>
-              <w:right w:val="nil"/>
-            </w:tcBorders>
-          </w:tcPr>
-          <w:p>
-            <w:pPr>
-              <w:spacing w:after="120"/>
-            </w:pPr>
-          </w:p>
-        </w:tc>
-        <w:tc>
-          <w:tcPr>
-            <w:tcW w:w="3117" w:type="dxa"/>
-            <w:tcBorders>
-              <w:top w:val="nil"/>
-              <w:left w:val="nil"/>
-              <w:bottom w:val="nil"/>
-              <w:right w:val="nil"/>
-            </w:tcBorders>
-          </w:tcPr>
-          <w:p>
-            <w:pPr>
-              <w:spacing w:after="120"/>
-            </w:pPr>
-            <m:oMathPara>
-              <m:oMath>
-                <m:sSub>
-                  <m:sSubPr>
-                    <m:ctrlPr>
-                      <w:rPr>
-                        <w:rFonts w:ascii="Cambria Math" w:hAnsi="Cambria Math"/>
-                        <w:i/>
-                      </w:rPr>
-                    </m:ctrlPr>
-                  </m:sSubPr>
-                  <m:e>
-                    <m:r>
-                      <w:rPr>
-                        <w:rFonts w:ascii="Cambria Math" w:hAnsi="Cambria Math"/>
-                      </w:rPr>
-                      <m:t>SSY</m:t>
-                    </m:r>
-                  </m:e>
-                  <m:sub>
-                    <m:r>
-                      <w:rPr>
-                        <w:rFonts w:ascii="Cambria Math" w:hAnsi="Cambria Math"/>
-                      </w:rPr>
-                      <m:t>EV</m:t>
-                    </m:r>
-                  </m:sub>
-                </m:sSub>
-                <m:r>
-                  <w:rPr>
-                    <w:rFonts w:ascii="Cambria Math" w:hAnsi="Cambria Math"/>
-                  </w:rPr>
-                  <m:t>= α</m:t>
-                </m:r>
-                <m:sSup>
-                  <m:sSupPr>
-                    <m:ctrlPr>
-                      <w:rPr>
-                        <w:rFonts w:ascii="Cambria Math" w:hAnsi="Cambria Math"/>
-                        <w:i/>
-                      </w:rPr>
-                    </m:ctrlPr>
-                  </m:sSupPr>
-                  <m:e>
-                    <m:r>
-                      <w:rPr>
-                        <w:rFonts w:ascii="Cambria Math" w:hAnsi="Cambria Math"/>
-                      </w:rPr>
-                      <m:t>X</m:t>
-                    </m:r>
-                  </m:e>
-                  <m:sup>
-                    <m:r>
-                      <w:rPr>
-                        <w:rFonts w:ascii="Cambria Math" w:hAnsi="Cambria Math"/>
-                      </w:rPr>
-                      <m:t>β</m:t>
-                    </m:r>
-                  </m:sup>
-                </m:sSup>
-              </m:oMath>
-            </m:oMathPara>
-          </w:p>
-        </w:tc>
-        <w:tc>
-          <w:tcPr>
-            <w:tcW w:w="3117" w:type="dxa"/>
-            <w:tcBorders>
-              <w:top w:val="nil"/>
-              <w:left w:val="nil"/>
-              <w:bottom w:val="nil"/>
-              <w:right w:val="nil"/>
-            </w:tcBorders>
-          </w:tcPr>
-          <w:p>
-            <w:pPr>
-              <w:spacing w:after="120"/>
-              <w:jc w:val="right"/>
-            </w:pPr>
-            <w:r>
-              <w:t>Equation 2</w:t>
             </w:r>
           </w:p>
         </w:tc>
@@ -353,61 +167,94 @@
           </w:tcPr>
           <w:p>
             <w:pPr>
-              <w:spacing w:after="120"/>
+              <w:rPr>
+                <w:rFonts w:ascii="Cambria" w:hAnsi="Cambria"/>
+              </w:rPr>
             </w:pPr>
-            <w:r>
-              <w:t xml:space="preserve">where X is a storm metric, and the regression coefficients α and β are obtained by ordinary least squares regression on the logarithms of </w:t>
-            </w:r>
-            <w:r>
-              <w:rPr>
+            <w:proofErr w:type="gramStart"/>
+            <w:r>
+              <w:rPr>
+                <w:rFonts w:ascii="Cambria" w:hAnsi="Cambria"/>
+              </w:rPr>
+              <w:t>where</w:t>
+            </w:r>
+            <w:proofErr w:type="gramEnd"/>
+            <w:r>
+              <w:rPr>
+                <w:rFonts w:ascii="Cambria" w:hAnsi="Cambria"/>
+              </w:rPr>
+              <w:t xml:space="preserve"> </w:t>
+            </w:r>
+            <w:r>
+              <w:rPr>
+                <w:rFonts w:ascii="Cambria" w:hAnsi="Cambria"/>
                 <w:i/>
               </w:rPr>
               <w:t>SSY</w:t>
             </w:r>
             <w:r>
               <w:rPr>
+                <w:rFonts w:ascii="Cambria" w:hAnsi="Cambria"/>
                 <w:i/>
                 <w:vertAlign w:val="subscript"/>
               </w:rPr>
-              <w:t xml:space="preserve">EV  </w:t>
-            </w:r>
-            <w:r>
-              <w:t xml:space="preserve">and </w:t>
-            </w:r>
-            <w:r>
-              <w:rPr>
+              <w:t xml:space="preserve">EV </w:t>
+            </w:r>
+            <w:r>
+              <w:rPr>
+                <w:rFonts w:ascii="Cambria" w:hAnsi="Cambria"/>
+              </w:rPr>
+              <w:t xml:space="preserve">is suspended sediment yield (tons) from t=0=storm start to T=storm end, </w:t>
+            </w:r>
+            <w:r>
+              <w:rPr>
+                <w:rFonts w:ascii="Cambria" w:hAnsi="Cambria"/>
                 <w:i/>
               </w:rPr>
-              <w:t xml:space="preserve">X </w:t>
-            </w:r>
-            <w:r>
-              <w:fldChar w:fldCharType="begin" w:fldLock="1"/>
-            </w:r>
-            <w:r>
-              <w:instrText>ADDIN CSL_CITATION { "citationItems" : [ { "id" : "ITEM-1", "itemData" : { "author" : [ { "dropping-particle" : "", "family" : "Hicks", "given" : "D Murray", "non-dropping-particle" : "", "parse-names" : false, "suffix" : "" } ], "container-title" : "Proceedings of the New-Zealand Hydrological Society Symposium", "id" : "ITEM-1", "issued" : { "date-parts" : [ [ "1990" ] ] }, "publisher-place" : "Auckland, New Zealand", "title" : "Suspended sediment yields from pasture and exotic forest basins", "type" : "paper-conference" }, "uris" : [ "http://www.mendeley.com/documents/?uuid=e9a5c909-e5a8-4596-bfb2-bffc88b36ffa" ] }, { "id" : "ITEM-2", "itemData" : { "DOI" : "10.1016/j.jhydrol.2012.05.048", "ISSN" : "00221694", "author" : [ { "dropping-particle" : "", "family" : "Duvert", "given" : "C.", "non-dropping-particle" : "", "parse-names" : false, "suffix" : "" }, { "dropping-particle" : "", "family" : "Nord", "given" : "G.", "non-dropping-particle" : "", "parse-names" : false, "suffix" : "" }, { "dropping-particle" : "", "family" : "Gratiot", "given" : "N.", "non-dropping-particle" : "", "parse-names" : false, "suffix" : "" }, { "dropping-particle" : "", "family" : "Navratil", "given" : "O.", "non-dropping-particle" : "", "parse-names" : false, "suffix" : "" }, { "dropping-particle" : "", "family" : "Nadal-Romero", "given" : "E.", "non-dropping-particle" : "", "parse-names" : false, "suffix" : "" }, { "dropping-particle" : "", "family" : "Mathys", "given" : "N.", "non-dropping-particle" : "", "parse-names" : false, "suffix" : "" }, { "dropping-particle" : "", "family" : "N\u00e9mery", "given" : "J.", "non-dropping-particle" : "", "parse-names" : false, "suffix" : "" }, { "dropping-particle" : "", "family" : "Reg\u00fc\u00e9s", "given" : "D.", "non-dropping-particle" : "", "parse-names" : false, "suffix" : "" }, { "dropping-particle" : "", "family" : "Garc\u00eda-Ruiz", "given" : "J.M.", "non-dropping-particle" : "", "parse-names" : false, "suffix" : "" }, { "dropping-particle" : "", "family" : "Gallart", "given" : "F.", "non-dropping-particle" : "", "parse-names" : false, "suffix" : "" }, { "dropping-particle" : "", "family" : "Esteves", "given" : "M.", "non-dropping-particle" : "", "parse-names" : false, "suffix" : "" } ], "container-title" : "Journal of Hydrology", "id" : "ITEM-2", "issued" : { "date-parts" : [ [ "2012", "8" ] ] }, "note" : "1. Compile data on SSY events from 8 catchments\n2. Do regressions on several statistical correlations using a few different correlation methods\n3. Check correlations with several determination coefficients (like R2, Spearman's)\n4. Look at global dispersion around correlation model lines: inter site variability explain differences in alpha (intercepts); slopes mostly the same\n5. Look at dispersion around site-specific correlation model lines: \nseasonality?(yes, but no overall pattern)\n increase in Q rising limb?(yes)\nhigher antecedent Q?(yes)\n6. Compare to SSY-Qmax relationships elsewhere\n\n        \nAsselman 2000 has a great discussion of the meaning of the a and b parameters", "page" : "42-55", "publisher" : "Elsevier B.V.", "title" : "Towards prediction of suspended sediment yield from peak discharge in small erodible mountainous catchments (0.45\u201322km2) of France, Mexico and Spain", "type" : "article-journal", "volume" : "454-455" }, "uris" : [ "http://www.mendeley.com/documents/?uuid=36ed3793-ebb2-4c28-811d-abf60418259a" ] }, { "id" : "ITEM-3", "itemData" : { "DOI" : "10.1080/00288330.2011.570350", "ISSN" : "0028-8330", "author" : [ { "dropping-particle" : "", "family" : "Basher", "given" : "Lr", "non-dropping-particle" : "", "parse-names" : false, "suffix" : "" }, { "dropping-particle" : "", "family" : "Hicks", "given" : "Dm", "non-dropping-particle" : "", "parse-names" : false, "suffix" : "" }, { "dropping-particle" : "", "family" : "Clapp", "given" : "B", "non-dropping-particle" : "", "parse-names" : false, "suffix" : "" }, { "dropping-particle" : "", "family" : "Hewitt", "given" : "T", "non-dropping-particle" : "", "parse-names" : false, "suffix" : "" } ], "container-title" : "New Zealand Journal of Marine and Freshwater Research", "id" : "ITEM-3", "issue" : "3", "issued" : { "date-parts" : [ [ "2011", "9" ] ] }, "page" : "333-356", "title" : "Sediment yield response to large storm events and forest harvesting, Motueka River, New Zealand", "type" : "article-journal", "volume" : "45" }, "uris" : [ "http://www.mendeley.com/documents/?uuid=6bc2684b-87fb-454c-afee-27dc666c3670" ] } ], "mendeley" : { "previouslyFormattedCitation" : "(Basher et al., 2011; Duvert et al., 2012; Hicks, 1990)" }, "properties" : { "noteIndex" : 0 }, "schema" : "https://github.com/citation-style-language/schema/raw/master/csl-citation.json" }</w:instrText>
-            </w:r>
-            <w:r>
-              <w:fldChar w:fldCharType="separate"/>
-            </w:r>
-            <w:r>
-              <w:rPr>
-                <w:noProof/>
-              </w:rPr>
-              <w:t>(Basher et al., 2011; Duvert et al., 2012; Hicks, 1990)</w:t>
-            </w:r>
-            <w:r>
-              <w:fldChar w:fldCharType="end"/>
-            </w:r>
-            <w:r>
-              <w:t>.</w:t>
-            </w:r>
-            <w:bookmarkStart w:id="0" w:name="_GoBack"/>
-            <w:bookmarkEnd w:id="0"/>
+              <w:t xml:space="preserve">SSC </w:t>
+            </w:r>
+            <w:r>
+              <w:rPr>
+                <w:rFonts w:ascii="Cambria" w:hAnsi="Cambria"/>
+              </w:rPr>
+              <w:t xml:space="preserve">is suspended sediment concentration (mg/L), and </w:t>
+            </w:r>
+            <w:r>
+              <w:rPr>
+                <w:rFonts w:ascii="Cambria" w:hAnsi="Cambria"/>
+                <w:i/>
+              </w:rPr>
+              <w:t>Q</w:t>
+            </w:r>
+            <w:r>
+              <w:rPr>
+                <w:rFonts w:ascii="Cambria" w:hAnsi="Cambria"/>
+              </w:rPr>
+              <w:t xml:space="preserve"> is</w:t>
+            </w:r>
+            <w:r>
+              <w:rPr>
+                <w:rFonts w:ascii="Cambria" w:hAnsi="Cambria"/>
+              </w:rPr>
+              <w:t xml:space="preserve"> water</w:t>
+            </w:r>
+            <w:r>
+              <w:rPr>
+                <w:rFonts w:ascii="Cambria" w:hAnsi="Cambria"/>
+              </w:rPr>
+              <w:t xml:space="preserve"> discharge (L/sec).</w:t>
+            </w:r>
           </w:p>
         </w:tc>
       </w:tr>
     </w:tbl>
-    <w:p/>
+    <w:p>
+      <w:pPr>
+        <w:rPr>
+          <w:rFonts w:ascii="Cambria" w:hAnsi="Cambria"/>
+        </w:rPr>
+      </w:pPr>
+    </w:p>
     <w:tbl>
       <w:tblPr>
         <w:tblStyle w:val="TableGrid"/>
@@ -432,13 +279,24 @@
           <w:tcPr>
             <w:tcW w:w="1705" w:type="dxa"/>
           </w:tcPr>
-          <w:p/>
+          <w:p>
+            <w:pPr>
+              <w:rPr>
+                <w:rFonts w:ascii="Cambria" w:hAnsi="Cambria"/>
+              </w:rPr>
+            </w:pPr>
+          </w:p>
         </w:tc>
         <w:tc>
           <w:tcPr>
             <w:tcW w:w="5760" w:type="dxa"/>
           </w:tcPr>
           <w:p>
+            <w:pPr>
+              <w:rPr>
+                <w:rFonts w:ascii="Cambria" w:hAnsi="Cambria"/>
+              </w:rPr>
+            </w:pPr>
             <m:oMathPara>
               <m:oMath>
                 <m:r>
@@ -506,15 +364,33 @@
           <w:p>
             <w:pPr>
               <w:jc w:val="right"/>
+              <w:rPr>
+                <w:rFonts w:ascii="Cambria" w:hAnsi="Cambria"/>
+              </w:rPr>
             </w:pPr>
             <w:r>
-              <w:t>Equation 3</w:t>
+              <w:rPr>
+                <w:rFonts w:ascii="Cambria" w:hAnsi="Cambria"/>
+              </w:rPr>
+              <w:t xml:space="preserve">Equation </w:t>
+            </w:r>
+            <w:r>
+              <w:rPr>
+                <w:rFonts w:ascii="Cambria" w:hAnsi="Cambria"/>
+              </w:rPr>
+              <w:t>2</w:t>
             </w:r>
           </w:p>
         </w:tc>
       </w:tr>
     </w:tbl>
-    <w:p/>
+    <w:p>
+      <w:pPr>
+        <w:rPr>
+          <w:rFonts w:ascii="Cambria" w:hAnsi="Cambria"/>
+        </w:rPr>
+      </w:pPr>
+    </w:p>
     <w:tbl>
       <w:tblPr>
         <w:tblStyle w:val="TableGrid"/>
@@ -539,13 +415,24 @@
           <w:tcPr>
             <w:tcW w:w="1710" w:type="dxa"/>
           </w:tcPr>
-          <w:p/>
+          <w:p>
+            <w:pPr>
+              <w:rPr>
+                <w:rFonts w:ascii="Cambria" w:hAnsi="Cambria"/>
+              </w:rPr>
+            </w:pPr>
+          </w:p>
         </w:tc>
         <w:tc>
           <w:tcPr>
             <w:tcW w:w="5760" w:type="dxa"/>
           </w:tcPr>
           <w:p>
+            <w:pPr>
+              <w:rPr>
+                <w:rFonts w:ascii="Cambria" w:hAnsi="Cambria"/>
+              </w:rPr>
+            </w:pPr>
             <m:oMathPara>
               <m:oMath>
                 <m:sSub>
@@ -570,8 +457,10 @@
                       <w:rPr>
                         <w:rFonts w:ascii="Cambria Math" w:hAnsi="Cambria Math"/>
                       </w:rPr>
-                      <m:t>pre</m:t>
+                      <m:t>PRE</m:t>
                     </m:r>
+                    <w:bookmarkStart w:id="0" w:name="_GoBack"/>
+                    <w:bookmarkEnd w:id="0"/>
                   </m:sub>
                 </m:sSub>
                 <m:r>
@@ -707,15 +596,279 @@
           <w:p>
             <w:pPr>
               <w:jc w:val="right"/>
+              <w:rPr>
+                <w:rFonts w:ascii="Cambria" w:hAnsi="Cambria"/>
+              </w:rPr>
             </w:pPr>
             <w:r>
-              <w:t>Equation 4</w:t>
+              <w:rPr>
+                <w:rFonts w:ascii="Cambria" w:hAnsi="Cambria"/>
+              </w:rPr>
+              <w:t xml:space="preserve">Equation </w:t>
+            </w:r>
+            <w:r>
+              <w:rPr>
+                <w:rFonts w:ascii="Cambria" w:hAnsi="Cambria"/>
+              </w:rPr>
+              <w:t>3</w:t>
             </w:r>
           </w:p>
         </w:tc>
       </w:tr>
     </w:tbl>
-    <w:p/>
+    <w:p>
+      <w:pPr>
+        <w:rPr>
+          <w:rFonts w:ascii="Cambria" w:hAnsi="Cambria"/>
+        </w:rPr>
+      </w:pPr>
+    </w:p>
+    <w:tbl>
+      <w:tblPr>
+        <w:tblStyle w:val="TableGrid"/>
+        <w:tblW w:w="0" w:type="auto"/>
+        <w:tblLook w:val="04A0" w:firstRow="1" w:lastRow="0" w:firstColumn="1" w:lastColumn="0" w:noHBand="0" w:noVBand="1"/>
+      </w:tblPr>
+      <w:tblGrid>
+        <w:gridCol w:w="3116"/>
+        <w:gridCol w:w="3117"/>
+        <w:gridCol w:w="3117"/>
+      </w:tblGrid>
+      <w:tr>
+        <w:tc>
+          <w:tcPr>
+            <w:tcW w:w="3116" w:type="dxa"/>
+            <w:tcBorders>
+              <w:top w:val="nil"/>
+              <w:left w:val="nil"/>
+              <w:bottom w:val="nil"/>
+              <w:right w:val="nil"/>
+            </w:tcBorders>
+          </w:tcPr>
+          <w:p>
+            <w:pPr>
+              <w:spacing w:after="120"/>
+              <w:rPr>
+                <w:rFonts w:ascii="Cambria" w:hAnsi="Cambria"/>
+              </w:rPr>
+            </w:pPr>
+          </w:p>
+        </w:tc>
+        <w:tc>
+          <w:tcPr>
+            <w:tcW w:w="3117" w:type="dxa"/>
+            <w:tcBorders>
+              <w:top w:val="nil"/>
+              <w:left w:val="nil"/>
+              <w:bottom w:val="nil"/>
+              <w:right w:val="nil"/>
+            </w:tcBorders>
+          </w:tcPr>
+          <w:p>
+            <w:pPr>
+              <w:spacing w:after="120"/>
+              <w:rPr>
+                <w:rFonts w:ascii="Cambria" w:hAnsi="Cambria"/>
+              </w:rPr>
+            </w:pPr>
+            <m:oMathPara>
+              <m:oMath>
+                <m:sSub>
+                  <m:sSubPr>
+                    <m:ctrlPr>
+                      <w:rPr>
+                        <w:rFonts w:ascii="Cambria Math" w:hAnsi="Cambria Math"/>
+                        <w:i/>
+                      </w:rPr>
+                    </m:ctrlPr>
+                  </m:sSubPr>
+                  <m:e>
+                    <m:r>
+                      <w:rPr>
+                        <w:rFonts w:ascii="Cambria Math" w:hAnsi="Cambria Math"/>
+                      </w:rPr>
+                      <m:t>SSY</m:t>
+                    </m:r>
+                  </m:e>
+                  <m:sub>
+                    <m:r>
+                      <w:rPr>
+                        <w:rFonts w:ascii="Cambria Math" w:hAnsi="Cambria Math"/>
+                      </w:rPr>
+                      <m:t>EV</m:t>
+                    </m:r>
+                  </m:sub>
+                </m:sSub>
+                <m:r>
+                  <w:rPr>
+                    <w:rFonts w:ascii="Cambria Math" w:hAnsi="Cambria Math"/>
+                  </w:rPr>
+                  <m:t>= α</m:t>
+                </m:r>
+                <m:sSup>
+                  <m:sSupPr>
+                    <m:ctrlPr>
+                      <w:rPr>
+                        <w:rFonts w:ascii="Cambria Math" w:hAnsi="Cambria Math"/>
+                        <w:i/>
+                      </w:rPr>
+                    </m:ctrlPr>
+                  </m:sSupPr>
+                  <m:e>
+                    <m:r>
+                      <w:rPr>
+                        <w:rFonts w:ascii="Cambria Math" w:hAnsi="Cambria Math"/>
+                      </w:rPr>
+                      <m:t>X</m:t>
+                    </m:r>
+                  </m:e>
+                  <m:sup>
+                    <m:r>
+                      <w:rPr>
+                        <w:rFonts w:ascii="Cambria Math" w:hAnsi="Cambria Math"/>
+                      </w:rPr>
+                      <m:t>β</m:t>
+                    </m:r>
+                  </m:sup>
+                </m:sSup>
+              </m:oMath>
+            </m:oMathPara>
+          </w:p>
+        </w:tc>
+        <w:tc>
+          <w:tcPr>
+            <w:tcW w:w="3117" w:type="dxa"/>
+            <w:tcBorders>
+              <w:top w:val="nil"/>
+              <w:left w:val="nil"/>
+              <w:bottom w:val="nil"/>
+              <w:right w:val="nil"/>
+            </w:tcBorders>
+          </w:tcPr>
+          <w:p>
+            <w:pPr>
+              <w:spacing w:after="120"/>
+              <w:jc w:val="right"/>
+              <w:rPr>
+                <w:rFonts w:ascii="Cambria" w:hAnsi="Cambria"/>
+              </w:rPr>
+            </w:pPr>
+            <w:r>
+              <w:rPr>
+                <w:rFonts w:ascii="Cambria" w:hAnsi="Cambria"/>
+              </w:rPr>
+              <w:t xml:space="preserve">Equation </w:t>
+            </w:r>
+            <w:r>
+              <w:rPr>
+                <w:rFonts w:ascii="Cambria" w:hAnsi="Cambria"/>
+              </w:rPr>
+              <w:t>4</w:t>
+            </w:r>
+          </w:p>
+        </w:tc>
+      </w:tr>
+      <w:tr>
+        <w:tc>
+          <w:tcPr>
+            <w:tcW w:w="9350" w:type="dxa"/>
+            <w:gridSpan w:val="3"/>
+            <w:tcBorders>
+              <w:top w:val="nil"/>
+              <w:left w:val="nil"/>
+              <w:bottom w:val="nil"/>
+              <w:right w:val="nil"/>
+            </w:tcBorders>
+          </w:tcPr>
+          <w:p>
+            <w:pPr>
+              <w:spacing w:after="120"/>
+              <w:rPr>
+                <w:rFonts w:ascii="Cambria" w:hAnsi="Cambria"/>
+              </w:rPr>
+            </w:pPr>
+            <w:r>
+              <w:rPr>
+                <w:rFonts w:ascii="Cambria" w:hAnsi="Cambria"/>
+              </w:rPr>
+              <w:t xml:space="preserve">where X is a storm metric, and the regression coefficients α and β are obtained by ordinary least squares regression on the logarithms of </w:t>
+            </w:r>
+            <w:r>
+              <w:rPr>
+                <w:rFonts w:ascii="Cambria" w:hAnsi="Cambria"/>
+                <w:i/>
+              </w:rPr>
+              <w:t>SSY</w:t>
+            </w:r>
+            <w:r>
+              <w:rPr>
+                <w:rFonts w:ascii="Cambria" w:hAnsi="Cambria"/>
+                <w:i/>
+                <w:vertAlign w:val="subscript"/>
+              </w:rPr>
+              <w:t xml:space="preserve">EV  </w:t>
+            </w:r>
+            <w:r>
+              <w:rPr>
+                <w:rFonts w:ascii="Cambria" w:hAnsi="Cambria"/>
+              </w:rPr>
+              <w:t xml:space="preserve">and </w:t>
+            </w:r>
+            <w:r>
+              <w:rPr>
+                <w:rFonts w:ascii="Cambria" w:hAnsi="Cambria"/>
+                <w:i/>
+              </w:rPr>
+              <w:t xml:space="preserve">X </w:t>
+            </w:r>
+            <w:r>
+              <w:rPr>
+                <w:rFonts w:ascii="Cambria" w:hAnsi="Cambria"/>
+              </w:rPr>
+              <w:fldChar w:fldCharType="begin" w:fldLock="1"/>
+            </w:r>
+            <w:r>
+              <w:rPr>
+                <w:rFonts w:ascii="Cambria" w:hAnsi="Cambria"/>
+              </w:rPr>
+              <w:instrText>ADDIN CSL_CITATION { "citationItems" : [ { "id" : "ITEM-1", "itemData" : { "author" : [ { "dropping-particle" : "", "family" : "Hicks", "given" : "D Murray", "non-dropping-particle" : "", "parse-names" : false, "suffix" : "" } ], "container-title" : "Proceedings of the New-Zealand Hydrological Society Symposium", "id" : "ITEM-1", "issued" : { "date-parts" : [ [ "1990" ] ] }, "publisher-place" : "Auckland, New Zealand", "title" : "Suspended sediment yields from pasture and exotic forest basins", "type" : "paper-conference" }, "uris" : [ "http://www.mendeley.com/documents/?uuid=e9a5c909-e5a8-4596-bfb2-bffc88b36ffa" ] }, { "id" : "ITEM-2", "itemData" : { "DOI" : "10.1016/j.jhydrol.2012.05.048", "ISSN" : "00221694", "author" : [ { "dropping-particle" : "", "family" : "Duvert", "given" : "C.", "non-dropping-particle" : "", "parse-names" : false, "suffix" : "" }, { "dropping-particle" : "", "family" : "Nord", "given" : "G.", "non-dropping-particle" : "", "parse-names" : false, "suffix" : "" }, { "dropping-particle" : "", "family" : "Gratiot", "given" : "N.", "non-dropping-particle" : "", "parse-names" : false, "suffix" : "" }, { "dropping-particle" : "", "family" : "Navratil", "given" : "O.", "non-dropping-particle" : "", "parse-names" : false, "suffix" : "" }, { "dropping-particle" : "", "family" : "Nadal-Romero", "given" : "E.", "non-dropping-particle" : "", "parse-names" : false, "suffix" : "" }, { "dropping-particle" : "", "family" : "Mathys", "given" : "N.", "non-dropping-particle" : "", "parse-names" : false, "suffix" : "" }, { "dropping-particle" : "", "family" : "N\u00e9mery", "given" : "J.", "non-dropping-particle" : "", "parse-names" : false, "suffix" : "" }, { "dropping-particle" : "", "family" : "Reg\u00fc\u00e9s", "given" : "D.", "non-dropping-particle" : "", "parse-names" : false, "suffix" : "" }, { "dropping-particle" : "", "family" : "Garc\u00eda-Ruiz", "given" : "J.M.", "non-dropping-particle" : "", "parse-names" : false, "suffix" : "" }, { "dropping-particle" : "", "family" : "Gallart", "given" : "F.", "non-dropping-particle" : "", "parse-names" : false, "suffix" : "" }, { "dropping-particle" : "", "family" : "Esteves", "given" : "M.", "non-dropping-particle" : "", "parse-names" : false, "suffix" : "" } ], "container-title" : "Journal of Hydrology", "id" : "ITEM-2", "issued" : { "date-parts" : [ [ "2012", "8" ] ] }, "note" : "1. Compile data on SSY events from 8 catchments\n2. Do regressions on several statistical correlations using a few different correlation methods\n3. Check correlations with several determination coefficients (like R2, Spearman's)\n4. Look at global dispersion around correlation model lines: inter site variability explain differences in alpha (intercepts); slopes mostly the same\n5. Look at dispersion around site-specific correlation model lines: \nseasonality?(yes, but no overall pattern)\n increase in Q rising limb?(yes)\nhigher antecedent Q?(yes)\n6. Compare to SSY-Qmax relationships elsewhere\n\n        \nAsselman 2000 has a great discussion of the meaning of the a and b parameters", "page" : "42-55", "publisher" : "Elsevier B.V.", "title" : "Towards prediction of suspended sediment yield from peak discharge in small erodible mountainous catchments (0.45\u201322km2) of France, Mexico and Spain", "type" : "article-journal", "volume" : "454-455" }, "uris" : [ "http://www.mendeley.com/documents/?uuid=36ed3793-ebb2-4c28-811d-abf60418259a" ] }, { "id" : "ITEM-3", "itemData" : { "DOI" : "10.1080/00288330.2011.570350", "ISSN" : "0028-8330", "author" : [ { "dropping-particle" : "", "family" : "Basher", "given" : "Lr", "non-dropping-particle" : "", "parse-names" : false, "suffix" : "" }, { "dropping-particle" : "", "family" : "Hicks", "given" : "Dm", "non-dropping-particle" : "", "parse-names" : false, "suffix" : "" }, { "dropping-particle" : "", "family" : "Clapp", "given" : "B", "non-dropping-particle" : "", "parse-names" : false, "suffix" : "" }, { "dropping-particle" : "", "family" : "Hewitt", "given" : "T", "non-dropping-particle" : "", "parse-names" : false, "suffix" : "" } ], "container-title" : "New Zealand Journal of Marine and Freshwater Research", "id" : "ITEM-3", "issue" : "3", "issued" : { "date-parts" : [ [ "2011", "9" ] ] }, "page" : "333-356", "title" : "Sediment yield response to large storm events and forest harvesting, Motueka River, New Zealand", "type" : "article-journal", "volume" : "45" }, "uris" : [ "http://www.mendeley.com/documents/?uuid=6bc2684b-87fb-454c-afee-27dc666c3670" ] } ], "mendeley" : { "previouslyFormattedCitation" : "(Basher et al., 2011; Duvert et al., 2012; Hicks, 1990)" }, "properties" : { "noteIndex" : 0 }, "schema" : "https://github.com/citation-style-language/schema/raw/master/csl-citation.json" }</w:instrText>
+            </w:r>
+            <w:r>
+              <w:rPr>
+                <w:rFonts w:ascii="Cambria" w:hAnsi="Cambria"/>
+              </w:rPr>
+              <w:fldChar w:fldCharType="separate"/>
+            </w:r>
+            <w:r>
+              <w:rPr>
+                <w:rFonts w:ascii="Cambria" w:hAnsi="Cambria"/>
+                <w:noProof/>
+              </w:rPr>
+              <w:t>(Basher et al., 2011; Duvert et al., 2012; Hicks, 1990)</w:t>
+            </w:r>
+            <w:r>
+              <w:rPr>
+                <w:rFonts w:ascii="Cambria" w:hAnsi="Cambria"/>
+              </w:rPr>
+              <w:fldChar w:fldCharType="end"/>
+            </w:r>
+            <w:r>
+              <w:rPr>
+                <w:rFonts w:ascii="Cambria" w:hAnsi="Cambria"/>
+              </w:rPr>
+              <w:t>.</w:t>
+            </w:r>
+          </w:p>
+        </w:tc>
+      </w:tr>
+    </w:tbl>
+    <w:p>
+      <w:pPr>
+        <w:rPr>
+          <w:rFonts w:ascii="Cambria" w:hAnsi="Cambria"/>
+        </w:rPr>
+      </w:pPr>
+    </w:p>
     <w:tbl>
       <w:tblPr>
         <w:tblStyle w:val="TableGrid"/>
@@ -738,7 +891,13 @@
               <w:right w:val="nil"/>
             </w:tcBorders>
           </w:tcPr>
-          <w:p/>
+          <w:p>
+            <w:pPr>
+              <w:rPr>
+                <w:rFonts w:ascii="Cambria" w:hAnsi="Cambria"/>
+              </w:rPr>
+            </w:pPr>
+          </w:p>
         </w:tc>
         <w:tc>
           <w:tcPr>
@@ -751,6 +910,11 @@
             </w:tcBorders>
           </w:tcPr>
           <w:p>
+            <w:pPr>
+              <w:rPr>
+                <w:rFonts w:ascii="Cambria" w:hAnsi="Cambria"/>
+              </w:rPr>
+            </w:pPr>
             <m:oMathPara>
               <m:oMath>
                 <m:r>
@@ -968,8 +1132,14 @@
           <w:p>
             <w:pPr>
               <w:jc w:val="right"/>
+              <w:rPr>
+                <w:rFonts w:ascii="Cambria" w:hAnsi="Cambria"/>
+              </w:rPr>
             </w:pPr>
             <w:r>
+              <w:rPr>
+                <w:rFonts w:ascii="Cambria" w:hAnsi="Cambria"/>
+              </w:rPr>
               <w:t>Equation 5</w:t>
             </w:r>
           </w:p>
@@ -988,121 +1158,149 @@
             </w:tcBorders>
           </w:tcPr>
           <w:p>
-            <w:r>
+            <w:pPr>
+              <w:rPr>
+                <w:rFonts w:ascii="Cambria" w:hAnsi="Cambria"/>
+              </w:rPr>
+            </w:pPr>
+            <w:r>
+              <w:rPr>
+                <w:rFonts w:ascii="Cambria" w:hAnsi="Cambria"/>
+              </w:rPr>
               <w:t xml:space="preserve">where PE is the cumulative probable error for individual measured values (±%), </w:t>
             </w:r>
             <w:proofErr w:type="spellStart"/>
             <w:r>
+              <w:rPr>
+                <w:rFonts w:ascii="Cambria" w:hAnsi="Cambria"/>
+              </w:rPr>
               <w:t>E</w:t>
             </w:r>
             <w:r>
               <w:rPr>
+                <w:rFonts w:ascii="Cambria" w:hAnsi="Cambria"/>
                 <w:vertAlign w:val="subscript"/>
               </w:rPr>
-              <w:t>Q</w:t>
-            </w:r>
-            <w:r>
-              <w:rPr>
+              <w:t>Qmeas</w:t>
+            </w:r>
+            <w:proofErr w:type="spellEnd"/>
+            <w:r>
+              <w:rPr>
+                <w:rFonts w:ascii="Cambria" w:hAnsi="Cambria"/>
+              </w:rPr>
+              <w:t xml:space="preserve"> = uncertainty in Q measurements (±%), </w:t>
+            </w:r>
+            <w:proofErr w:type="spellStart"/>
+            <w:r>
+              <w:rPr>
+                <w:rFonts w:ascii="Cambria" w:hAnsi="Cambria"/>
+              </w:rPr>
+              <w:t>E</w:t>
+            </w:r>
+            <w:r>
+              <w:rPr>
+                <w:rFonts w:ascii="Cambria" w:hAnsi="Cambria"/>
                 <w:vertAlign w:val="subscript"/>
               </w:rPr>
-              <w:t>meas</w:t>
+              <w:t>SSCmeas</w:t>
             </w:r>
             <w:proofErr w:type="spellEnd"/>
             <w:r>
-              <w:t xml:space="preserve"> = uncertainty in Q measurements (±%), </w:t>
+              <w:rPr>
+                <w:rFonts w:ascii="Cambria" w:hAnsi="Cambria"/>
+              </w:rPr>
+              <w:t xml:space="preserve"> = uncertainty in SSC measurements (± %), </w:t>
             </w:r>
             <w:proofErr w:type="spellStart"/>
             <w:r>
+              <w:rPr>
+                <w:rFonts w:ascii="Cambria" w:hAnsi="Cambria"/>
+              </w:rPr>
               <w:t>E</w:t>
             </w:r>
             <w:r>
               <w:rPr>
+                <w:rFonts w:ascii="Cambria" w:hAnsi="Cambria"/>
                 <w:vertAlign w:val="subscript"/>
               </w:rPr>
-              <w:t>SSC</w:t>
-            </w:r>
-            <w:r>
-              <w:rPr>
+              <w:t>Qmod</w:t>
+            </w:r>
+            <w:proofErr w:type="spellEnd"/>
+            <w:r>
+              <w:rPr>
+                <w:rFonts w:ascii="Cambria" w:hAnsi="Cambria"/>
+              </w:rPr>
+              <w:t xml:space="preserve"> = uncertainty in Q modeled by the Stage-Q relationship (RMSE, as ±% of the mean observed Q), </w:t>
+            </w:r>
+            <w:proofErr w:type="spellStart"/>
+            <w:r>
+              <w:rPr>
+                <w:rFonts w:ascii="Cambria" w:hAnsi="Cambria"/>
+              </w:rPr>
+              <w:t>E</w:t>
+            </w:r>
+            <w:r>
+              <w:rPr>
+                <w:rFonts w:ascii="Cambria" w:hAnsi="Cambria"/>
                 <w:vertAlign w:val="subscript"/>
               </w:rPr>
-              <w:t>meas</w:t>
+              <w:t>SSCmod</w:t>
             </w:r>
             <w:proofErr w:type="spellEnd"/>
             <w:r>
-              <w:t xml:space="preserve"> </w:t>
-            </w:r>
-            <w:r>
-              <w:t xml:space="preserve">= uncertainty in SSC measurements (± %), </w:t>
-            </w:r>
-            <w:proofErr w:type="spellStart"/>
-            <w:r>
-              <w:t>E</w:t>
-            </w:r>
-            <w:r>
-              <w:rPr>
-                <w:vertAlign w:val="subscript"/>
-              </w:rPr>
-              <w:t>Q</w:t>
-            </w:r>
-            <w:r>
-              <w:rPr>
-                <w:vertAlign w:val="subscript"/>
-              </w:rPr>
-              <w:t>mod</w:t>
-            </w:r>
-            <w:proofErr w:type="spellEnd"/>
-            <w:r>
-              <w:t xml:space="preserve"> = uncertainty in Q modeled by the Stage-Q relationship (RMSE, as ±% of the mean observed Q), </w:t>
-            </w:r>
-            <w:proofErr w:type="spellStart"/>
-            <w:r>
-              <w:t>E</w:t>
-            </w:r>
-            <w:r>
-              <w:rPr>
-                <w:vertAlign w:val="subscript"/>
-              </w:rPr>
-              <w:t>SSC</w:t>
-            </w:r>
-            <w:r>
-              <w:rPr>
-                <w:vertAlign w:val="subscript"/>
-              </w:rPr>
-              <w:t>mod</w:t>
-            </w:r>
-            <w:proofErr w:type="spellEnd"/>
-            <w:r>
-              <w:t xml:space="preserve"> </w:t>
-            </w:r>
-            <w:r>
-              <w:t>= uncertainty in SSC modeled by the T-SSC relationship (RMSE, as ± % of the mean observed SSC)</w:t>
-            </w:r>
-            <w:r>
+              <w:rPr>
+                <w:rFonts w:ascii="Cambria" w:hAnsi="Cambria"/>
+              </w:rPr>
+              <w:t xml:space="preserve"> = uncertainty in SSC modeled by the T-SSC relationship (RMSE, as ± % of the mean observed SSC)</w:t>
+            </w:r>
+            <w:r>
+              <w:rPr>
+                <w:rFonts w:ascii="Cambria" w:hAnsi="Cambria"/>
+              </w:rPr>
               <w:fldChar w:fldCharType="begin" w:fldLock="1"/>
             </w:r>
             <w:r>
+              <w:rPr>
+                <w:rFonts w:ascii="Cambria" w:hAnsi="Cambria"/>
+              </w:rPr>
               <w:instrText>ADDIN CSL_CITATION { "citationItems" : [ { "id" : "ITEM-1", "itemData" : { "ISBN" : "1364-8152", "author" : [ { "dropping-particle" : "", "family" : "Harmel", "given" : "R D", "non-dropping-particle" : "", "parse-names" : false, "suffix" : "" }, { "dropping-particle" : "", "family" : "Smith", "given" : "D R", "non-dropping-particle" : "", "parse-names" : false, "suffix" : "" }, { "dropping-particle" : "", "family" : "King", "given" : "K W", "non-dropping-particle" : "", "parse-names" : false, "suffix" : "" }, { "dropping-particle" : "", "family" : "Slade", "given" : "R M", "non-dropping-particle" : "", "parse-names" : false, "suffix" : "" } ], "container-title" : "Environmental Modelling &amp; Software", "id" : "ITEM-1", "issue" : "7", "issued" : { "date-parts" : [ [ "2009" ] ] }, "page" : "832-842", "title" : "Estimating storm discharge and water quality data uncertainty: A software tool for monitoring and modeling applications", "type" : "article-journal", "volume" : "24" }, "uris" : [ "http://www.mendeley.com/documents/?uuid=4be39c27-b590-4800-9b8e-c988d1d312db" ] } ], "mendeley" : { "previouslyFormattedCitation" : "(Harmel et al., 2009)" }, "properties" : { "noteIndex" : 0 }, "schema" : "https://github.com/citation-style-language/schema/raw/master/csl-citation.json" }</w:instrText>
             </w:r>
             <w:r>
+              <w:rPr>
+                <w:rFonts w:ascii="Cambria" w:hAnsi="Cambria"/>
+              </w:rPr>
               <w:fldChar w:fldCharType="separate"/>
             </w:r>
             <w:r>
               <w:rPr>
+                <w:rFonts w:ascii="Cambria" w:hAnsi="Cambria"/>
                 <w:noProof/>
               </w:rPr>
               <w:t>(Harmel et al., 2009)</w:t>
             </w:r>
             <w:r>
+              <w:rPr>
+                <w:rFonts w:ascii="Cambria" w:hAnsi="Cambria"/>
+              </w:rPr>
               <w:fldChar w:fldCharType="end"/>
             </w:r>
             <w:r>
+              <w:rPr>
+                <w:rFonts w:ascii="Cambria" w:hAnsi="Cambria"/>
+              </w:rPr>
               <w:t xml:space="preserve">.  </w:t>
             </w:r>
           </w:p>
         </w:tc>
       </w:tr>
     </w:tbl>
-    <w:p/>
+    <w:p>
+      <w:pPr>
+        <w:rPr>
+          <w:rFonts w:ascii="Cambria" w:hAnsi="Cambria"/>
+        </w:rPr>
+      </w:pPr>
+    </w:p>
     <w:sectPr>
       <w:pgSz w:w="12240" w:h="15840"/>
       <w:pgMar w:top="1440" w:right="1440" w:bottom="1440" w:left="1440" w:header="720" w:footer="720" w:gutter="0"/>

</xml_diff>

<commit_message>
got rid of village, quarry, forest
to fg1 etc
</commit_message>
<xml_diff>
--- a/Manuscript/Equations.docx
+++ b/Manuscript/Equations.docx
@@ -9,14 +9,14 @@
         <w:tblLook w:val="04A0" w:firstRow="1" w:lastRow="0" w:firstColumn="1" w:lastColumn="0" w:noHBand="0" w:noVBand="1"/>
       </w:tblPr>
       <w:tblGrid>
-        <w:gridCol w:w="3116"/>
-        <w:gridCol w:w="3117"/>
+        <w:gridCol w:w="2610"/>
+        <w:gridCol w:w="3623"/>
         <w:gridCol w:w="3117"/>
       </w:tblGrid>
       <w:tr>
         <w:tc>
           <w:tcPr>
-            <w:tcW w:w="3116" w:type="dxa"/>
+            <w:tcW w:w="2610" w:type="dxa"/>
             <w:tcBorders>
               <w:top w:val="nil"/>
               <w:left w:val="nil"/>
@@ -30,11 +30,12 @@
                 <w:rFonts w:ascii="Cambria" w:hAnsi="Cambria"/>
               </w:rPr>
             </w:pPr>
+            <w:bookmarkStart w:id="0" w:name="_GoBack" w:colFirst="1" w:colLast="2"/>
           </w:p>
         </w:tc>
         <w:tc>
           <w:tcPr>
-            <w:tcW w:w="3117" w:type="dxa"/>
+            <w:tcW w:w="3623" w:type="dxa"/>
             <w:tcBorders>
               <w:top w:val="nil"/>
               <w:left w:val="nil"/>
@@ -113,7 +114,55 @@
                       <w:rPr>
                         <w:rFonts w:ascii="Cambria Math" w:hAnsi="Cambria Math"/>
                       </w:rPr>
-                      <m:t>Q*SSC*dt</m:t>
+                      <m:t>Q</m:t>
+                    </m:r>
+                    <m:d>
+                      <m:dPr>
+                        <m:ctrlPr>
+                          <w:rPr>
+                            <w:rFonts w:ascii="Cambria Math" w:hAnsi="Cambria Math"/>
+                            <w:i/>
+                          </w:rPr>
+                        </m:ctrlPr>
+                      </m:dPr>
+                      <m:e>
+                        <m:r>
+                          <w:rPr>
+                            <w:rFonts w:ascii="Cambria Math" w:hAnsi="Cambria Math"/>
+                          </w:rPr>
+                          <m:t>t</m:t>
+                        </m:r>
+                      </m:e>
+                    </m:d>
+                    <m:r>
+                      <w:rPr>
+                        <w:rFonts w:ascii="Cambria Math" w:hAnsi="Cambria Math"/>
+                      </w:rPr>
+                      <m:t>*SSC</m:t>
+                    </m:r>
+                    <m:d>
+                      <m:dPr>
+                        <m:ctrlPr>
+                          <w:rPr>
+                            <w:rFonts w:ascii="Cambria Math" w:hAnsi="Cambria Math"/>
+                            <w:i/>
+                          </w:rPr>
+                        </m:ctrlPr>
+                      </m:dPr>
+                      <m:e>
+                        <m:r>
+                          <w:rPr>
+                            <w:rFonts w:ascii="Cambria Math" w:hAnsi="Cambria Math"/>
+                          </w:rPr>
+                          <m:t>t</m:t>
+                        </m:r>
+                      </m:e>
+                    </m:d>
+                    <m:r>
+                      <w:rPr>
+                        <w:rFonts w:ascii="Cambria Math" w:hAnsi="Cambria Math"/>
+                      </w:rPr>
+                      <m:t>*dt</m:t>
                     </m:r>
                   </m:e>
                 </m:nary>
@@ -153,6 +202,7 @@
           </w:p>
         </w:tc>
       </w:tr>
+      <w:bookmarkEnd w:id="0"/>
       <w:tr>
         <w:tc>
           <w:tcPr>
@@ -317,12 +367,32 @@
                     </m:ctrlPr>
                   </m:fPr>
                   <m:num>
-                    <m:r>
-                      <w:rPr>
-                        <w:rFonts w:ascii="Cambria Math" w:hAnsi="Cambria Math"/>
-                      </w:rPr>
-                      <m:t>SSY</m:t>
-                    </m:r>
+                    <m:sSub>
+                      <m:sSubPr>
+                        <m:ctrlPr>
+                          <w:rPr>
+                            <w:rFonts w:ascii="Cambria Math" w:hAnsi="Cambria Math"/>
+                            <w:i/>
+                          </w:rPr>
+                        </m:ctrlPr>
+                      </m:sSubPr>
+                      <m:e>
+                        <m:r>
+                          <w:rPr>
+                            <w:rFonts w:ascii="Cambria Math" w:hAnsi="Cambria Math"/>
+                          </w:rPr>
+                          <m:t>SSY</m:t>
+                        </m:r>
+                      </m:e>
+                      <m:sub>
+                        <m:r>
+                          <w:rPr>
+                            <w:rFonts w:ascii="Cambria Math" w:hAnsi="Cambria Math"/>
+                          </w:rPr>
+                          <m:t>TOTAL</m:t>
+                        </m:r>
+                      </m:sub>
+                    </m:sSub>
                   </m:num>
                   <m:den>
                     <m:sSub>
@@ -459,8 +529,6 @@
                       </w:rPr>
                       <m:t>PRE</m:t>
                     </m:r>
-                    <w:bookmarkStart w:id="0" w:name="_GoBack"/>
-                    <w:bookmarkEnd w:id="0"/>
                   </m:sub>
                 </m:sSub>
                 <m:r>

</xml_diff>

<commit_message>
working on Trents second round of revision
</commit_message>
<xml_diff>
--- a/Manuscript/Equations.docx
+++ b/Manuscript/Equations.docx
@@ -30,7 +30,6 @@
                 <w:rFonts w:ascii="Cambria" w:hAnsi="Cambria"/>
               </w:rPr>
             </w:pPr>
-            <w:bookmarkStart w:id="0" w:name="_GoBack" w:colFirst="1" w:colLast="2"/>
           </w:p>
         </w:tc>
         <w:tc>
@@ -202,7 +201,6 @@
           </w:p>
         </w:tc>
       </w:tr>
-      <w:bookmarkEnd w:id="0"/>
       <w:tr>
         <w:tc>
           <w:tcPr>
@@ -925,6 +923,31 @@
                 <w:rFonts w:ascii="Cambria" w:hAnsi="Cambria"/>
               </w:rPr>
               <w:t>.</w:t>
+            </w:r>
+            <w:r>
+              <w:rPr>
+                <w:rFonts w:ascii="Cambria" w:hAnsi="Cambria"/>
+              </w:rPr>
+              <w:t xml:space="preserve"> </w:t>
+            </w:r>
+            <w:r>
+              <w:rPr>
+                <w:rFonts w:ascii="Cambria" w:hAnsi="Cambria"/>
+              </w:rPr>
+              <w:t>Model fits for each storm metric were compared using coefficients of determination (r</w:t>
+            </w:r>
+            <w:r>
+              <w:rPr>
+                <w:rFonts w:ascii="Cambria" w:hAnsi="Cambria"/>
+                <w:vertAlign w:val="superscript"/>
+              </w:rPr>
+              <w:t>2</w:t>
+            </w:r>
+            <w:r>
+              <w:rPr>
+                <w:rFonts w:ascii="Cambria" w:hAnsi="Cambria"/>
+              </w:rPr>
+              <w:t>) and Root Mean Square Error (RMSE).</w:t>
             </w:r>
           </w:p>
         </w:tc>
@@ -1298,7 +1321,15 @@
               <w:rPr>
                 <w:rFonts w:ascii="Cambria" w:hAnsi="Cambria"/>
               </w:rPr>
-              <w:t xml:space="preserve"> = uncertainty in Q modeled by the Stage-Q relationship (RMSE, as ±% of the mean observed Q), </w:t>
+              <w:t xml:space="preserve"> = uncertainty in Q </w:t>
+            </w:r>
+            <w:bookmarkStart w:id="0" w:name="_GoBack"/>
+            <w:bookmarkEnd w:id="0"/>
+            <w:r>
+              <w:rPr>
+                <w:rFonts w:ascii="Cambria" w:hAnsi="Cambria"/>
+              </w:rPr>
+              <w:t xml:space="preserve">modeled by the Stage-Q relationship (RMSE, as ±% of the mean observed Q), </w:t>
             </w:r>
             <w:proofErr w:type="spellStart"/>
             <w:r>

</xml_diff>

<commit_message>
revised and sent to trent
</commit_message>
<xml_diff>
--- a/Manuscript/Equations.docx
+++ b/Manuscript/Equations.docx
@@ -407,7 +407,7 @@
                           <w:rPr>
                             <w:rFonts w:ascii="Cambria Math" w:hAnsi="Cambria Math"/>
                           </w:rPr>
-                          <m:t>SSY</m:t>
+                          <m:t>Area</m:t>
                         </m:r>
                       </m:e>
                       <m:sub>
@@ -415,10 +415,100 @@
                           <w:rPr>
                             <w:rFonts w:ascii="Cambria Math" w:hAnsi="Cambria Math"/>
                           </w:rPr>
-                          <m:t xml:space="preserve"> pre</m:t>
+                          <m:t>TOTAL</m:t>
                         </m:r>
                       </m:sub>
                     </m:sSub>
+                    <m:r>
+                      <w:rPr>
+                        <w:rFonts w:ascii="Cambria Math" w:hAnsi="Cambria Math"/>
+                      </w:rPr>
+                      <m:t xml:space="preserve">* </m:t>
+                    </m:r>
+                    <m:d>
+                      <m:dPr>
+                        <m:ctrlPr>
+                          <w:rPr>
+                            <w:rFonts w:ascii="Cambria Math" w:hAnsi="Cambria Math"/>
+                            <w:i/>
+                          </w:rPr>
+                        </m:ctrlPr>
+                      </m:dPr>
+                      <m:e>
+                        <m:f>
+                          <m:fPr>
+                            <m:ctrlPr>
+                              <w:rPr>
+                                <w:rFonts w:ascii="Cambria Math" w:hAnsi="Cambria Math"/>
+                                <w:i/>
+                              </w:rPr>
+                            </m:ctrlPr>
+                          </m:fPr>
+                          <m:num>
+                            <m:sSub>
+                              <m:sSubPr>
+                                <m:ctrlPr>
+                                  <w:rPr>
+                                    <w:rFonts w:ascii="Cambria Math" w:hAnsi="Cambria Math"/>
+                                    <w:i/>
+                                  </w:rPr>
+                                </m:ctrlPr>
+                              </m:sSubPr>
+                              <m:e>
+                                <m:r>
+                                  <w:rPr>
+                                    <w:rFonts w:ascii="Cambria Math" w:hAnsi="Cambria Math"/>
+                                  </w:rPr>
+                                  <m:t>SSY</m:t>
+                                </m:r>
+                              </m:e>
+                              <m:sub>
+                                <m:r>
+                                  <w:rPr>
+                                    <w:rFonts w:ascii="Cambria Math" w:hAnsi="Cambria Math"/>
+                                  </w:rPr>
+                                  <m:t xml:space="preserve">UPPER </m:t>
+                                </m:r>
+                              </m:sub>
+                            </m:sSub>
+                          </m:num>
+                          <m:den>
+                            <m:sSub>
+                              <m:sSubPr>
+                                <m:ctrlPr>
+                                  <w:rPr>
+                                    <w:rFonts w:ascii="Cambria Math" w:hAnsi="Cambria Math"/>
+                                    <w:i/>
+                                  </w:rPr>
+                                </m:ctrlPr>
+                              </m:sSubPr>
+                              <m:e>
+                                <m:r>
+                                  <w:rPr>
+                                    <w:rFonts w:ascii="Cambria Math" w:hAnsi="Cambria Math"/>
+                                  </w:rPr>
+                                  <m:t>Area</m:t>
+                                </m:r>
+                              </m:e>
+                              <m:sub>
+                                <m:r>
+                                  <w:rPr>
+                                    <w:rFonts w:ascii="Cambria Math" w:hAnsi="Cambria Math"/>
+                                  </w:rPr>
+                                  <m:t>UPPER</m:t>
+                                </m:r>
+                              </m:sub>
+                            </m:sSub>
+                          </m:den>
+                        </m:f>
+                        <m:r>
+                          <w:rPr>
+                            <w:rFonts w:ascii="Cambria Math" w:hAnsi="Cambria Math"/>
+                          </w:rPr>
+                          <m:t xml:space="preserve"> </m:t>
+                        </m:r>
+                      </m:e>
+                    </m:d>
                   </m:den>
                 </m:f>
               </m:oMath>
@@ -451,6 +541,47 @@
           </w:p>
         </w:tc>
       </w:tr>
+      <w:tr>
+        <w:tc>
+          <w:tcPr>
+            <w:tcW w:w="1705" w:type="dxa"/>
+          </w:tcPr>
+          <w:p>
+            <w:pPr>
+              <w:rPr>
+                <w:rFonts w:ascii="Cambria" w:hAnsi="Cambria"/>
+              </w:rPr>
+            </w:pPr>
+            <w:bookmarkStart w:id="0" w:name="_GoBack"/>
+          </w:p>
+        </w:tc>
+        <w:tc>
+          <w:tcPr>
+            <w:tcW w:w="5760" w:type="dxa"/>
+          </w:tcPr>
+          <w:p>
+            <w:pPr>
+              <w:rPr>
+                <w:rFonts w:ascii="Cambria" w:eastAsia="Calibri" w:hAnsi="Cambria" w:cs="Times New Roman"/>
+              </w:rPr>
+            </w:pPr>
+          </w:p>
+        </w:tc>
+        <w:tc>
+          <w:tcPr>
+            <w:tcW w:w="1885" w:type="dxa"/>
+          </w:tcPr>
+          <w:p>
+            <w:pPr>
+              <w:jc w:val="right"/>
+              <w:rPr>
+                <w:rFonts w:ascii="Cambria" w:hAnsi="Cambria"/>
+              </w:rPr>
+            </w:pPr>
+          </w:p>
+        </w:tc>
+      </w:tr>
+      <w:bookmarkEnd w:id="0"/>
     </w:tbl>
     <w:p>
       <w:pPr>
@@ -474,14 +605,14 @@
         <w:tblLook w:val="04A0" w:firstRow="1" w:lastRow="0" w:firstColumn="1" w:lastColumn="0" w:noHBand="0" w:noVBand="1"/>
       </w:tblPr>
       <w:tblGrid>
-        <w:gridCol w:w="1710"/>
-        <w:gridCol w:w="5760"/>
+        <w:gridCol w:w="990"/>
+        <w:gridCol w:w="6480"/>
         <w:gridCol w:w="1880"/>
       </w:tblGrid>
       <w:tr>
         <w:tc>
           <w:tcPr>
-            <w:tcW w:w="1710" w:type="dxa"/>
+            <w:tcW w:w="990" w:type="dxa"/>
           </w:tcPr>
           <w:p>
             <w:pPr>
@@ -493,7 +624,7 @@
         </w:tc>
         <w:tc>
           <w:tcPr>
-            <w:tcW w:w="5760" w:type="dxa"/>
+            <w:tcW w:w="6480" w:type="dxa"/>
           </w:tcPr>
           <w:p>
             <w:pPr>
@@ -525,7 +656,7 @@
                       <w:rPr>
                         <w:rFonts w:ascii="Cambria Math" w:hAnsi="Cambria Math"/>
                       </w:rPr>
-                      <m:t>PRE</m:t>
+                      <m:t>disturbed</m:t>
                     </m:r>
                   </m:sub>
                 </m:sSub>
@@ -549,7 +680,7 @@
                       <w:rPr>
                         <w:rFonts w:ascii="Cambria Math" w:hAnsi="Cambria Math"/>
                       </w:rPr>
-                      <m:t>Area</m:t>
+                      <m:t>SSY</m:t>
                     </m:r>
                   </m:e>
                   <m:sub>
@@ -557,7 +688,7 @@
                       <w:rPr>
                         <w:rFonts w:ascii="Cambria Math" w:hAnsi="Cambria Math"/>
                       </w:rPr>
-                      <m:t>TOTAL</m:t>
+                      <m:t>subwatershed</m:t>
                     </m:r>
                   </m:sub>
                 </m:sSub>
@@ -565,7 +696,7 @@
                   <w:rPr>
                     <w:rFonts w:ascii="Cambria Math" w:hAnsi="Cambria Math"/>
                   </w:rPr>
-                  <m:t xml:space="preserve">* </m:t>
+                  <m:t xml:space="preserve">- </m:t>
                 </m:r>
                 <m:d>
                   <m:dPr>
@@ -577,78 +708,64 @@
                     </m:ctrlPr>
                   </m:dPr>
                   <m:e>
-                    <m:f>
-                      <m:fPr>
+                    <m:sSub>
+                      <m:sSubPr>
                         <m:ctrlPr>
                           <w:rPr>
                             <w:rFonts w:ascii="Cambria Math" w:hAnsi="Cambria Math"/>
                             <w:i/>
                           </w:rPr>
                         </m:ctrlPr>
-                      </m:fPr>
-                      <m:num>
-                        <m:sSub>
-                          <m:sSubPr>
-                            <m:ctrlPr>
-                              <w:rPr>
-                                <w:rFonts w:ascii="Cambria Math" w:hAnsi="Cambria Math"/>
-                                <w:i/>
-                              </w:rPr>
-                            </m:ctrlPr>
-                          </m:sSubPr>
-                          <m:e>
-                            <m:r>
-                              <w:rPr>
-                                <w:rFonts w:ascii="Cambria Math" w:hAnsi="Cambria Math"/>
-                              </w:rPr>
-                              <m:t>SSY</m:t>
-                            </m:r>
-                          </m:e>
-                          <m:sub>
-                            <m:r>
-                              <w:rPr>
-                                <w:rFonts w:ascii="Cambria Math" w:hAnsi="Cambria Math"/>
-                              </w:rPr>
-                              <m:t xml:space="preserve">UPPER </m:t>
-                            </m:r>
-                          </m:sub>
-                        </m:sSub>
-                      </m:num>
-                      <m:den>
-                        <m:sSub>
-                          <m:sSubPr>
-                            <m:ctrlPr>
-                              <w:rPr>
-                                <w:rFonts w:ascii="Cambria Math" w:hAnsi="Cambria Math"/>
-                                <w:i/>
-                              </w:rPr>
-                            </m:ctrlPr>
-                          </m:sSubPr>
-                          <m:e>
-                            <m:r>
-                              <w:rPr>
-                                <w:rFonts w:ascii="Cambria Math" w:hAnsi="Cambria Math"/>
-                              </w:rPr>
-                              <m:t>Area</m:t>
-                            </m:r>
-                          </m:e>
-                          <m:sub>
-                            <m:r>
-                              <w:rPr>
-                                <w:rFonts w:ascii="Cambria Math" w:hAnsi="Cambria Math"/>
-                              </w:rPr>
-                              <m:t>UPPER</m:t>
-                            </m:r>
-                          </m:sub>
-                        </m:sSub>
-                      </m:den>
-                    </m:f>
+                      </m:sSubPr>
+                      <m:e>
+                        <m:r>
+                          <w:rPr>
+                            <w:rFonts w:ascii="Cambria Math" w:hAnsi="Cambria Math"/>
+                          </w:rPr>
+                          <m:t>sSSY</m:t>
+                        </m:r>
+                      </m:e>
+                      <m:sub>
+                        <m:r>
+                          <w:rPr>
+                            <w:rFonts w:ascii="Cambria Math" w:hAnsi="Cambria Math"/>
+                          </w:rPr>
+                          <m:t>UPPER</m:t>
+                        </m:r>
+                      </m:sub>
+                    </m:sSub>
                     <m:r>
                       <w:rPr>
                         <w:rFonts w:ascii="Cambria Math" w:hAnsi="Cambria Math"/>
                       </w:rPr>
-                      <m:t xml:space="preserve"> </m:t>
+                      <m:t>*</m:t>
                     </m:r>
+                    <m:sSub>
+                      <m:sSubPr>
+                        <m:ctrlPr>
+                          <w:rPr>
+                            <w:rFonts w:ascii="Cambria Math" w:hAnsi="Cambria Math"/>
+                            <w:i/>
+                          </w:rPr>
+                        </m:ctrlPr>
+                      </m:sSubPr>
+                      <m:e>
+                        <m:r>
+                          <w:rPr>
+                            <w:rFonts w:ascii="Cambria Math" w:hAnsi="Cambria Math"/>
+                          </w:rPr>
+                          <m:t>Area</m:t>
+                        </m:r>
+                      </m:e>
+                      <m:sub>
+                        <m:r>
+                          <w:rPr>
+                            <w:rFonts w:ascii="Cambria Math" w:hAnsi="Cambria Math"/>
+                          </w:rPr>
+                          <m:t>uundisturbed</m:t>
+                        </m:r>
+                      </m:sub>
+                    </m:sSub>
                   </m:e>
                 </m:d>
               </m:oMath>
@@ -677,6 +794,135 @@
                 <w:rFonts w:ascii="Cambria" w:hAnsi="Cambria"/>
               </w:rPr>
               <w:t>3</w:t>
+            </w:r>
+          </w:p>
+        </w:tc>
+      </w:tr>
+      <w:tr>
+        <w:tc>
+          <w:tcPr>
+            <w:tcW w:w="9350" w:type="dxa"/>
+            <w:gridSpan w:val="3"/>
+          </w:tcPr>
+          <w:p>
+            <w:pPr>
+              <w:rPr>
+                <w:rFonts w:ascii="Cambria" w:hAnsi="Cambria"/>
+              </w:rPr>
+            </w:pPr>
+            <w:proofErr w:type="gramStart"/>
+            <w:r>
+              <w:rPr>
+                <w:rFonts w:ascii="Cambria" w:hAnsi="Cambria"/>
+              </w:rPr>
+              <w:t>where</w:t>
+            </w:r>
+            <w:proofErr w:type="gramEnd"/>
+            <w:r>
+              <w:rPr>
+                <w:rFonts w:ascii="Cambria" w:hAnsi="Cambria"/>
+                <w:i/>
+              </w:rPr>
+              <w:t xml:space="preserve"> </w:t>
+            </w:r>
+            <w:proofErr w:type="spellStart"/>
+            <w:r>
+              <w:rPr>
+                <w:rFonts w:ascii="Cambria" w:hAnsi="Cambria"/>
+                <w:i/>
+              </w:rPr>
+              <w:t>SSY</w:t>
+            </w:r>
+            <w:r>
+              <w:rPr>
+                <w:rFonts w:ascii="Cambria" w:hAnsi="Cambria"/>
+                <w:i/>
+                <w:vertAlign w:val="subscript"/>
+              </w:rPr>
+              <w:t>disturbed</w:t>
+            </w:r>
+            <w:proofErr w:type="spellEnd"/>
+            <w:r>
+              <w:rPr>
+                <w:rFonts w:ascii="Cambria" w:hAnsi="Cambria"/>
+              </w:rPr>
+              <w:t xml:space="preserve"> is SSY from disturbed areas only (tons), </w:t>
+            </w:r>
+            <w:proofErr w:type="spellStart"/>
+            <w:r>
+              <w:rPr>
+                <w:rFonts w:ascii="Cambria" w:hAnsi="Cambria"/>
+                <w:i/>
+              </w:rPr>
+              <w:t>SSY</w:t>
+            </w:r>
+            <w:r>
+              <w:rPr>
+                <w:rFonts w:ascii="Cambria" w:hAnsi="Cambria"/>
+                <w:i/>
+                <w:vertAlign w:val="subscript"/>
+              </w:rPr>
+              <w:t>subwatershed</w:t>
+            </w:r>
+            <w:proofErr w:type="spellEnd"/>
+            <w:r>
+              <w:rPr>
+                <w:rFonts w:ascii="Cambria" w:hAnsi="Cambria"/>
+              </w:rPr>
+              <w:t xml:space="preserve"> is SSY measured from the disturbed subwatershed (tons), </w:t>
+            </w:r>
+            <w:proofErr w:type="spellStart"/>
+            <w:r>
+              <w:rPr>
+                <w:rFonts w:ascii="Cambria" w:hAnsi="Cambria"/>
+                <w:i/>
+              </w:rPr>
+              <w:t>sSSY</w:t>
+            </w:r>
+            <w:r>
+              <w:rPr>
+                <w:rFonts w:ascii="Cambria" w:hAnsi="Cambria"/>
+                <w:i/>
+                <w:vertAlign w:val="subscript"/>
+              </w:rPr>
+              <w:t>UPPER</w:t>
+            </w:r>
+            <w:proofErr w:type="spellEnd"/>
+            <w:r>
+              <w:rPr>
+                <w:rFonts w:ascii="Cambria" w:hAnsi="Cambria"/>
+              </w:rPr>
+              <w:t xml:space="preserve"> is specific SSY from the UPPER subwatershed (tons/km2), and </w:t>
+            </w:r>
+            <w:proofErr w:type="spellStart"/>
+            <w:r>
+              <w:rPr>
+                <w:rFonts w:ascii="Cambria" w:hAnsi="Cambria"/>
+                <w:i/>
+              </w:rPr>
+              <w:t>Area</w:t>
+            </w:r>
+            <w:r>
+              <w:rPr>
+                <w:rFonts w:ascii="Cambria" w:hAnsi="Cambria"/>
+                <w:i/>
+                <w:vertAlign w:val="subscript"/>
+              </w:rPr>
+              <w:t>undisturbed</w:t>
+            </w:r>
+            <w:proofErr w:type="spellEnd"/>
+            <w:r>
+              <w:rPr>
+                <w:rFonts w:ascii="Cambria" w:hAnsi="Cambria"/>
+                <w:i/>
+              </w:rPr>
+              <w:t xml:space="preserve"> </w:t>
+            </w:r>
+            <w:r>
+              <w:rPr>
+                <w:rFonts w:ascii="Cambria" w:hAnsi="Cambria"/>
+              </w:rPr>
+              <w:t>is the area of undisturbed forest in the disturbed subwatershed (km2).</w:t>
             </w:r>
           </w:p>
         </w:tc>
@@ -835,6 +1081,9 @@
         </w:tc>
       </w:tr>
       <w:tr>
+        <w:trPr>
+          <w:trHeight w:val="1170"/>
+        </w:trPr>
         <w:tc>
           <w:tcPr>
             <w:tcW w:w="9350" w:type="dxa"/>
@@ -928,13 +1177,7 @@
               <w:rPr>
                 <w:rFonts w:ascii="Cambria" w:hAnsi="Cambria"/>
               </w:rPr>
-              <w:t xml:space="preserve"> </w:t>
-            </w:r>
-            <w:r>
-              <w:rPr>
-                <w:rFonts w:ascii="Cambria" w:hAnsi="Cambria"/>
-              </w:rPr>
-              <w:t>Model fits for each storm metric were compared using coefficients of determination (r</w:t>
+              <w:t xml:space="preserve"> Model fits for each storm metric were compared using coefficients of determination (r</w:t>
             </w:r>
             <w:r>
               <w:rPr>
@@ -1321,15 +1564,7 @@
               <w:rPr>
                 <w:rFonts w:ascii="Cambria" w:hAnsi="Cambria"/>
               </w:rPr>
-              <w:t xml:space="preserve"> = uncertainty in Q </w:t>
-            </w:r>
-            <w:bookmarkStart w:id="0" w:name="_GoBack"/>
-            <w:bookmarkEnd w:id="0"/>
-            <w:r>
-              <w:rPr>
-                <w:rFonts w:ascii="Cambria" w:hAnsi="Cambria"/>
-              </w:rPr>
-              <w:t xml:space="preserve">modeled by the Stage-Q relationship (RMSE, as ±% of the mean observed Q), </w:t>
+              <w:t xml:space="preserve"> = uncertainty in Q modeled by the Stage-Q relationship (RMSE, as ±% of the mean observed Q), </w:t>
             </w:r>
             <w:proofErr w:type="spellStart"/>
             <w:r>
@@ -1388,6 +1623,318 @@
                 <w:rFonts w:ascii="Cambria" w:hAnsi="Cambria"/>
               </w:rPr>
               <w:t xml:space="preserve">.  </w:t>
+            </w:r>
+          </w:p>
+        </w:tc>
+      </w:tr>
+    </w:tbl>
+    <w:p>
+      <w:pPr>
+        <w:rPr>
+          <w:rFonts w:ascii="Cambria" w:hAnsi="Cambria"/>
+        </w:rPr>
+      </w:pPr>
+    </w:p>
+    <w:tbl>
+      <w:tblPr>
+        <w:tblStyle w:val="TableGrid"/>
+        <w:tblW w:w="0" w:type="auto"/>
+        <w:tblLook w:val="04A0" w:firstRow="1" w:lastRow="0" w:firstColumn="1" w:lastColumn="0" w:noHBand="0" w:noVBand="1"/>
+      </w:tblPr>
+      <w:tblGrid>
+        <w:gridCol w:w="360"/>
+        <w:gridCol w:w="7740"/>
+        <w:gridCol w:w="1250"/>
+      </w:tblGrid>
+      <w:tr>
+        <w:tc>
+          <w:tcPr>
+            <w:tcW w:w="360" w:type="dxa"/>
+            <w:tcBorders>
+              <w:top w:val="nil"/>
+              <w:left w:val="nil"/>
+              <w:bottom w:val="nil"/>
+              <w:right w:val="nil"/>
+            </w:tcBorders>
+          </w:tcPr>
+          <w:p>
+            <w:pPr>
+              <w:spacing w:after="120"/>
+              <w:rPr>
+                <w:rFonts w:ascii="Cambria" w:hAnsi="Cambria"/>
+              </w:rPr>
+            </w:pPr>
+          </w:p>
+        </w:tc>
+        <w:tc>
+          <w:tcPr>
+            <w:tcW w:w="7740" w:type="dxa"/>
+            <w:tcBorders>
+              <w:top w:val="nil"/>
+              <w:left w:val="nil"/>
+              <w:bottom w:val="nil"/>
+              <w:right w:val="nil"/>
+            </w:tcBorders>
+          </w:tcPr>
+          <w:p>
+            <w:pPr>
+              <w:spacing w:after="120"/>
+              <w:rPr>
+                <w:rFonts w:ascii="Cambria" w:hAnsi="Cambria"/>
+              </w:rPr>
+            </w:pPr>
+            <m:oMathPara>
+              <m:oMath>
+                <m:sSub>
+                  <m:sSubPr>
+                    <m:ctrlPr>
+                      <w:rPr>
+                        <w:rFonts w:ascii="Cambria Math" w:hAnsi="Cambria Math"/>
+                        <w:i/>
+                      </w:rPr>
+                    </m:ctrlPr>
+                  </m:sSubPr>
+                  <m:e>
+                    <m:r>
+                      <w:rPr>
+                        <w:rFonts w:ascii="Cambria Math" w:hAnsi="Cambria Math"/>
+                      </w:rPr>
+                      <m:t>SSY</m:t>
+                    </m:r>
+                  </m:e>
+                  <m:sub>
+                    <m:r>
+                      <w:rPr>
+                        <w:rFonts w:ascii="Cambria Math" w:hAnsi="Cambria Math"/>
+                      </w:rPr>
+                      <m:t>annual</m:t>
+                    </m:r>
+                  </m:sub>
+                </m:sSub>
+                <m:r>
+                  <w:rPr>
+                    <w:rFonts w:ascii="Cambria Math" w:hAnsi="Cambria Math"/>
+                  </w:rPr>
+                  <m:t xml:space="preserve">= </m:t>
+                </m:r>
+                <m:sSub>
+                  <m:sSubPr>
+                    <m:ctrlPr>
+                      <w:rPr>
+                        <w:rFonts w:ascii="Cambria Math" w:hAnsi="Cambria Math"/>
+                        <w:i/>
+                      </w:rPr>
+                    </m:ctrlPr>
+                  </m:sSubPr>
+                  <m:e>
+                    <m:r>
+                      <w:rPr>
+                        <w:rFonts w:ascii="Cambria Math" w:hAnsi="Cambria Math"/>
+                      </w:rPr>
+                      <m:t>SSY</m:t>
+                    </m:r>
+                  </m:e>
+                  <m:sub>
+                    <m:r>
+                      <w:rPr>
+                        <w:rFonts w:ascii="Cambria Math" w:hAnsi="Cambria Math"/>
+                      </w:rPr>
+                      <m:t>measured</m:t>
+                    </m:r>
+                  </m:sub>
+                </m:sSub>
+                <m:r>
+                  <w:rPr>
+                    <w:rFonts w:ascii="Cambria Math" w:hAnsi="Cambria Math"/>
+                  </w:rPr>
+                  <m:t xml:space="preserve">* </m:t>
+                </m:r>
+                <m:f>
+                  <m:fPr>
+                    <m:ctrlPr>
+                      <w:rPr>
+                        <w:rFonts w:ascii="Cambria Math" w:hAnsi="Cambria Math"/>
+                        <w:i/>
+                      </w:rPr>
+                    </m:ctrlPr>
+                  </m:fPr>
+                  <m:num>
+                    <m:r>
+                      <w:rPr>
+                        <w:rFonts w:ascii="Cambria Math" w:hAnsi="Cambria Math"/>
+                      </w:rPr>
+                      <m:t>measured precip</m:t>
+                    </m:r>
+                  </m:num>
+                  <m:den>
+                    <m:r>
+                      <w:rPr>
+                        <w:rFonts w:ascii="Cambria Math" w:hAnsi="Cambria Math"/>
+                      </w:rPr>
+                      <m:t>expected annual storm precip</m:t>
+                    </m:r>
+                  </m:den>
+                </m:f>
+              </m:oMath>
+            </m:oMathPara>
+          </w:p>
+        </w:tc>
+        <w:tc>
+          <w:tcPr>
+            <w:tcW w:w="1250" w:type="dxa"/>
+            <w:tcBorders>
+              <w:top w:val="nil"/>
+              <w:left w:val="nil"/>
+              <w:bottom w:val="nil"/>
+              <w:right w:val="nil"/>
+            </w:tcBorders>
+          </w:tcPr>
+          <w:p>
+            <w:pPr>
+              <w:spacing w:after="120"/>
+              <w:jc w:val="right"/>
+              <w:rPr>
+                <w:rFonts w:ascii="Cambria" w:hAnsi="Cambria"/>
+              </w:rPr>
+            </w:pPr>
+            <w:r>
+              <w:rPr>
+                <w:rFonts w:ascii="Cambria" w:hAnsi="Cambria"/>
+              </w:rPr>
+              <w:t xml:space="preserve">Equation </w:t>
+            </w:r>
+            <w:r>
+              <w:rPr>
+                <w:rFonts w:ascii="Cambria" w:hAnsi="Cambria"/>
+              </w:rPr>
+              <w:t>6</w:t>
+            </w:r>
+          </w:p>
+        </w:tc>
+      </w:tr>
+      <w:tr>
+        <w:trPr>
+          <w:trHeight w:val="855"/>
+        </w:trPr>
+        <w:tc>
+          <w:tcPr>
+            <w:tcW w:w="9350" w:type="dxa"/>
+            <w:gridSpan w:val="3"/>
+            <w:tcBorders>
+              <w:top w:val="nil"/>
+              <w:left w:val="nil"/>
+              <w:bottom w:val="nil"/>
+              <w:right w:val="nil"/>
+            </w:tcBorders>
+          </w:tcPr>
+          <w:p>
+            <w:pPr>
+              <w:spacing w:after="120"/>
+              <w:rPr>
+                <w:rFonts w:ascii="Cambria" w:hAnsi="Cambria"/>
+              </w:rPr>
+            </w:pPr>
+            <w:r>
+              <w:rPr>
+                <w:rFonts w:ascii="Cambria" w:hAnsi="Cambria"/>
+              </w:rPr>
+              <w:t xml:space="preserve">where </w:t>
+            </w:r>
+            <w:proofErr w:type="spellStart"/>
+            <w:r>
+              <w:rPr>
+                <w:rFonts w:ascii="Cambria" w:hAnsi="Cambria"/>
+              </w:rPr>
+              <w:t>SSYannual</w:t>
+            </w:r>
+            <w:proofErr w:type="spellEnd"/>
+            <w:r>
+              <w:rPr>
+                <w:rFonts w:ascii="Cambria" w:hAnsi="Cambria"/>
+              </w:rPr>
+              <w:t xml:space="preserve"> is </w:t>
+            </w:r>
+            <w:r>
+              <w:rPr>
+                <w:rFonts w:ascii="Cambria" w:hAnsi="Cambria"/>
+              </w:rPr>
+              <w:t>estimated SSY from storms</w:t>
+            </w:r>
+            <w:r>
+              <w:rPr>
+                <w:rFonts w:ascii="Cambria" w:hAnsi="Cambria"/>
+              </w:rPr>
+              <w:t xml:space="preserve">, </w:t>
+            </w:r>
+            <w:proofErr w:type="spellStart"/>
+            <w:r>
+              <w:rPr>
+                <w:rFonts w:ascii="Cambria" w:hAnsi="Cambria"/>
+              </w:rPr>
+              <w:t>SSYmeasured</w:t>
+            </w:r>
+            <w:proofErr w:type="spellEnd"/>
+            <w:r>
+              <w:rPr>
+                <w:rFonts w:ascii="Cambria" w:hAnsi="Cambria"/>
+              </w:rPr>
+              <w:t xml:space="preserve"> is SSY measured in storms (all, Tables 2 and 3), measured </w:t>
+            </w:r>
+            <w:proofErr w:type="spellStart"/>
+            <w:r>
+              <w:rPr>
+                <w:rFonts w:ascii="Cambria" w:hAnsi="Cambria"/>
+              </w:rPr>
+              <w:t>precip</w:t>
+            </w:r>
+            <w:proofErr w:type="spellEnd"/>
+            <w:r>
+              <w:rPr>
+                <w:rFonts w:ascii="Cambria" w:hAnsi="Cambria"/>
+              </w:rPr>
+              <w:t xml:space="preserve"> is </w:t>
+            </w:r>
+            <w:proofErr w:type="spellStart"/>
+            <w:r>
+              <w:rPr>
+                <w:rFonts w:ascii="Cambria" w:hAnsi="Cambria"/>
+              </w:rPr>
+              <w:t>precip</w:t>
+            </w:r>
+            <w:proofErr w:type="spellEnd"/>
+            <w:r>
+              <w:rPr>
+                <w:rFonts w:ascii="Cambria" w:hAnsi="Cambria"/>
+              </w:rPr>
+              <w:t xml:space="preserve"> measured during the sampled storms, and expected annual storm </w:t>
+            </w:r>
+            <w:proofErr w:type="spellStart"/>
+            <w:r>
+              <w:rPr>
+                <w:rFonts w:ascii="Cambria" w:hAnsi="Cambria"/>
+              </w:rPr>
+              <w:t>precip</w:t>
+            </w:r>
+            <w:proofErr w:type="spellEnd"/>
+            <w:r>
+              <w:rPr>
+                <w:rFonts w:ascii="Cambria" w:hAnsi="Cambria"/>
+              </w:rPr>
+              <w:t xml:space="preserve"> is the </w:t>
+            </w:r>
+            <w:proofErr w:type="spellStart"/>
+            <w:r>
+              <w:rPr>
+                <w:rFonts w:ascii="Cambria" w:hAnsi="Cambria"/>
+              </w:rPr>
+              <w:t>precip</w:t>
+            </w:r>
+            <w:proofErr w:type="spellEnd"/>
+            <w:r>
+              <w:rPr>
+                <w:rFonts w:ascii="Cambria" w:hAnsi="Cambria"/>
+              </w:rPr>
+              <w:t xml:space="preserve"> measured during all storms measured in 2014.</w:t>
             </w:r>
           </w:p>
         </w:tc>

</xml_diff>

<commit_message>
finished revision and sent to trent
</commit_message>
<xml_diff>
--- a/Manuscript/Equations.docx
+++ b/Manuscript/Equations.docx
@@ -216,79 +216,103 @@
           <w:p>
             <w:pPr>
               <w:rPr>
-                <w:rFonts w:ascii="Cambria" w:hAnsi="Cambria"/>
+                <w:rFonts w:ascii="Times" w:hAnsi="Times" w:cs="Times"/>
+                <w:sz w:val="24"/>
+                <w:szCs w:val="24"/>
               </w:rPr>
             </w:pPr>
             <w:proofErr w:type="gramStart"/>
             <w:r>
               <w:rPr>
-                <w:rFonts w:ascii="Cambria" w:hAnsi="Cambria"/>
+                <w:rFonts w:ascii="Times" w:hAnsi="Times" w:cs="Times"/>
+                <w:sz w:val="24"/>
+                <w:szCs w:val="24"/>
               </w:rPr>
               <w:t>where</w:t>
             </w:r>
             <w:proofErr w:type="gramEnd"/>
             <w:r>
               <w:rPr>
-                <w:rFonts w:ascii="Cambria" w:hAnsi="Cambria"/>
+                <w:rFonts w:ascii="Times" w:hAnsi="Times" w:cs="Times"/>
+                <w:sz w:val="24"/>
+                <w:szCs w:val="24"/>
               </w:rPr>
               <w:t xml:space="preserve"> </w:t>
             </w:r>
             <w:r>
               <w:rPr>
-                <w:rFonts w:ascii="Cambria" w:hAnsi="Cambria"/>
-                <w:i/>
+                <w:rFonts w:ascii="Times" w:hAnsi="Times" w:cs="Times"/>
+                <w:i/>
+                <w:sz w:val="24"/>
+                <w:szCs w:val="24"/>
               </w:rPr>
               <w:t>SSY</w:t>
             </w:r>
             <w:r>
               <w:rPr>
-                <w:rFonts w:ascii="Cambria" w:hAnsi="Cambria"/>
-                <w:i/>
+                <w:rFonts w:ascii="Times" w:hAnsi="Times" w:cs="Times"/>
+                <w:i/>
+                <w:sz w:val="24"/>
+                <w:szCs w:val="24"/>
                 <w:vertAlign w:val="subscript"/>
               </w:rPr>
               <w:t xml:space="preserve">EV </w:t>
             </w:r>
             <w:r>
               <w:rPr>
-                <w:rFonts w:ascii="Cambria" w:hAnsi="Cambria"/>
+                <w:rFonts w:ascii="Times" w:hAnsi="Times" w:cs="Times"/>
+                <w:sz w:val="24"/>
+                <w:szCs w:val="24"/>
               </w:rPr>
               <w:t xml:space="preserve">is suspended sediment yield (tons) from t=0=storm start to T=storm end, </w:t>
             </w:r>
             <w:r>
               <w:rPr>
-                <w:rFonts w:ascii="Cambria" w:hAnsi="Cambria"/>
-                <w:i/>
+                <w:rFonts w:ascii="Times" w:hAnsi="Times" w:cs="Times"/>
+                <w:i/>
+                <w:sz w:val="24"/>
+                <w:szCs w:val="24"/>
               </w:rPr>
               <w:t xml:space="preserve">SSC </w:t>
             </w:r>
             <w:r>
               <w:rPr>
-                <w:rFonts w:ascii="Cambria" w:hAnsi="Cambria"/>
+                <w:rFonts w:ascii="Times" w:hAnsi="Times" w:cs="Times"/>
+                <w:sz w:val="24"/>
+                <w:szCs w:val="24"/>
               </w:rPr>
               <w:t xml:space="preserve">is suspended sediment concentration (mg/L), and </w:t>
             </w:r>
             <w:r>
               <w:rPr>
-                <w:rFonts w:ascii="Cambria" w:hAnsi="Cambria"/>
-                <w:i/>
+                <w:rFonts w:ascii="Times" w:hAnsi="Times" w:cs="Times"/>
+                <w:i/>
+                <w:sz w:val="24"/>
+                <w:szCs w:val="24"/>
               </w:rPr>
               <w:t>Q</w:t>
             </w:r>
             <w:r>
               <w:rPr>
-                <w:rFonts w:ascii="Cambria" w:hAnsi="Cambria"/>
+                <w:rFonts w:ascii="Times" w:hAnsi="Times" w:cs="Times"/>
+                <w:sz w:val="24"/>
+                <w:szCs w:val="24"/>
               </w:rPr>
               <w:t xml:space="preserve"> is</w:t>
             </w:r>
             <w:r>
               <w:rPr>
-                <w:rFonts w:ascii="Cambria" w:hAnsi="Cambria"/>
+                <w:rFonts w:ascii="Times" w:hAnsi="Times" w:cs="Times"/>
+                <w:sz w:val="24"/>
+                <w:szCs w:val="24"/>
               </w:rPr>
               <w:t xml:space="preserve"> water</w:t>
             </w:r>
             <w:r>
               <w:rPr>
-                <w:rFonts w:ascii="Cambria" w:hAnsi="Cambria"/>
+                <w:rFonts w:ascii="Times" w:hAnsi="Times" w:cs="Times"/>
+                <w:sz w:val="24"/>
+                <w:szCs w:val="24"/>
               </w:rPr>
               <w:t xml:space="preserve"> discharge (L/sec).</w:t>
             </w:r>
@@ -306,6 +330,370 @@
     <w:tbl>
       <w:tblPr>
         <w:tblStyle w:val="TableGrid"/>
+        <w:tblW w:w="0" w:type="auto"/>
+        <w:tblBorders>
+          <w:top w:val="none" w:sz="0" w:space="0" w:color="auto"/>
+          <w:left w:val="none" w:sz="0" w:space="0" w:color="auto"/>
+          <w:bottom w:val="none" w:sz="0" w:space="0" w:color="auto"/>
+          <w:right w:val="none" w:sz="0" w:space="0" w:color="auto"/>
+          <w:insideH w:val="none" w:sz="0" w:space="0" w:color="auto"/>
+          <w:insideV w:val="none" w:sz="0" w:space="0" w:color="auto"/>
+        </w:tblBorders>
+        <w:tblLook w:val="04A0" w:firstRow="1" w:lastRow="0" w:firstColumn="1" w:lastColumn="0" w:noHBand="0" w:noVBand="1"/>
+      </w:tblPr>
+      <w:tblGrid>
+        <w:gridCol w:w="990"/>
+        <w:gridCol w:w="6480"/>
+        <w:gridCol w:w="1880"/>
+      </w:tblGrid>
+      <w:tr>
+        <w:tc>
+          <w:tcPr>
+            <w:tcW w:w="990" w:type="dxa"/>
+          </w:tcPr>
+          <w:p>
+            <w:pPr>
+              <w:rPr>
+                <w:rFonts w:ascii="Cambria" w:hAnsi="Cambria"/>
+              </w:rPr>
+            </w:pPr>
+          </w:p>
+        </w:tc>
+        <w:tc>
+          <w:tcPr>
+            <w:tcW w:w="6480" w:type="dxa"/>
+          </w:tcPr>
+          <w:p>
+            <w:pPr>
+              <w:rPr>
+                <w:rFonts w:ascii="Cambria" w:hAnsi="Cambria"/>
+              </w:rPr>
+            </w:pPr>
+            <m:oMathPara>
+              <m:oMath>
+                <m:sSub>
+                  <m:sSubPr>
+                    <m:ctrlPr>
+                      <w:rPr>
+                        <w:rFonts w:ascii="Cambria Math" w:hAnsi="Cambria Math"/>
+                        <w:i/>
+                      </w:rPr>
+                    </m:ctrlPr>
+                  </m:sSubPr>
+                  <m:e>
+                    <m:r>
+                      <w:rPr>
+                        <w:rFonts w:ascii="Cambria Math" w:hAnsi="Cambria Math"/>
+                      </w:rPr>
+                      <m:t>SSY</m:t>
+                    </m:r>
+                  </m:e>
+                  <m:sub>
+                    <m:r>
+                      <w:rPr>
+                        <w:rFonts w:ascii="Cambria Math" w:hAnsi="Cambria Math"/>
+                      </w:rPr>
+                      <m:t>disturbed</m:t>
+                    </m:r>
+                  </m:sub>
+                </m:sSub>
+                <m:r>
+                  <w:rPr>
+                    <w:rFonts w:ascii="Cambria Math" w:hAnsi="Cambria Math"/>
+                  </w:rPr>
+                  <m:t xml:space="preserve">= </m:t>
+                </m:r>
+                <m:sSub>
+                  <m:sSubPr>
+                    <m:ctrlPr>
+                      <w:rPr>
+                        <w:rFonts w:ascii="Cambria Math" w:hAnsi="Cambria Math"/>
+                        <w:i/>
+                      </w:rPr>
+                    </m:ctrlPr>
+                  </m:sSubPr>
+                  <m:e>
+                    <m:r>
+                      <w:rPr>
+                        <w:rFonts w:ascii="Cambria Math" w:hAnsi="Cambria Math"/>
+                      </w:rPr>
+                      <m:t>SSY</m:t>
+                    </m:r>
+                  </m:e>
+                  <m:sub>
+                    <m:r>
+                      <w:rPr>
+                        <w:rFonts w:ascii="Cambria Math" w:hAnsi="Cambria Math"/>
+                      </w:rPr>
+                      <m:t>subwatershed</m:t>
+                    </m:r>
+                  </m:sub>
+                </m:sSub>
+                <m:r>
+                  <w:rPr>
+                    <w:rFonts w:ascii="Cambria Math" w:hAnsi="Cambria Math"/>
+                  </w:rPr>
+                  <m:t xml:space="preserve">- </m:t>
+                </m:r>
+                <m:d>
+                  <m:dPr>
+                    <m:ctrlPr>
+                      <w:rPr>
+                        <w:rFonts w:ascii="Cambria Math" w:hAnsi="Cambria Math"/>
+                        <w:i/>
+                      </w:rPr>
+                    </m:ctrlPr>
+                  </m:dPr>
+                  <m:e>
+                    <m:sSub>
+                      <m:sSubPr>
+                        <m:ctrlPr>
+                          <w:rPr>
+                            <w:rFonts w:ascii="Cambria Math" w:hAnsi="Cambria Math"/>
+                            <w:i/>
+                          </w:rPr>
+                        </m:ctrlPr>
+                      </m:sSubPr>
+                      <m:e>
+                        <m:r>
+                          <w:rPr>
+                            <w:rFonts w:ascii="Cambria Math" w:hAnsi="Cambria Math"/>
+                          </w:rPr>
+                          <m:t>sSSY</m:t>
+                        </m:r>
+                      </m:e>
+                      <m:sub>
+                        <m:r>
+                          <w:rPr>
+                            <w:rFonts w:ascii="Cambria Math" w:hAnsi="Cambria Math"/>
+                          </w:rPr>
+                          <m:t>UPPER</m:t>
+                        </m:r>
+                      </m:sub>
+                    </m:sSub>
+                    <m:r>
+                      <w:rPr>
+                        <w:rFonts w:ascii="Cambria Math" w:hAnsi="Cambria Math"/>
+                      </w:rPr>
+                      <m:t>*</m:t>
+                    </m:r>
+                    <m:r>
+                      <w:rPr>
+                        <w:rFonts w:ascii="Cambria Math" w:hAnsi="Cambria Math"/>
+                      </w:rPr>
+                      <m:t>A_undisturbed</m:t>
+                    </m:r>
+                  </m:e>
+                </m:d>
+              </m:oMath>
+            </m:oMathPara>
+          </w:p>
+        </w:tc>
+        <w:tc>
+          <w:tcPr>
+            <w:tcW w:w="1880" w:type="dxa"/>
+          </w:tcPr>
+          <w:p>
+            <w:pPr>
+              <w:jc w:val="right"/>
+              <w:rPr>
+                <w:rFonts w:ascii="Cambria" w:hAnsi="Cambria"/>
+              </w:rPr>
+            </w:pPr>
+            <w:r>
+              <w:rPr>
+                <w:rFonts w:ascii="Cambria" w:hAnsi="Cambria"/>
+              </w:rPr>
+              <w:t xml:space="preserve">Equation </w:t>
+            </w:r>
+            <w:r>
+              <w:rPr>
+                <w:rFonts w:ascii="Cambria" w:hAnsi="Cambria"/>
+              </w:rPr>
+              <w:t>2</w:t>
+            </w:r>
+          </w:p>
+        </w:tc>
+      </w:tr>
+      <w:tr>
+        <w:tc>
+          <w:tcPr>
+            <w:tcW w:w="9350" w:type="dxa"/>
+            <w:gridSpan w:val="3"/>
+          </w:tcPr>
+          <w:p>
+            <w:pPr>
+              <w:rPr>
+                <w:rFonts w:ascii="Times" w:hAnsi="Times" w:cs="Times"/>
+                <w:sz w:val="24"/>
+              </w:rPr>
+            </w:pPr>
+            <w:proofErr w:type="gramStart"/>
+            <w:r>
+              <w:rPr>
+                <w:rFonts w:ascii="Times" w:hAnsi="Times" w:cs="Times"/>
+                <w:sz w:val="24"/>
+              </w:rPr>
+              <w:t>where</w:t>
+            </w:r>
+            <w:proofErr w:type="gramEnd"/>
+            <w:r>
+              <w:rPr>
+                <w:rFonts w:ascii="Times" w:hAnsi="Times" w:cs="Times"/>
+                <w:i/>
+                <w:sz w:val="24"/>
+              </w:rPr>
+              <w:t xml:space="preserve"> </w:t>
+            </w:r>
+            <w:proofErr w:type="spellStart"/>
+            <w:r>
+              <w:rPr>
+                <w:rFonts w:ascii="Times" w:hAnsi="Times" w:cs="Times"/>
+                <w:i/>
+                <w:sz w:val="24"/>
+              </w:rPr>
+              <w:t>SSY</w:t>
+            </w:r>
+            <w:r>
+              <w:rPr>
+                <w:rFonts w:ascii="Times" w:hAnsi="Times" w:cs="Times"/>
+                <w:i/>
+                <w:sz w:val="24"/>
+                <w:vertAlign w:val="subscript"/>
+              </w:rPr>
+              <w:t>disturbed</w:t>
+            </w:r>
+            <w:proofErr w:type="spellEnd"/>
+            <w:r>
+              <w:rPr>
+                <w:rFonts w:ascii="Times" w:hAnsi="Times" w:cs="Times"/>
+                <w:sz w:val="24"/>
+              </w:rPr>
+              <w:t xml:space="preserve"> is SSY from disturbed areas only (tons), </w:t>
+            </w:r>
+            <w:proofErr w:type="spellStart"/>
+            <w:r>
+              <w:rPr>
+                <w:rFonts w:ascii="Times" w:hAnsi="Times" w:cs="Times"/>
+                <w:i/>
+                <w:sz w:val="24"/>
+              </w:rPr>
+              <w:t>SSY</w:t>
+            </w:r>
+            <w:r>
+              <w:rPr>
+                <w:rFonts w:ascii="Times" w:hAnsi="Times" w:cs="Times"/>
+                <w:i/>
+                <w:sz w:val="24"/>
+                <w:vertAlign w:val="subscript"/>
+              </w:rPr>
+              <w:t>subwatershed</w:t>
+            </w:r>
+            <w:proofErr w:type="spellEnd"/>
+            <w:r>
+              <w:rPr>
+                <w:rFonts w:ascii="Times" w:hAnsi="Times" w:cs="Times"/>
+                <w:sz w:val="24"/>
+              </w:rPr>
+              <w:t xml:space="preserve"> is SSY measured from the disturbed subwatershed (tons), </w:t>
+            </w:r>
+            <w:proofErr w:type="spellStart"/>
+            <w:r>
+              <w:rPr>
+                <w:rFonts w:ascii="Times" w:hAnsi="Times" w:cs="Times"/>
+                <w:i/>
+                <w:sz w:val="24"/>
+              </w:rPr>
+              <w:t>sSSY</w:t>
+            </w:r>
+            <w:r>
+              <w:rPr>
+                <w:rFonts w:ascii="Times" w:hAnsi="Times" w:cs="Times"/>
+                <w:i/>
+                <w:sz w:val="24"/>
+                <w:vertAlign w:val="subscript"/>
+              </w:rPr>
+              <w:t>UPPER</w:t>
+            </w:r>
+            <w:proofErr w:type="spellEnd"/>
+            <w:r>
+              <w:rPr>
+                <w:rFonts w:ascii="Times" w:hAnsi="Times" w:cs="Times"/>
+                <w:sz w:val="24"/>
+              </w:rPr>
+              <w:t xml:space="preserve"> is specific SSY from the UPPER subwatershed (tons/km2), and </w:t>
+            </w:r>
+            <w:proofErr w:type="spellStart"/>
+            <w:r>
+              <w:rPr>
+                <w:rFonts w:ascii="Times" w:hAnsi="Times" w:cs="Times"/>
+                <w:i/>
+                <w:sz w:val="24"/>
+              </w:rPr>
+              <w:t>A</w:t>
+            </w:r>
+            <w:r>
+              <w:rPr>
+                <w:rFonts w:ascii="Times" w:hAnsi="Times" w:cs="Times"/>
+                <w:i/>
+                <w:sz w:val="24"/>
+              </w:rPr>
+              <w:t>_undisturbed</w:t>
+            </w:r>
+            <w:proofErr w:type="spellEnd"/>
+            <w:r>
+              <w:rPr>
+                <w:rFonts w:ascii="Times" w:hAnsi="Times" w:cs="Times"/>
+                <w:i/>
+                <w:sz w:val="24"/>
+              </w:rPr>
+              <w:t xml:space="preserve"> </w:t>
+            </w:r>
+            <w:r>
+              <w:rPr>
+                <w:rFonts w:ascii="Times" w:hAnsi="Times" w:cs="Times"/>
+                <w:sz w:val="24"/>
+              </w:rPr>
+              <w:t>is the area of undisturbed forest in the disturbed subwatershed (km2).</w:t>
+            </w:r>
+            <w:r>
+              <w:rPr>
+                <w:rFonts w:ascii="Times" w:hAnsi="Times" w:cs="Times"/>
+                <w:sz w:val="24"/>
+              </w:rPr>
+              <w:t xml:space="preserve"> </w:t>
+            </w:r>
+            <w:r>
+              <w:rPr>
+                <w:rFonts w:ascii="Times" w:hAnsi="Times" w:cs="Times"/>
+                <w:sz w:val="24"/>
+              </w:rPr>
+              <w:t xml:space="preserve">This assumes that </w:t>
+            </w:r>
+            <w:proofErr w:type="spellStart"/>
+            <w:r>
+              <w:rPr>
+                <w:rFonts w:ascii="Times" w:hAnsi="Times" w:cs="Times"/>
+                <w:sz w:val="24"/>
+              </w:rPr>
+              <w:t>sSSY</w:t>
+            </w:r>
+            <w:proofErr w:type="spellEnd"/>
+            <w:r>
+              <w:rPr>
+                <w:rFonts w:ascii="Times" w:hAnsi="Times" w:cs="Times"/>
+                <w:sz w:val="24"/>
+              </w:rPr>
+              <w:t xml:space="preserve"> from undisturbed forest in the UPPER subwatershed is the same as from undisturbed forest in the LOWER subwatershed.</w:t>
+            </w:r>
+          </w:p>
+        </w:tc>
+      </w:tr>
+    </w:tbl>
+    <w:tbl>
+      <w:tblPr>
+        <w:tblStyle w:val="TableGrid"/>
+        <w:tblpPr w:leftFromText="180" w:rightFromText="180" w:vertAnchor="text" w:horzAnchor="margin" w:tblpY="179"/>
         <w:tblW w:w="0" w:type="auto"/>
         <w:tblBorders>
           <w:top w:val="none" w:sz="0" w:space="0" w:color="auto"/>
@@ -425,295 +813,13 @@
                       </w:rPr>
                       <m:t xml:space="preserve">* </m:t>
                     </m:r>
-                    <m:d>
-                      <m:dPr>
-                        <m:ctrlPr>
-                          <w:rPr>
-                            <w:rFonts w:ascii="Cambria Math" w:hAnsi="Cambria Math"/>
-                            <w:i/>
-                          </w:rPr>
-                        </m:ctrlPr>
-                      </m:dPr>
-                      <m:e>
-                        <m:f>
-                          <m:fPr>
-                            <m:ctrlPr>
-                              <w:rPr>
-                                <w:rFonts w:ascii="Cambria Math" w:hAnsi="Cambria Math"/>
-                                <w:i/>
-                              </w:rPr>
-                            </m:ctrlPr>
-                          </m:fPr>
-                          <m:num>
-                            <m:sSub>
-                              <m:sSubPr>
-                                <m:ctrlPr>
-                                  <w:rPr>
-                                    <w:rFonts w:ascii="Cambria Math" w:hAnsi="Cambria Math"/>
-                                    <w:i/>
-                                  </w:rPr>
-                                </m:ctrlPr>
-                              </m:sSubPr>
-                              <m:e>
-                                <m:r>
-                                  <w:rPr>
-                                    <w:rFonts w:ascii="Cambria Math" w:hAnsi="Cambria Math"/>
-                                  </w:rPr>
-                                  <m:t>SSY</m:t>
-                                </m:r>
-                              </m:e>
-                              <m:sub>
-                                <m:r>
-                                  <w:rPr>
-                                    <w:rFonts w:ascii="Cambria Math" w:hAnsi="Cambria Math"/>
-                                  </w:rPr>
-                                  <m:t xml:space="preserve">UPPER </m:t>
-                                </m:r>
-                              </m:sub>
-                            </m:sSub>
-                          </m:num>
-                          <m:den>
-                            <m:sSub>
-                              <m:sSubPr>
-                                <m:ctrlPr>
-                                  <w:rPr>
-                                    <w:rFonts w:ascii="Cambria Math" w:hAnsi="Cambria Math"/>
-                                    <w:i/>
-                                  </w:rPr>
-                                </m:ctrlPr>
-                              </m:sSubPr>
-                              <m:e>
-                                <m:r>
-                                  <w:rPr>
-                                    <w:rFonts w:ascii="Cambria Math" w:hAnsi="Cambria Math"/>
-                                  </w:rPr>
-                                  <m:t>Area</m:t>
-                                </m:r>
-                              </m:e>
-                              <m:sub>
-                                <m:r>
-                                  <w:rPr>
-                                    <w:rFonts w:ascii="Cambria Math" w:hAnsi="Cambria Math"/>
-                                  </w:rPr>
-                                  <m:t>UPPER</m:t>
-                                </m:r>
-                              </m:sub>
-                            </m:sSub>
-                          </m:den>
-                        </m:f>
-                        <m:r>
-                          <w:rPr>
-                            <w:rFonts w:ascii="Cambria Math" w:hAnsi="Cambria Math"/>
-                          </w:rPr>
-                          <m:t xml:space="preserve"> </m:t>
-                        </m:r>
-                      </m:e>
-                    </m:d>
-                  </m:den>
-                </m:f>
-              </m:oMath>
-            </m:oMathPara>
-          </w:p>
-        </w:tc>
-        <w:tc>
-          <w:tcPr>
-            <w:tcW w:w="1885" w:type="dxa"/>
-          </w:tcPr>
-          <w:p>
-            <w:pPr>
-              <w:jc w:val="right"/>
-              <w:rPr>
-                <w:rFonts w:ascii="Cambria" w:hAnsi="Cambria"/>
-              </w:rPr>
-            </w:pPr>
-            <w:r>
-              <w:rPr>
-                <w:rFonts w:ascii="Cambria" w:hAnsi="Cambria"/>
-              </w:rPr>
-              <w:t xml:space="preserve">Equation </w:t>
-            </w:r>
-            <w:r>
-              <w:rPr>
-                <w:rFonts w:ascii="Cambria" w:hAnsi="Cambria"/>
-              </w:rPr>
-              <w:t>2</w:t>
-            </w:r>
-          </w:p>
-        </w:tc>
-      </w:tr>
-      <w:tr>
-        <w:tc>
-          <w:tcPr>
-            <w:tcW w:w="1705" w:type="dxa"/>
-          </w:tcPr>
-          <w:p>
-            <w:pPr>
-              <w:rPr>
-                <w:rFonts w:ascii="Cambria" w:hAnsi="Cambria"/>
-              </w:rPr>
-            </w:pPr>
-            <w:bookmarkStart w:id="0" w:name="_GoBack"/>
-          </w:p>
-        </w:tc>
-        <w:tc>
-          <w:tcPr>
-            <w:tcW w:w="5760" w:type="dxa"/>
-          </w:tcPr>
-          <w:p>
-            <w:pPr>
-              <w:rPr>
-                <w:rFonts w:ascii="Cambria" w:eastAsia="Calibri" w:hAnsi="Cambria" w:cs="Times New Roman"/>
-              </w:rPr>
-            </w:pPr>
-          </w:p>
-        </w:tc>
-        <w:tc>
-          <w:tcPr>
-            <w:tcW w:w="1885" w:type="dxa"/>
-          </w:tcPr>
-          <w:p>
-            <w:pPr>
-              <w:jc w:val="right"/>
-              <w:rPr>
-                <w:rFonts w:ascii="Cambria" w:hAnsi="Cambria"/>
-              </w:rPr>
-            </w:pPr>
-          </w:p>
-        </w:tc>
-      </w:tr>
-      <w:bookmarkEnd w:id="0"/>
-    </w:tbl>
-    <w:p>
-      <w:pPr>
-        <w:rPr>
-          <w:rFonts w:ascii="Cambria" w:hAnsi="Cambria"/>
-        </w:rPr>
-      </w:pPr>
-    </w:p>
-    <w:tbl>
-      <w:tblPr>
-        <w:tblStyle w:val="TableGrid"/>
-        <w:tblW w:w="0" w:type="auto"/>
-        <w:tblBorders>
-          <w:top w:val="none" w:sz="0" w:space="0" w:color="auto"/>
-          <w:left w:val="none" w:sz="0" w:space="0" w:color="auto"/>
-          <w:bottom w:val="none" w:sz="0" w:space="0" w:color="auto"/>
-          <w:right w:val="none" w:sz="0" w:space="0" w:color="auto"/>
-          <w:insideH w:val="none" w:sz="0" w:space="0" w:color="auto"/>
-          <w:insideV w:val="none" w:sz="0" w:space="0" w:color="auto"/>
-        </w:tblBorders>
-        <w:tblLook w:val="04A0" w:firstRow="1" w:lastRow="0" w:firstColumn="1" w:lastColumn="0" w:noHBand="0" w:noVBand="1"/>
-      </w:tblPr>
-      <w:tblGrid>
-        <w:gridCol w:w="990"/>
-        <w:gridCol w:w="6480"/>
-        <w:gridCol w:w="1880"/>
-      </w:tblGrid>
-      <w:tr>
-        <w:tc>
-          <w:tcPr>
-            <w:tcW w:w="990" w:type="dxa"/>
-          </w:tcPr>
-          <w:p>
-            <w:pPr>
-              <w:rPr>
-                <w:rFonts w:ascii="Cambria" w:hAnsi="Cambria"/>
-              </w:rPr>
-            </w:pPr>
-          </w:p>
-        </w:tc>
-        <w:tc>
-          <w:tcPr>
-            <w:tcW w:w="6480" w:type="dxa"/>
-          </w:tcPr>
-          <w:p>
-            <w:pPr>
-              <w:rPr>
-                <w:rFonts w:ascii="Cambria" w:hAnsi="Cambria"/>
-              </w:rPr>
-            </w:pPr>
-            <m:oMathPara>
-              <m:oMath>
-                <m:sSub>
-                  <m:sSubPr>
-                    <m:ctrlPr>
-                      <w:rPr>
-                        <w:rFonts w:ascii="Cambria Math" w:hAnsi="Cambria Math"/>
-                        <w:i/>
-                      </w:rPr>
-                    </m:ctrlPr>
-                  </m:sSubPr>
-                  <m:e>
-                    <m:r>
-                      <w:rPr>
-                        <w:rFonts w:ascii="Cambria Math" w:hAnsi="Cambria Math"/>
-                      </w:rPr>
-                      <m:t>SSY</m:t>
-                    </m:r>
-                  </m:e>
-                  <m:sub>
-                    <m:r>
-                      <w:rPr>
-                        <w:rFonts w:ascii="Cambria Math" w:hAnsi="Cambria Math"/>
-                      </w:rPr>
-                      <m:t>disturbed</m:t>
-                    </m:r>
-                  </m:sub>
-                </m:sSub>
-                <m:r>
-                  <w:rPr>
-                    <w:rFonts w:ascii="Cambria Math" w:hAnsi="Cambria Math"/>
-                  </w:rPr>
-                  <m:t xml:space="preserve">= </m:t>
-                </m:r>
-                <m:sSub>
-                  <m:sSubPr>
-                    <m:ctrlPr>
-                      <w:rPr>
-                        <w:rFonts w:ascii="Cambria Math" w:hAnsi="Cambria Math"/>
-                        <w:i/>
-                      </w:rPr>
-                    </m:ctrlPr>
-                  </m:sSubPr>
-                  <m:e>
-                    <m:r>
-                      <w:rPr>
-                        <w:rFonts w:ascii="Cambria Math" w:hAnsi="Cambria Math"/>
-                      </w:rPr>
-                      <m:t>SSY</m:t>
-                    </m:r>
-                  </m:e>
-                  <m:sub>
-                    <m:r>
-                      <w:rPr>
-                        <w:rFonts w:ascii="Cambria Math" w:hAnsi="Cambria Math"/>
-                      </w:rPr>
-                      <m:t>subwatershed</m:t>
-                    </m:r>
-                  </m:sub>
-                </m:sSub>
-                <m:r>
-                  <w:rPr>
-                    <w:rFonts w:ascii="Cambria Math" w:hAnsi="Cambria Math"/>
-                  </w:rPr>
-                  <m:t xml:space="preserve">- </m:t>
-                </m:r>
-                <m:d>
-                  <m:dPr>
-                    <m:ctrlPr>
-                      <w:rPr>
-                        <w:rFonts w:ascii="Cambria Math" w:hAnsi="Cambria Math"/>
-                        <w:i/>
-                      </w:rPr>
-                    </m:ctrlPr>
-                  </m:dPr>
-                  <m:e>
                     <m:sSub>
                       <m:sSubPr>
                         <m:ctrlPr>
                           <w:rPr>
-                            <w:rFonts w:ascii="Cambria Math" w:hAnsi="Cambria Math"/>
+                            <w:rFonts w:ascii="Cambria Math" w:eastAsiaTheme="minorEastAsia" w:hAnsi="Cambria Math"/>
                             <w:i/>
+                            <w:sz w:val="24"/>
                           </w:rPr>
                         </m:ctrlPr>
                       </m:sSubPr>
@@ -734,47 +840,15 @@
                         </m:r>
                       </m:sub>
                     </m:sSub>
-                    <m:r>
-                      <w:rPr>
-                        <w:rFonts w:ascii="Cambria Math" w:hAnsi="Cambria Math"/>
-                      </w:rPr>
-                      <m:t>*</m:t>
-                    </m:r>
-                    <m:sSub>
-                      <m:sSubPr>
-                        <m:ctrlPr>
-                          <w:rPr>
-                            <w:rFonts w:ascii="Cambria Math" w:hAnsi="Cambria Math"/>
-                            <w:i/>
-                          </w:rPr>
-                        </m:ctrlPr>
-                      </m:sSubPr>
-                      <m:e>
-                        <m:r>
-                          <w:rPr>
-                            <w:rFonts w:ascii="Cambria Math" w:hAnsi="Cambria Math"/>
-                          </w:rPr>
-                          <m:t>Area</m:t>
-                        </m:r>
-                      </m:e>
-                      <m:sub>
-                        <m:r>
-                          <w:rPr>
-                            <w:rFonts w:ascii="Cambria Math" w:hAnsi="Cambria Math"/>
-                          </w:rPr>
-                          <m:t>uundisturbed</m:t>
-                        </m:r>
-                      </m:sub>
-                    </m:sSub>
-                  </m:e>
-                </m:d>
+                  </m:den>
+                </m:f>
               </m:oMath>
             </m:oMathPara>
           </w:p>
         </w:tc>
         <w:tc>
           <w:tcPr>
-            <w:tcW w:w="1880" w:type="dxa"/>
+            <w:tcW w:w="1885" w:type="dxa"/>
           </w:tcPr>
           <w:p>
             <w:pPr>
@@ -801,8 +875,7 @@
       <w:tr>
         <w:tc>
           <w:tcPr>
-            <w:tcW w:w="9350" w:type="dxa"/>
-            <w:gridSpan w:val="3"/>
+            <w:tcW w:w="1705" w:type="dxa"/>
           </w:tcPr>
           <w:p>
             <w:pPr>
@@ -810,120 +883,31 @@
                 <w:rFonts w:ascii="Cambria" w:hAnsi="Cambria"/>
               </w:rPr>
             </w:pPr>
-            <w:proofErr w:type="gramStart"/>
-            <w:r>
-              <w:rPr>
-                <w:rFonts w:ascii="Cambria" w:hAnsi="Cambria"/>
-              </w:rPr>
-              <w:t>where</w:t>
-            </w:r>
-            <w:proofErr w:type="gramEnd"/>
-            <w:r>
-              <w:rPr>
-                <w:rFonts w:ascii="Cambria" w:hAnsi="Cambria"/>
-                <w:i/>
-              </w:rPr>
-              <w:t xml:space="preserve"> </w:t>
-            </w:r>
-            <w:proofErr w:type="spellStart"/>
-            <w:r>
-              <w:rPr>
-                <w:rFonts w:ascii="Cambria" w:hAnsi="Cambria"/>
-                <w:i/>
-              </w:rPr>
-              <w:t>SSY</w:t>
-            </w:r>
-            <w:r>
-              <w:rPr>
-                <w:rFonts w:ascii="Cambria" w:hAnsi="Cambria"/>
-                <w:i/>
-                <w:vertAlign w:val="subscript"/>
-              </w:rPr>
-              <w:t>disturbed</w:t>
-            </w:r>
-            <w:proofErr w:type="spellEnd"/>
-            <w:r>
-              <w:rPr>
-                <w:rFonts w:ascii="Cambria" w:hAnsi="Cambria"/>
-              </w:rPr>
-              <w:t xml:space="preserve"> is SSY from disturbed areas only (tons), </w:t>
-            </w:r>
-            <w:proofErr w:type="spellStart"/>
-            <w:r>
-              <w:rPr>
-                <w:rFonts w:ascii="Cambria" w:hAnsi="Cambria"/>
-                <w:i/>
-              </w:rPr>
-              <w:t>SSY</w:t>
-            </w:r>
-            <w:r>
-              <w:rPr>
-                <w:rFonts w:ascii="Cambria" w:hAnsi="Cambria"/>
-                <w:i/>
-                <w:vertAlign w:val="subscript"/>
-              </w:rPr>
-              <w:t>subwatershed</w:t>
-            </w:r>
-            <w:proofErr w:type="spellEnd"/>
-            <w:r>
-              <w:rPr>
-                <w:rFonts w:ascii="Cambria" w:hAnsi="Cambria"/>
-              </w:rPr>
-              <w:t xml:space="preserve"> is SSY measured from the disturbed subwatershed (tons), </w:t>
-            </w:r>
-            <w:proofErr w:type="spellStart"/>
-            <w:r>
-              <w:rPr>
-                <w:rFonts w:ascii="Cambria" w:hAnsi="Cambria"/>
-                <w:i/>
-              </w:rPr>
-              <w:t>sSSY</w:t>
-            </w:r>
-            <w:r>
-              <w:rPr>
-                <w:rFonts w:ascii="Cambria" w:hAnsi="Cambria"/>
-                <w:i/>
-                <w:vertAlign w:val="subscript"/>
-              </w:rPr>
-              <w:t>UPPER</w:t>
-            </w:r>
-            <w:proofErr w:type="spellEnd"/>
-            <w:r>
-              <w:rPr>
-                <w:rFonts w:ascii="Cambria" w:hAnsi="Cambria"/>
-              </w:rPr>
-              <w:t xml:space="preserve"> is specific SSY from the UPPER subwatershed (tons/km2), and </w:t>
-            </w:r>
-            <w:proofErr w:type="spellStart"/>
-            <w:r>
-              <w:rPr>
-                <w:rFonts w:ascii="Cambria" w:hAnsi="Cambria"/>
-                <w:i/>
-              </w:rPr>
-              <w:t>Area</w:t>
-            </w:r>
-            <w:r>
-              <w:rPr>
-                <w:rFonts w:ascii="Cambria" w:hAnsi="Cambria"/>
-                <w:i/>
-                <w:vertAlign w:val="subscript"/>
-              </w:rPr>
-              <w:t>undisturbed</w:t>
-            </w:r>
-            <w:proofErr w:type="spellEnd"/>
-            <w:r>
-              <w:rPr>
-                <w:rFonts w:ascii="Cambria" w:hAnsi="Cambria"/>
-                <w:i/>
-              </w:rPr>
-              <w:t xml:space="preserve"> </w:t>
-            </w:r>
-            <w:r>
-              <w:rPr>
-                <w:rFonts w:ascii="Cambria" w:hAnsi="Cambria"/>
-              </w:rPr>
-              <w:t>is the area of undisturbed forest in the disturbed subwatershed (km2).</w:t>
-            </w:r>
+          </w:p>
+        </w:tc>
+        <w:tc>
+          <w:tcPr>
+            <w:tcW w:w="5760" w:type="dxa"/>
+          </w:tcPr>
+          <w:p>
+            <w:pPr>
+              <w:rPr>
+                <w:rFonts w:ascii="Cambria" w:eastAsia="Calibri" w:hAnsi="Cambria" w:cs="Times New Roman"/>
+              </w:rPr>
+            </w:pPr>
+          </w:p>
+        </w:tc>
+        <w:tc>
+          <w:tcPr>
+            <w:tcW w:w="1885" w:type="dxa"/>
+          </w:tcPr>
+          <w:p>
+            <w:pPr>
+              <w:jc w:val="right"/>
+              <w:rPr>
+                <w:rFonts w:ascii="Cambria" w:hAnsi="Cambria"/>
+              </w:rPr>
+            </w:pPr>
           </w:p>
         </w:tc>
       </w:tr>
@@ -1099,98 +1083,513 @@
             <w:pPr>
               <w:spacing w:after="120"/>
               <w:rPr>
-                <w:rFonts w:ascii="Cambria" w:hAnsi="Cambria"/>
+                <w:rFonts w:ascii="Times" w:hAnsi="Times" w:cs="Times"/>
+                <w:sz w:val="24"/>
               </w:rPr>
             </w:pPr>
             <w:r>
               <w:rPr>
-                <w:rFonts w:ascii="Cambria" w:hAnsi="Cambria"/>
-              </w:rPr>
-              <w:t xml:space="preserve">where X is a storm metric, and the regression coefficients α and β are obtained by ordinary least squares regression on the logarithms of </w:t>
-            </w:r>
-            <w:r>
-              <w:rPr>
-                <w:rFonts w:ascii="Cambria" w:hAnsi="Cambria"/>
-                <w:i/>
+                <w:rFonts w:ascii="Times" w:hAnsi="Times" w:cs="Times"/>
+                <w:sz w:val="24"/>
+              </w:rPr>
+              <w:t xml:space="preserve">where </w:t>
+            </w:r>
+            <w:r>
+              <w:rPr>
+                <w:rFonts w:ascii="Times" w:hAnsi="Times" w:cs="Times"/>
+                <w:i/>
+                <w:sz w:val="24"/>
+              </w:rPr>
+              <w:t xml:space="preserve">X </w:t>
+            </w:r>
+            <w:r>
+              <w:rPr>
+                <w:rFonts w:ascii="Times" w:hAnsi="Times" w:cs="Times"/>
+                <w:sz w:val="24"/>
+              </w:rPr>
+              <w:t xml:space="preserve">is a storm metric, and the regression coefficients α and β are obtained by ordinary least squares regression on the logarithms of </w:t>
+            </w:r>
+            <w:r>
+              <w:rPr>
+                <w:rFonts w:ascii="Times" w:hAnsi="Times" w:cs="Times"/>
+                <w:i/>
+                <w:sz w:val="24"/>
               </w:rPr>
               <w:t>SSY</w:t>
             </w:r>
             <w:r>
               <w:rPr>
-                <w:rFonts w:ascii="Cambria" w:hAnsi="Cambria"/>
-                <w:i/>
+                <w:rFonts w:ascii="Times" w:hAnsi="Times" w:cs="Times"/>
+                <w:i/>
+                <w:sz w:val="24"/>
                 <w:vertAlign w:val="subscript"/>
               </w:rPr>
               <w:t xml:space="preserve">EV  </w:t>
             </w:r>
             <w:r>
               <w:rPr>
-                <w:rFonts w:ascii="Cambria" w:hAnsi="Cambria"/>
+                <w:rFonts w:ascii="Times" w:hAnsi="Times" w:cs="Times"/>
+                <w:sz w:val="24"/>
               </w:rPr>
               <w:t xml:space="preserve">and </w:t>
             </w:r>
             <w:r>
               <w:rPr>
-                <w:rFonts w:ascii="Cambria" w:hAnsi="Cambria"/>
-                <w:i/>
+                <w:rFonts w:ascii="Times" w:hAnsi="Times" w:cs="Times"/>
+                <w:i/>
+                <w:sz w:val="24"/>
               </w:rPr>
               <w:t xml:space="preserve">X </w:t>
             </w:r>
             <w:r>
               <w:rPr>
-                <w:rFonts w:ascii="Cambria" w:hAnsi="Cambria"/>
+                <w:rFonts w:ascii="Times" w:hAnsi="Times" w:cs="Times"/>
+                <w:sz w:val="24"/>
               </w:rPr>
               <w:fldChar w:fldCharType="begin" w:fldLock="1"/>
             </w:r>
             <w:r>
               <w:rPr>
-                <w:rFonts w:ascii="Cambria" w:hAnsi="Cambria"/>
+                <w:rFonts w:ascii="Times" w:hAnsi="Times" w:cs="Times"/>
+                <w:sz w:val="24"/>
               </w:rPr>
               <w:instrText>ADDIN CSL_CITATION { "citationItems" : [ { "id" : "ITEM-1", "itemData" : { "author" : [ { "dropping-particle" : "", "family" : "Hicks", "given" : "D Murray", "non-dropping-particle" : "", "parse-names" : false, "suffix" : "" } ], "container-title" : "Proceedings of the New-Zealand Hydrological Society Symposium", "id" : "ITEM-1", "issued" : { "date-parts" : [ [ "1990" ] ] }, "publisher-place" : "Auckland, New Zealand", "title" : "Suspended sediment yields from pasture and exotic forest basins", "type" : "paper-conference" }, "uris" : [ "http://www.mendeley.com/documents/?uuid=e9a5c909-e5a8-4596-bfb2-bffc88b36ffa" ] }, { "id" : "ITEM-2", "itemData" : { "DOI" : "10.1016/j.jhydrol.2012.05.048", "ISSN" : "00221694", "author" : [ { "dropping-particle" : "", "family" : "Duvert", "given" : "C.", "non-dropping-particle" : "", "parse-names" : false, "suffix" : "" }, { "dropping-particle" : "", "family" : "Nord", "given" : "G.", "non-dropping-particle" : "", "parse-names" : false, "suffix" : "" }, { "dropping-particle" : "", "family" : "Gratiot", "given" : "N.", "non-dropping-particle" : "", "parse-names" : false, "suffix" : "" }, { "dropping-particle" : "", "family" : "Navratil", "given" : "O.", "non-dropping-particle" : "", "parse-names" : false, "suffix" : "" }, { "dropping-particle" : "", "family" : "Nadal-Romero", "given" : "E.", "non-dropping-particle" : "", "parse-names" : false, "suffix" : "" }, { "dropping-particle" : "", "family" : "Mathys", "given" : "N.", "non-dropping-particle" : "", "parse-names" : false, "suffix" : "" }, { "dropping-particle" : "", "family" : "N\u00e9mery", "given" : "J.", "non-dropping-particle" : "", "parse-names" : false, "suffix" : "" }, { "dropping-particle" : "", "family" : "Reg\u00fc\u00e9s", "given" : "D.", "non-dropping-particle" : "", "parse-names" : false, "suffix" : "" }, { "dropping-particle" : "", "family" : "Garc\u00eda-Ruiz", "given" : "J.M.", "non-dropping-particle" : "", "parse-names" : false, "suffix" : "" }, { "dropping-particle" : "", "family" : "Gallart", "given" : "F.", "non-dropping-particle" : "", "parse-names" : false, "suffix" : "" }, { "dropping-particle" : "", "family" : "Esteves", "given" : "M.", "non-dropping-particle" : "", "parse-names" : false, "suffix" : "" } ], "container-title" : "Journal of Hydrology", "id" : "ITEM-2", "issued" : { "date-parts" : [ [ "2012", "8" ] ] }, "note" : "1. Compile data on SSY events from 8 catchments\n2. Do regressions on several statistical correlations using a few different correlation methods\n3. Check correlations with several determination coefficients (like R2, Spearman's)\n4. Look at global dispersion around correlation model lines: inter site variability explain differences in alpha (intercepts); slopes mostly the same\n5. Look at dispersion around site-specific correlation model lines: \nseasonality?(yes, but no overall pattern)\n increase in Q rising limb?(yes)\nhigher antecedent Q?(yes)\n6. Compare to SSY-Qmax relationships elsewhere\n\n        \nAsselman 2000 has a great discussion of the meaning of the a and b parameters", "page" : "42-55", "publisher" : "Elsevier B.V.", "title" : "Towards prediction of suspended sediment yield from peak discharge in small erodible mountainous catchments (0.45\u201322km2) of France, Mexico and Spain", "type" : "article-journal", "volume" : "454-455" }, "uris" : [ "http://www.mendeley.com/documents/?uuid=36ed3793-ebb2-4c28-811d-abf60418259a" ] }, { "id" : "ITEM-3", "itemData" : { "DOI" : "10.1080/00288330.2011.570350", "ISSN" : "0028-8330", "author" : [ { "dropping-particle" : "", "family" : "Basher", "given" : "Lr", "non-dropping-particle" : "", "parse-names" : false, "suffix" : "" }, { "dropping-particle" : "", "family" : "Hicks", "given" : "Dm", "non-dropping-particle" : "", "parse-names" : false, "suffix" : "" }, { "dropping-particle" : "", "family" : "Clapp", "given" : "B", "non-dropping-particle" : "", "parse-names" : false, "suffix" : "" }, { "dropping-particle" : "", "family" : "Hewitt", "given" : "T", "non-dropping-particle" : "", "parse-names" : false, "suffix" : "" } ], "container-title" : "New Zealand Journal of Marine and Freshwater Research", "id" : "ITEM-3", "issue" : "3", "issued" : { "date-parts" : [ [ "2011", "9" ] ] }, "page" : "333-356", "title" : "Sediment yield response to large storm events and forest harvesting, Motueka River, New Zealand", "type" : "article-journal", "volume" : "45" }, "uris" : [ "http://www.mendeley.com/documents/?uuid=6bc2684b-87fb-454c-afee-27dc666c3670" ] } ], "mendeley" : { "previouslyFormattedCitation" : "(Basher et al., 2011; Duvert et al., 2012; Hicks, 1990)" }, "properties" : { "noteIndex" : 0 }, "schema" : "https://github.com/citation-style-language/schema/raw/master/csl-citation.json" }</w:instrText>
             </w:r>
             <w:r>
               <w:rPr>
-                <w:rFonts w:ascii="Cambria" w:hAnsi="Cambria"/>
+                <w:rFonts w:ascii="Times" w:hAnsi="Times" w:cs="Times"/>
+                <w:sz w:val="24"/>
               </w:rPr>
               <w:fldChar w:fldCharType="separate"/>
             </w:r>
             <w:r>
               <w:rPr>
-                <w:rFonts w:ascii="Cambria" w:hAnsi="Cambria"/>
+                <w:rFonts w:ascii="Times" w:hAnsi="Times" w:cs="Times"/>
                 <w:noProof/>
+                <w:sz w:val="24"/>
               </w:rPr>
               <w:t>(Basher et al., 2011; Duvert et al., 2012; Hicks, 1990)</w:t>
             </w:r>
             <w:r>
               <w:rPr>
-                <w:rFonts w:ascii="Cambria" w:hAnsi="Cambria"/>
+                <w:rFonts w:ascii="Times" w:hAnsi="Times" w:cs="Times"/>
+                <w:sz w:val="24"/>
               </w:rPr>
               <w:fldChar w:fldCharType="end"/>
             </w:r>
             <w:r>
               <w:rPr>
-                <w:rFonts w:ascii="Cambria" w:hAnsi="Cambria"/>
+                <w:rFonts w:ascii="Times" w:hAnsi="Times" w:cs="Times"/>
+                <w:sz w:val="24"/>
               </w:rPr>
               <w:t>.</w:t>
             </w:r>
             <w:r>
               <w:rPr>
-                <w:rFonts w:ascii="Cambria" w:hAnsi="Cambria"/>
+                <w:rFonts w:ascii="Times" w:hAnsi="Times" w:cs="Times"/>
+                <w:sz w:val="24"/>
               </w:rPr>
               <w:t xml:space="preserve"> Model fits for each storm metric were compared using coefficients of determination (r</w:t>
             </w:r>
             <w:r>
               <w:rPr>
-                <w:rFonts w:ascii="Cambria" w:hAnsi="Cambria"/>
+                <w:rFonts w:ascii="Times" w:hAnsi="Times" w:cs="Times"/>
+                <w:sz w:val="24"/>
                 <w:vertAlign w:val="superscript"/>
               </w:rPr>
               <w:t>2</w:t>
             </w:r>
             <w:r>
               <w:rPr>
-                <w:rFonts w:ascii="Cambria" w:hAnsi="Cambria"/>
+                <w:rFonts w:ascii="Times" w:hAnsi="Times" w:cs="Times"/>
+                <w:sz w:val="24"/>
               </w:rPr>
               <w:t>) and Root Mean Square Error (RMSE).</w:t>
+            </w:r>
+            <w:r>
+              <w:rPr>
+                <w:rFonts w:ascii="Times" w:hAnsi="Times" w:cs="Times"/>
+                <w:sz w:val="24"/>
+              </w:rPr>
+              <w:t xml:space="preserve"> </w:t>
+            </w:r>
+            <w:r>
+              <w:rPr>
+                <w:rFonts w:ascii="Times" w:hAnsi="Times" w:cs="Times"/>
+                <w:sz w:val="24"/>
+              </w:rPr>
+              <w:t>The correlation between storm metrics (X) and SSY</w:t>
+            </w:r>
+            <w:r>
+              <w:rPr>
+                <w:rFonts w:ascii="Times" w:hAnsi="Times" w:cs="Times"/>
+                <w:sz w:val="24"/>
+                <w:vertAlign w:val="subscript"/>
+              </w:rPr>
+              <w:t>EV</w:t>
+            </w:r>
+            <w:r>
+              <w:rPr>
+                <w:rFonts w:ascii="Times" w:hAnsi="Times" w:cs="Times"/>
+                <w:sz w:val="24"/>
+              </w:rPr>
+              <w:t xml:space="preserve"> was also quantified using both parametric (Pearson) and non-parametric (Spearman) correlation coefficients.</w:t>
+            </w:r>
+          </w:p>
+        </w:tc>
+      </w:tr>
+    </w:tbl>
+    <w:p>
+      <w:pPr>
+        <w:rPr>
+          <w:rFonts w:ascii="Cambria" w:hAnsi="Cambria"/>
+        </w:rPr>
+      </w:pPr>
+    </w:p>
+    <w:tbl>
+      <w:tblPr>
+        <w:tblStyle w:val="TableGrid"/>
+        <w:tblpPr w:leftFromText="180" w:rightFromText="180" w:vertAnchor="text" w:horzAnchor="margin" w:tblpY="17"/>
+        <w:tblW w:w="0" w:type="auto"/>
+        <w:tblLook w:val="04A0" w:firstRow="1" w:lastRow="0" w:firstColumn="1" w:lastColumn="0" w:noHBand="0" w:noVBand="1"/>
+      </w:tblPr>
+      <w:tblGrid>
+        <w:gridCol w:w="360"/>
+        <w:gridCol w:w="7740"/>
+        <w:gridCol w:w="1250"/>
+      </w:tblGrid>
+      <w:tr>
+        <w:tc>
+          <w:tcPr>
+            <w:tcW w:w="360" w:type="dxa"/>
+            <w:tcBorders>
+              <w:top w:val="nil"/>
+              <w:left w:val="nil"/>
+              <w:bottom w:val="nil"/>
+              <w:right w:val="nil"/>
+            </w:tcBorders>
+          </w:tcPr>
+          <w:p>
+            <w:pPr>
+              <w:spacing w:after="120"/>
+              <w:rPr>
+                <w:rFonts w:ascii="Cambria" w:hAnsi="Cambria"/>
+              </w:rPr>
+            </w:pPr>
+          </w:p>
+        </w:tc>
+        <w:tc>
+          <w:tcPr>
+            <w:tcW w:w="7740" w:type="dxa"/>
+            <w:tcBorders>
+              <w:top w:val="nil"/>
+              <w:left w:val="nil"/>
+              <w:bottom w:val="nil"/>
+              <w:right w:val="nil"/>
+            </w:tcBorders>
+          </w:tcPr>
+          <w:p>
+            <w:pPr>
+              <w:spacing w:after="120"/>
+              <w:rPr>
+                <w:rFonts w:ascii="Cambria" w:hAnsi="Cambria"/>
+              </w:rPr>
+            </w:pPr>
+            <m:oMathPara>
+              <m:oMath>
+                <m:sSub>
+                  <m:sSubPr>
+                    <m:ctrlPr>
+                      <w:rPr>
+                        <w:rFonts w:ascii="Cambria Math" w:hAnsi="Cambria Math"/>
+                        <w:i/>
+                      </w:rPr>
+                    </m:ctrlPr>
+                  </m:sSubPr>
+                  <m:e>
+                    <m:r>
+                      <w:rPr>
+                        <w:rFonts w:ascii="Cambria Math" w:hAnsi="Cambria Math"/>
+                      </w:rPr>
+                      <m:t>SSY</m:t>
+                    </m:r>
+                  </m:e>
+                  <m:sub>
+                    <m:r>
+                      <w:rPr>
+                        <w:rFonts w:ascii="Cambria Math" w:hAnsi="Cambria Math"/>
+                      </w:rPr>
+                      <m:t>annual</m:t>
+                    </m:r>
+                  </m:sub>
+                </m:sSub>
+                <m:r>
+                  <w:rPr>
+                    <w:rFonts w:ascii="Cambria Math" w:hAnsi="Cambria Math"/>
+                  </w:rPr>
+                  <m:t xml:space="preserve">= </m:t>
+                </m:r>
+                <m:sSub>
+                  <m:sSubPr>
+                    <m:ctrlPr>
+                      <w:rPr>
+                        <w:rFonts w:ascii="Cambria Math" w:hAnsi="Cambria Math"/>
+                        <w:i/>
+                      </w:rPr>
+                    </m:ctrlPr>
+                  </m:sSubPr>
+                  <m:e>
+                    <m:r>
+                      <w:rPr>
+                        <w:rFonts w:ascii="Cambria Math" w:hAnsi="Cambria Math"/>
+                      </w:rPr>
+                      <m:t>SSY</m:t>
+                    </m:r>
+                  </m:e>
+                  <m:sub>
+                    <m:r>
+                      <w:rPr>
+                        <w:rFonts w:ascii="Cambria Math" w:hAnsi="Cambria Math"/>
+                      </w:rPr>
+                      <m:t>measured</m:t>
+                    </m:r>
+                  </m:sub>
+                </m:sSub>
+                <m:r>
+                  <w:rPr>
+                    <w:rFonts w:ascii="Cambria Math" w:hAnsi="Cambria Math"/>
+                  </w:rPr>
+                  <m:t xml:space="preserve">* </m:t>
+                </m:r>
+                <m:f>
+                  <m:fPr>
+                    <m:ctrlPr>
+                      <w:rPr>
+                        <w:rFonts w:ascii="Cambria Math" w:hAnsi="Cambria Math"/>
+                        <w:i/>
+                      </w:rPr>
+                    </m:ctrlPr>
+                  </m:fPr>
+                  <m:num>
+                    <m:r>
+                      <w:rPr>
+                        <w:rFonts w:ascii="Cambria Math" w:hAnsi="Cambria Math"/>
+                      </w:rPr>
+                      <m:t>measured precip</m:t>
+                    </m:r>
+                  </m:num>
+                  <m:den>
+                    <m:r>
+                      <w:rPr>
+                        <w:rFonts w:ascii="Cambria Math" w:hAnsi="Cambria Math"/>
+                      </w:rPr>
+                      <m:t>expected annual storm precip</m:t>
+                    </m:r>
+                  </m:den>
+                </m:f>
+              </m:oMath>
+            </m:oMathPara>
+          </w:p>
+        </w:tc>
+        <w:tc>
+          <w:tcPr>
+            <w:tcW w:w="1250" w:type="dxa"/>
+            <w:tcBorders>
+              <w:top w:val="nil"/>
+              <w:left w:val="nil"/>
+              <w:bottom w:val="nil"/>
+              <w:right w:val="nil"/>
+            </w:tcBorders>
+          </w:tcPr>
+          <w:p>
+            <w:pPr>
+              <w:spacing w:after="120"/>
+              <w:jc w:val="right"/>
+              <w:rPr>
+                <w:rFonts w:ascii="Cambria" w:hAnsi="Cambria"/>
+              </w:rPr>
+            </w:pPr>
+            <w:r>
+              <w:rPr>
+                <w:rFonts w:ascii="Cambria" w:hAnsi="Cambria"/>
+              </w:rPr>
+              <w:t xml:space="preserve">Equation </w:t>
+            </w:r>
+            <w:r>
+              <w:rPr>
+                <w:rFonts w:ascii="Cambria" w:hAnsi="Cambria"/>
+              </w:rPr>
+              <w:t>6</w:t>
+            </w:r>
+          </w:p>
+        </w:tc>
+      </w:tr>
+      <w:tr>
+        <w:trPr>
+          <w:trHeight w:val="855"/>
+        </w:trPr>
+        <w:tc>
+          <w:tcPr>
+            <w:tcW w:w="9350" w:type="dxa"/>
+            <w:gridSpan w:val="3"/>
+            <w:tcBorders>
+              <w:top w:val="nil"/>
+              <w:left w:val="nil"/>
+              <w:bottom w:val="nil"/>
+              <w:right w:val="nil"/>
+            </w:tcBorders>
+          </w:tcPr>
+          <w:p>
+            <w:pPr>
+              <w:spacing w:after="120"/>
+              <w:rPr>
+                <w:rFonts w:ascii="Times" w:hAnsi="Times" w:cs="Times"/>
+              </w:rPr>
+            </w:pPr>
+            <w:r>
+              <w:rPr>
+                <w:rFonts w:ascii="Times" w:hAnsi="Times" w:cs="Times"/>
+                <w:sz w:val="24"/>
+              </w:rPr>
+              <w:t xml:space="preserve">where </w:t>
+            </w:r>
+            <w:proofErr w:type="spellStart"/>
+            <w:r>
+              <w:rPr>
+                <w:rFonts w:ascii="Times" w:hAnsi="Times" w:cs="Times"/>
+                <w:i/>
+                <w:sz w:val="24"/>
+              </w:rPr>
+              <w:t>SSY</w:t>
+            </w:r>
+            <w:r>
+              <w:rPr>
+                <w:rFonts w:ascii="Times" w:hAnsi="Times" w:cs="Times"/>
+                <w:i/>
+                <w:sz w:val="24"/>
+                <w:vertAlign w:val="subscript"/>
+              </w:rPr>
+              <w:t>annual</w:t>
+            </w:r>
+            <w:proofErr w:type="spellEnd"/>
+            <w:r>
+              <w:rPr>
+                <w:rFonts w:ascii="Times" w:hAnsi="Times" w:cs="Times"/>
+                <w:sz w:val="24"/>
+              </w:rPr>
+              <w:t xml:space="preserve"> is estimated SSY from storms, </w:t>
+            </w:r>
+            <w:proofErr w:type="spellStart"/>
+            <w:r>
+              <w:rPr>
+                <w:rFonts w:ascii="Times" w:hAnsi="Times" w:cs="Times"/>
+                <w:i/>
+                <w:sz w:val="24"/>
+              </w:rPr>
+              <w:t>SSY</w:t>
+            </w:r>
+            <w:r>
+              <w:rPr>
+                <w:rFonts w:ascii="Times" w:hAnsi="Times" w:cs="Times"/>
+                <w:i/>
+                <w:sz w:val="24"/>
+                <w:vertAlign w:val="subscript"/>
+              </w:rPr>
+              <w:t>measured</w:t>
+            </w:r>
+            <w:proofErr w:type="spellEnd"/>
+            <w:r>
+              <w:rPr>
+                <w:rFonts w:ascii="Times" w:hAnsi="Times" w:cs="Times"/>
+                <w:sz w:val="24"/>
+              </w:rPr>
+              <w:t xml:space="preserve"> is SSY measured in storms (all, Tables 2 and 3), </w:t>
+            </w:r>
+            <w:r>
+              <w:rPr>
+                <w:rFonts w:ascii="Times" w:hAnsi="Times" w:cs="Times"/>
+                <w:i/>
+                <w:sz w:val="24"/>
+              </w:rPr>
+              <w:t xml:space="preserve">measured </w:t>
+            </w:r>
+            <w:proofErr w:type="spellStart"/>
+            <w:r>
+              <w:rPr>
+                <w:rFonts w:ascii="Times" w:hAnsi="Times" w:cs="Times"/>
+                <w:i/>
+                <w:sz w:val="24"/>
+              </w:rPr>
+              <w:t>precip</w:t>
+            </w:r>
+            <w:proofErr w:type="spellEnd"/>
+            <w:r>
+              <w:rPr>
+                <w:rFonts w:ascii="Times" w:hAnsi="Times" w:cs="Times"/>
+                <w:sz w:val="24"/>
+              </w:rPr>
+              <w:t xml:space="preserve"> is precip</w:t>
+            </w:r>
+            <w:r>
+              <w:rPr>
+                <w:rFonts w:ascii="Times" w:hAnsi="Times" w:cs="Times"/>
+                <w:sz w:val="24"/>
+              </w:rPr>
+              <w:t>itation</w:t>
+            </w:r>
+            <w:r>
+              <w:rPr>
+                <w:rFonts w:ascii="Times" w:hAnsi="Times" w:cs="Times"/>
+                <w:sz w:val="24"/>
+              </w:rPr>
+              <w:t xml:space="preserve"> measured during the sampled storms, and </w:t>
+            </w:r>
+            <w:r>
+              <w:rPr>
+                <w:rFonts w:ascii="Times" w:hAnsi="Times" w:cs="Times"/>
+                <w:i/>
+                <w:sz w:val="24"/>
+              </w:rPr>
+              <w:t xml:space="preserve">expected annual storm </w:t>
+            </w:r>
+            <w:proofErr w:type="spellStart"/>
+            <w:r>
+              <w:rPr>
+                <w:rFonts w:ascii="Times" w:hAnsi="Times" w:cs="Times"/>
+                <w:i/>
+                <w:sz w:val="24"/>
+              </w:rPr>
+              <w:t>precip</w:t>
+            </w:r>
+            <w:proofErr w:type="spellEnd"/>
+            <w:r>
+              <w:rPr>
+                <w:rFonts w:ascii="Times" w:hAnsi="Times" w:cs="Times"/>
+                <w:i/>
+                <w:sz w:val="24"/>
+              </w:rPr>
+              <w:t xml:space="preserve"> </w:t>
+            </w:r>
+            <w:r>
+              <w:rPr>
+                <w:rFonts w:ascii="Times" w:hAnsi="Times" w:cs="Times"/>
+                <w:sz w:val="24"/>
+              </w:rPr>
+              <w:t>is the precip</w:t>
+            </w:r>
+            <w:r>
+              <w:rPr>
+                <w:rFonts w:ascii="Times" w:hAnsi="Times" w:cs="Times"/>
+                <w:sz w:val="24"/>
+              </w:rPr>
+              <w:t xml:space="preserve">itation </w:t>
+            </w:r>
+            <w:r>
+              <w:rPr>
+                <w:rFonts w:ascii="Times" w:hAnsi="Times" w:cs="Times"/>
+                <w:sz w:val="24"/>
+              </w:rPr>
+              <w:t>during all storms measured in 2014.</w:t>
             </w:r>
           </w:p>
         </w:tc>
@@ -1480,341 +1879,8 @@
         </w:tc>
       </w:tr>
       <w:tr>
-        <w:tc>
-          <w:tcPr>
-            <w:tcW w:w="9350" w:type="dxa"/>
-            <w:gridSpan w:val="3"/>
-            <w:tcBorders>
-              <w:top w:val="nil"/>
-              <w:left w:val="nil"/>
-              <w:bottom w:val="nil"/>
-              <w:right w:val="nil"/>
-            </w:tcBorders>
-          </w:tcPr>
-          <w:p>
-            <w:pPr>
-              <w:rPr>
-                <w:rFonts w:ascii="Cambria" w:hAnsi="Cambria"/>
-              </w:rPr>
-            </w:pPr>
-            <w:r>
-              <w:rPr>
-                <w:rFonts w:ascii="Cambria" w:hAnsi="Cambria"/>
-              </w:rPr>
-              <w:t xml:space="preserve">where PE is the cumulative probable error for individual measured values (±%), </w:t>
-            </w:r>
-            <w:proofErr w:type="spellStart"/>
-            <w:r>
-              <w:rPr>
-                <w:rFonts w:ascii="Cambria" w:hAnsi="Cambria"/>
-              </w:rPr>
-              <w:t>E</w:t>
-            </w:r>
-            <w:r>
-              <w:rPr>
-                <w:rFonts w:ascii="Cambria" w:hAnsi="Cambria"/>
-                <w:vertAlign w:val="subscript"/>
-              </w:rPr>
-              <w:t>Qmeas</w:t>
-            </w:r>
-            <w:proofErr w:type="spellEnd"/>
-            <w:r>
-              <w:rPr>
-                <w:rFonts w:ascii="Cambria" w:hAnsi="Cambria"/>
-              </w:rPr>
-              <w:t xml:space="preserve"> = uncertainty in Q measurements (±%), </w:t>
-            </w:r>
-            <w:proofErr w:type="spellStart"/>
-            <w:r>
-              <w:rPr>
-                <w:rFonts w:ascii="Cambria" w:hAnsi="Cambria"/>
-              </w:rPr>
-              <w:t>E</w:t>
-            </w:r>
-            <w:r>
-              <w:rPr>
-                <w:rFonts w:ascii="Cambria" w:hAnsi="Cambria"/>
-                <w:vertAlign w:val="subscript"/>
-              </w:rPr>
-              <w:t>SSCmeas</w:t>
-            </w:r>
-            <w:proofErr w:type="spellEnd"/>
-            <w:r>
-              <w:rPr>
-                <w:rFonts w:ascii="Cambria" w:hAnsi="Cambria"/>
-              </w:rPr>
-              <w:t xml:space="preserve"> = uncertainty in SSC measurements (± %), </w:t>
-            </w:r>
-            <w:proofErr w:type="spellStart"/>
-            <w:r>
-              <w:rPr>
-                <w:rFonts w:ascii="Cambria" w:hAnsi="Cambria"/>
-              </w:rPr>
-              <w:t>E</w:t>
-            </w:r>
-            <w:r>
-              <w:rPr>
-                <w:rFonts w:ascii="Cambria" w:hAnsi="Cambria"/>
-                <w:vertAlign w:val="subscript"/>
-              </w:rPr>
-              <w:t>Qmod</w:t>
-            </w:r>
-            <w:proofErr w:type="spellEnd"/>
-            <w:r>
-              <w:rPr>
-                <w:rFonts w:ascii="Cambria" w:hAnsi="Cambria"/>
-              </w:rPr>
-              <w:t xml:space="preserve"> = uncertainty in Q modeled by the Stage-Q relationship (RMSE, as ±% of the mean observed Q), </w:t>
-            </w:r>
-            <w:proofErr w:type="spellStart"/>
-            <w:r>
-              <w:rPr>
-                <w:rFonts w:ascii="Cambria" w:hAnsi="Cambria"/>
-              </w:rPr>
-              <w:t>E</w:t>
-            </w:r>
-            <w:r>
-              <w:rPr>
-                <w:rFonts w:ascii="Cambria" w:hAnsi="Cambria"/>
-                <w:vertAlign w:val="subscript"/>
-              </w:rPr>
-              <w:t>SSCmod</w:t>
-            </w:r>
-            <w:proofErr w:type="spellEnd"/>
-            <w:r>
-              <w:rPr>
-                <w:rFonts w:ascii="Cambria" w:hAnsi="Cambria"/>
-              </w:rPr>
-              <w:t xml:space="preserve"> = uncertainty in SSC modeled by the T-SSC relationship (RMSE, as ± % of the mean observed SSC)</w:t>
-            </w:r>
-            <w:r>
-              <w:rPr>
-                <w:rFonts w:ascii="Cambria" w:hAnsi="Cambria"/>
-              </w:rPr>
-              <w:fldChar w:fldCharType="begin" w:fldLock="1"/>
-            </w:r>
-            <w:r>
-              <w:rPr>
-                <w:rFonts w:ascii="Cambria" w:hAnsi="Cambria"/>
-              </w:rPr>
-              <w:instrText>ADDIN CSL_CITATION { "citationItems" : [ { "id" : "ITEM-1", "itemData" : { "ISBN" : "1364-8152", "author" : [ { "dropping-particle" : "", "family" : "Harmel", "given" : "R D", "non-dropping-particle" : "", "parse-names" : false, "suffix" : "" }, { "dropping-particle" : "", "family" : "Smith", "given" : "D R", "non-dropping-particle" : "", "parse-names" : false, "suffix" : "" }, { "dropping-particle" : "", "family" : "King", "given" : "K W", "non-dropping-particle" : "", "parse-names" : false, "suffix" : "" }, { "dropping-particle" : "", "family" : "Slade", "given" : "R M", "non-dropping-particle" : "", "parse-names" : false, "suffix" : "" } ], "container-title" : "Environmental Modelling &amp; Software", "id" : "ITEM-1", "issue" : "7", "issued" : { "date-parts" : [ [ "2009" ] ] }, "page" : "832-842", "title" : "Estimating storm discharge and water quality data uncertainty: A software tool for monitoring and modeling applications", "type" : "article-journal", "volume" : "24" }, "uris" : [ "http://www.mendeley.com/documents/?uuid=4be39c27-b590-4800-9b8e-c988d1d312db" ] } ], "mendeley" : { "previouslyFormattedCitation" : "(Harmel et al., 2009)" }, "properties" : { "noteIndex" : 0 }, "schema" : "https://github.com/citation-style-language/schema/raw/master/csl-citation.json" }</w:instrText>
-            </w:r>
-            <w:r>
-              <w:rPr>
-                <w:rFonts w:ascii="Cambria" w:hAnsi="Cambria"/>
-              </w:rPr>
-              <w:fldChar w:fldCharType="separate"/>
-            </w:r>
-            <w:r>
-              <w:rPr>
-                <w:rFonts w:ascii="Cambria" w:hAnsi="Cambria"/>
-                <w:noProof/>
-              </w:rPr>
-              <w:t>(Harmel et al., 2009)</w:t>
-            </w:r>
-            <w:r>
-              <w:rPr>
-                <w:rFonts w:ascii="Cambria" w:hAnsi="Cambria"/>
-              </w:rPr>
-              <w:fldChar w:fldCharType="end"/>
-            </w:r>
-            <w:r>
-              <w:rPr>
-                <w:rFonts w:ascii="Cambria" w:hAnsi="Cambria"/>
-              </w:rPr>
-              <w:t xml:space="preserve">.  </w:t>
-            </w:r>
-          </w:p>
-        </w:tc>
-      </w:tr>
-    </w:tbl>
-    <w:p>
-      <w:pPr>
-        <w:rPr>
-          <w:rFonts w:ascii="Cambria" w:hAnsi="Cambria"/>
-        </w:rPr>
-      </w:pPr>
-    </w:p>
-    <w:tbl>
-      <w:tblPr>
-        <w:tblStyle w:val="TableGrid"/>
-        <w:tblW w:w="0" w:type="auto"/>
-        <w:tblLook w:val="04A0" w:firstRow="1" w:lastRow="0" w:firstColumn="1" w:lastColumn="0" w:noHBand="0" w:noVBand="1"/>
-      </w:tblPr>
-      <w:tblGrid>
-        <w:gridCol w:w="360"/>
-        <w:gridCol w:w="7740"/>
-        <w:gridCol w:w="1250"/>
-      </w:tblGrid>
-      <w:tr>
-        <w:tc>
-          <w:tcPr>
-            <w:tcW w:w="360" w:type="dxa"/>
-            <w:tcBorders>
-              <w:top w:val="nil"/>
-              <w:left w:val="nil"/>
-              <w:bottom w:val="nil"/>
-              <w:right w:val="nil"/>
-            </w:tcBorders>
-          </w:tcPr>
-          <w:p>
-            <w:pPr>
-              <w:spacing w:after="120"/>
-              <w:rPr>
-                <w:rFonts w:ascii="Cambria" w:hAnsi="Cambria"/>
-              </w:rPr>
-            </w:pPr>
-          </w:p>
-        </w:tc>
-        <w:tc>
-          <w:tcPr>
-            <w:tcW w:w="7740" w:type="dxa"/>
-            <w:tcBorders>
-              <w:top w:val="nil"/>
-              <w:left w:val="nil"/>
-              <w:bottom w:val="nil"/>
-              <w:right w:val="nil"/>
-            </w:tcBorders>
-          </w:tcPr>
-          <w:p>
-            <w:pPr>
-              <w:spacing w:after="120"/>
-              <w:rPr>
-                <w:rFonts w:ascii="Cambria" w:hAnsi="Cambria"/>
-              </w:rPr>
-            </w:pPr>
-            <m:oMathPara>
-              <m:oMath>
-                <m:sSub>
-                  <m:sSubPr>
-                    <m:ctrlPr>
-                      <w:rPr>
-                        <w:rFonts w:ascii="Cambria Math" w:hAnsi="Cambria Math"/>
-                        <w:i/>
-                      </w:rPr>
-                    </m:ctrlPr>
-                  </m:sSubPr>
-                  <m:e>
-                    <m:r>
-                      <w:rPr>
-                        <w:rFonts w:ascii="Cambria Math" w:hAnsi="Cambria Math"/>
-                      </w:rPr>
-                      <m:t>SSY</m:t>
-                    </m:r>
-                  </m:e>
-                  <m:sub>
-                    <m:r>
-                      <w:rPr>
-                        <w:rFonts w:ascii="Cambria Math" w:hAnsi="Cambria Math"/>
-                      </w:rPr>
-                      <m:t>annual</m:t>
-                    </m:r>
-                  </m:sub>
-                </m:sSub>
-                <m:r>
-                  <w:rPr>
-                    <w:rFonts w:ascii="Cambria Math" w:hAnsi="Cambria Math"/>
-                  </w:rPr>
-                  <m:t xml:space="preserve">= </m:t>
-                </m:r>
-                <m:sSub>
-                  <m:sSubPr>
-                    <m:ctrlPr>
-                      <w:rPr>
-                        <w:rFonts w:ascii="Cambria Math" w:hAnsi="Cambria Math"/>
-                        <w:i/>
-                      </w:rPr>
-                    </m:ctrlPr>
-                  </m:sSubPr>
-                  <m:e>
-                    <m:r>
-                      <w:rPr>
-                        <w:rFonts w:ascii="Cambria Math" w:hAnsi="Cambria Math"/>
-                      </w:rPr>
-                      <m:t>SSY</m:t>
-                    </m:r>
-                  </m:e>
-                  <m:sub>
-                    <m:r>
-                      <w:rPr>
-                        <w:rFonts w:ascii="Cambria Math" w:hAnsi="Cambria Math"/>
-                      </w:rPr>
-                      <m:t>measured</m:t>
-                    </m:r>
-                  </m:sub>
-                </m:sSub>
-                <m:r>
-                  <w:rPr>
-                    <w:rFonts w:ascii="Cambria Math" w:hAnsi="Cambria Math"/>
-                  </w:rPr>
-                  <m:t xml:space="preserve">* </m:t>
-                </m:r>
-                <m:f>
-                  <m:fPr>
-                    <m:ctrlPr>
-                      <w:rPr>
-                        <w:rFonts w:ascii="Cambria Math" w:hAnsi="Cambria Math"/>
-                        <w:i/>
-                      </w:rPr>
-                    </m:ctrlPr>
-                  </m:fPr>
-                  <m:num>
-                    <m:r>
-                      <w:rPr>
-                        <w:rFonts w:ascii="Cambria Math" w:hAnsi="Cambria Math"/>
-                      </w:rPr>
-                      <m:t>measured precip</m:t>
-                    </m:r>
-                  </m:num>
-                  <m:den>
-                    <m:r>
-                      <w:rPr>
-                        <w:rFonts w:ascii="Cambria Math" w:hAnsi="Cambria Math"/>
-                      </w:rPr>
-                      <m:t>expected annual storm precip</m:t>
-                    </m:r>
-                  </m:den>
-                </m:f>
-              </m:oMath>
-            </m:oMathPara>
-          </w:p>
-        </w:tc>
-        <w:tc>
-          <w:tcPr>
-            <w:tcW w:w="1250" w:type="dxa"/>
-            <w:tcBorders>
-              <w:top w:val="nil"/>
-              <w:left w:val="nil"/>
-              <w:bottom w:val="nil"/>
-              <w:right w:val="nil"/>
-            </w:tcBorders>
-          </w:tcPr>
-          <w:p>
-            <w:pPr>
-              <w:spacing w:after="120"/>
-              <w:jc w:val="right"/>
-              <w:rPr>
-                <w:rFonts w:ascii="Cambria" w:hAnsi="Cambria"/>
-              </w:rPr>
-            </w:pPr>
-            <w:r>
-              <w:rPr>
-                <w:rFonts w:ascii="Cambria" w:hAnsi="Cambria"/>
-              </w:rPr>
-              <w:t xml:space="preserve">Equation </w:t>
-            </w:r>
-            <w:r>
-              <w:rPr>
-                <w:rFonts w:ascii="Cambria" w:hAnsi="Cambria"/>
-              </w:rPr>
-              <w:t>6</w:t>
-            </w:r>
-          </w:p>
-        </w:tc>
-      </w:tr>
-      <w:tr>
         <w:trPr>
-          <w:trHeight w:val="855"/>
+          <w:trHeight w:val="1314"/>
         </w:trPr>
         <w:tc>
           <w:tcPr>
@@ -1829,112 +1895,151 @@
           </w:tcPr>
           <w:p>
             <w:pPr>
-              <w:spacing w:after="120"/>
-              <w:rPr>
-                <w:rFonts w:ascii="Cambria" w:hAnsi="Cambria"/>
+              <w:rPr>
+                <w:rFonts w:ascii="Times" w:hAnsi="Times" w:cs="Times"/>
               </w:rPr>
             </w:pPr>
             <w:r>
               <w:rPr>
-                <w:rFonts w:ascii="Cambria" w:hAnsi="Cambria"/>
+                <w:rFonts w:ascii="Times" w:hAnsi="Times" w:cs="Times"/>
+                <w:sz w:val="24"/>
               </w:rPr>
               <w:t xml:space="preserve">where </w:t>
             </w:r>
+            <w:r>
+              <w:rPr>
+                <w:rFonts w:ascii="Times" w:hAnsi="Times" w:cs="Times"/>
+                <w:i/>
+                <w:sz w:val="24"/>
+              </w:rPr>
+              <w:t>PE</w:t>
+            </w:r>
+            <w:r>
+              <w:rPr>
+                <w:rFonts w:ascii="Times" w:hAnsi="Times" w:cs="Times"/>
+                <w:sz w:val="24"/>
+              </w:rPr>
+              <w:t xml:space="preserve"> is the cumulative probable error for individual measured values (±%), </w:t>
+            </w:r>
             <w:proofErr w:type="spellStart"/>
             <w:r>
               <w:rPr>
-                <w:rFonts w:ascii="Cambria" w:hAnsi="Cambria"/>
-              </w:rPr>
-              <w:t>SSYannual</w:t>
+                <w:rFonts w:ascii="Times" w:hAnsi="Times" w:cs="Times"/>
+                <w:i/>
+                <w:sz w:val="24"/>
+              </w:rPr>
+              <w:t>E</w:t>
+            </w:r>
+            <w:r>
+              <w:rPr>
+                <w:rFonts w:ascii="Times" w:hAnsi="Times" w:cs="Times"/>
+                <w:i/>
+                <w:sz w:val="24"/>
+                <w:vertAlign w:val="subscript"/>
+              </w:rPr>
+              <w:t>Qmeas</w:t>
             </w:r>
             <w:proofErr w:type="spellEnd"/>
             <w:r>
               <w:rPr>
-                <w:rFonts w:ascii="Cambria" w:hAnsi="Cambria"/>
-              </w:rPr>
-              <w:t xml:space="preserve"> is </w:t>
-            </w:r>
-            <w:r>
-              <w:rPr>
-                <w:rFonts w:ascii="Cambria" w:hAnsi="Cambria"/>
-              </w:rPr>
-              <w:t>estimated SSY from storms</w:t>
-            </w:r>
-            <w:r>
-              <w:rPr>
-                <w:rFonts w:ascii="Cambria" w:hAnsi="Cambria"/>
-              </w:rPr>
-              <w:t xml:space="preserve">, </w:t>
+                <w:rFonts w:ascii="Times" w:hAnsi="Times" w:cs="Times"/>
+                <w:sz w:val="24"/>
+              </w:rPr>
+              <w:t xml:space="preserve"> is uncertainty in Q measurements (±%), </w:t>
             </w:r>
             <w:proofErr w:type="spellStart"/>
             <w:r>
               <w:rPr>
-                <w:rFonts w:ascii="Cambria" w:hAnsi="Cambria"/>
-              </w:rPr>
-              <w:t>SSYmeasured</w:t>
+                <w:rFonts w:ascii="Times" w:hAnsi="Times" w:cs="Times"/>
+                <w:i/>
+                <w:sz w:val="24"/>
+              </w:rPr>
+              <w:t>E</w:t>
+            </w:r>
+            <w:r>
+              <w:rPr>
+                <w:rFonts w:ascii="Times" w:hAnsi="Times" w:cs="Times"/>
+                <w:i/>
+                <w:sz w:val="24"/>
+                <w:vertAlign w:val="subscript"/>
+              </w:rPr>
+              <w:t>SSCmeas</w:t>
             </w:r>
             <w:proofErr w:type="spellEnd"/>
             <w:r>
               <w:rPr>
-                <w:rFonts w:ascii="Cambria" w:hAnsi="Cambria"/>
-              </w:rPr>
-              <w:t xml:space="preserve"> is SSY measured in storms (all, Tables 2 and 3), measured </w:t>
+                <w:rFonts w:ascii="Times" w:hAnsi="Times" w:cs="Times"/>
+                <w:sz w:val="24"/>
+              </w:rPr>
+              <w:t xml:space="preserve"> is uncertainty in SSC measurements (± %), </w:t>
             </w:r>
             <w:proofErr w:type="spellStart"/>
             <w:r>
               <w:rPr>
-                <w:rFonts w:ascii="Cambria" w:hAnsi="Cambria"/>
-              </w:rPr>
-              <w:t>precip</w:t>
+                <w:rFonts w:ascii="Times" w:hAnsi="Times" w:cs="Times"/>
+                <w:i/>
+                <w:sz w:val="24"/>
+              </w:rPr>
+              <w:t>E</w:t>
+            </w:r>
+            <w:r>
+              <w:rPr>
+                <w:rFonts w:ascii="Times" w:hAnsi="Times" w:cs="Times"/>
+                <w:i/>
+                <w:sz w:val="24"/>
+                <w:vertAlign w:val="subscript"/>
+              </w:rPr>
+              <w:t>Qmod</w:t>
             </w:r>
             <w:proofErr w:type="spellEnd"/>
             <w:r>
               <w:rPr>
-                <w:rFonts w:ascii="Cambria" w:hAnsi="Cambria"/>
-              </w:rPr>
-              <w:t xml:space="preserve"> is </w:t>
+                <w:rFonts w:ascii="Times" w:hAnsi="Times" w:cs="Times"/>
+                <w:sz w:val="24"/>
+              </w:rPr>
+              <w:t xml:space="preserve"> is uncertainty in Q modeled by the Stage-Q relationship (RMSE, as ±% of the mean observed Q), </w:t>
             </w:r>
             <w:proofErr w:type="spellStart"/>
             <w:r>
               <w:rPr>
-                <w:rFonts w:ascii="Cambria" w:hAnsi="Cambria"/>
-              </w:rPr>
-              <w:t>precip</w:t>
+                <w:rFonts w:ascii="Times" w:hAnsi="Times" w:cs="Times"/>
+                <w:i/>
+                <w:sz w:val="24"/>
+              </w:rPr>
+              <w:t>E</w:t>
+            </w:r>
+            <w:r>
+              <w:rPr>
+                <w:rFonts w:ascii="Times" w:hAnsi="Times" w:cs="Times"/>
+                <w:i/>
+                <w:sz w:val="24"/>
+                <w:vertAlign w:val="subscript"/>
+              </w:rPr>
+              <w:t>SSCmod</w:t>
             </w:r>
             <w:proofErr w:type="spellEnd"/>
             <w:r>
               <w:rPr>
-                <w:rFonts w:ascii="Cambria" w:hAnsi="Cambria"/>
-              </w:rPr>
-              <w:t xml:space="preserve"> measured during the sampled storms, and expected annual storm </w:t>
-            </w:r>
-            <w:proofErr w:type="spellStart"/>
-            <w:r>
-              <w:rPr>
-                <w:rFonts w:ascii="Cambria" w:hAnsi="Cambria"/>
-              </w:rPr>
-              <w:t>precip</w:t>
-            </w:r>
-            <w:proofErr w:type="spellEnd"/>
-            <w:r>
-              <w:rPr>
-                <w:rFonts w:ascii="Cambria" w:hAnsi="Cambria"/>
-              </w:rPr>
-              <w:t xml:space="preserve"> is the </w:t>
-            </w:r>
-            <w:proofErr w:type="spellStart"/>
-            <w:r>
-              <w:rPr>
-                <w:rFonts w:ascii="Cambria" w:hAnsi="Cambria"/>
-              </w:rPr>
-              <w:t>precip</w:t>
-            </w:r>
-            <w:proofErr w:type="spellEnd"/>
-            <w:r>
-              <w:rPr>
-                <w:rFonts w:ascii="Cambria" w:hAnsi="Cambria"/>
-              </w:rPr>
-              <w:t xml:space="preserve"> measured during all storms measured in 2014.</w:t>
+                <w:rFonts w:ascii="Times" w:hAnsi="Times" w:cs="Times"/>
+                <w:sz w:val="24"/>
+              </w:rPr>
+              <w:t xml:space="preserve"> is uncertainty in SSC modeled by the T-SSC relationship (RMSE, as ± % of the mean observed SSC</w:t>
+            </w:r>
+            <w:proofErr w:type="gramStart"/>
+            <w:r>
+              <w:rPr>
+                <w:rFonts w:ascii="Times" w:hAnsi="Times" w:cs="Times"/>
+                <w:sz w:val="24"/>
+              </w:rPr>
+              <w:t>)(</w:t>
+            </w:r>
+            <w:proofErr w:type="gramEnd"/>
+            <w:r>
+              <w:rPr>
+                <w:rFonts w:ascii="Times" w:hAnsi="Times" w:cs="Times"/>
+                <w:sz w:val="24"/>
+              </w:rPr>
+              <w:t xml:space="preserve">Harmel et al., 2009).  </w:t>
             </w:r>
           </w:p>
         </w:tc>
@@ -1946,6 +2051,15 @@
           <w:rFonts w:ascii="Cambria" w:hAnsi="Cambria"/>
         </w:rPr>
       </w:pPr>
+    </w:p>
+    <w:p>
+      <w:pPr>
+        <w:rPr>
+          <w:rFonts w:ascii="Cambria" w:hAnsi="Cambria"/>
+        </w:rPr>
+      </w:pPr>
+      <w:bookmarkStart w:id="0" w:name="_GoBack"/>
+      <w:bookmarkEnd w:id="0"/>
     </w:p>
     <w:sectPr>
       <w:pgSz w:w="12240" w:h="15840"/>

</xml_diff>

<commit_message>
Almost done with Trents last revisions
still need to work on Discussion and read over it
</commit_message>
<xml_diff>
--- a/Manuscript/Equations.docx
+++ b/Manuscript/Equations.docx
@@ -80,7 +80,7 @@
                   <w:rPr>
                     <w:rFonts w:ascii="Cambria Math" w:hAnsi="Cambria Math"/>
                   </w:rPr>
-                  <m:t xml:space="preserve">= </m:t>
+                  <m:t>= k</m:t>
                 </m:r>
                 <m:nary>
                   <m:naryPr>
@@ -264,15 +264,31 @@
                 <w:sz w:val="24"/>
                 <w:szCs w:val="24"/>
               </w:rPr>
-              <w:t xml:space="preserve">is suspended sediment yield (tons) from t=0=storm start to T=storm end, </w:t>
-            </w:r>
-            <w:r>
-              <w:rPr>
-                <w:rFonts w:ascii="Times" w:hAnsi="Times" w:cs="Times"/>
-                <w:i/>
+              <w:t>is suspended sediment yield (tons)</w:t>
+            </w:r>
+            <w:r>
+              <w:rPr>
+                <w:rFonts w:ascii="Times" w:hAnsi="Times" w:cs="Times"/>
                 <w:sz w:val="24"/>
                 <w:szCs w:val="24"/>
               </w:rPr>
+              <w:t xml:space="preserve"> for an event from t=0 at </w:t>
+            </w:r>
+            <w:r>
+              <w:rPr>
+                <w:rFonts w:ascii="Times" w:hAnsi="Times" w:cs="Times"/>
+                <w:sz w:val="24"/>
+                <w:szCs w:val="24"/>
+              </w:rPr>
+              <w:t xml:space="preserve">storm start to T=storm end, </w:t>
+            </w:r>
+            <w:r>
+              <w:rPr>
+                <w:rFonts w:ascii="Times" w:hAnsi="Times" w:cs="Times"/>
+                <w:i/>
+                <w:sz w:val="24"/>
+                <w:szCs w:val="24"/>
+              </w:rPr>
               <w:t xml:space="preserve">SSC </w:t>
             </w:r>
             <w:r>
@@ -314,7 +330,57 @@
                 <w:sz w:val="24"/>
                 <w:szCs w:val="24"/>
               </w:rPr>
-              <w:t xml:space="preserve"> discharge (L/sec).</w:t>
+              <w:t xml:space="preserve"> discharge (L/sec)</w:t>
+            </w:r>
+            <w:r>
+              <w:rPr>
+                <w:rFonts w:ascii="Times" w:hAnsi="Times" w:cs="Times"/>
+                <w:sz w:val="24"/>
+                <w:szCs w:val="24"/>
+              </w:rPr>
+              <w:t xml:space="preserve">, and </w:t>
+            </w:r>
+            <w:r>
+              <w:rPr>
+                <w:rFonts w:ascii="Times" w:hAnsi="Times" w:cs="Times"/>
+                <w:i/>
+                <w:sz w:val="24"/>
+                <w:szCs w:val="24"/>
+              </w:rPr>
+              <w:t xml:space="preserve">k </w:t>
+            </w:r>
+            <w:r>
+              <w:rPr>
+                <w:rFonts w:ascii="Times" w:hAnsi="Times" w:cs="Times"/>
+                <w:sz w:val="24"/>
+                <w:szCs w:val="24"/>
+              </w:rPr>
+              <w:t>converts from mg to tons (10</w:t>
+            </w:r>
+            <w:r>
+              <w:rPr>
+                <w:rFonts w:ascii="Times" w:hAnsi="Times" w:cs="Times"/>
+                <w:sz w:val="24"/>
+                <w:szCs w:val="24"/>
+                <w:vertAlign w:val="superscript"/>
+              </w:rPr>
+              <w:t>-6</w:t>
+            </w:r>
+            <w:r>
+              <w:rPr>
+                <w:rFonts w:ascii="Times" w:hAnsi="Times" w:cs="Times"/>
+                <w:sz w:val="24"/>
+                <w:szCs w:val="24"/>
+              </w:rPr>
+              <w:t>)</w:t>
+            </w:r>
+            <w:r>
+              <w:rPr>
+                <w:rFonts w:ascii="Times" w:hAnsi="Times" w:cs="Times"/>
+                <w:sz w:val="24"/>
+                <w:szCs w:val="24"/>
+              </w:rPr>
+              <w:t>.</w:t>
             </w:r>
           </w:p>
         </w:tc>
@@ -477,12 +543,32 @@
                       </w:rPr>
                       <m:t>*</m:t>
                     </m:r>
-                    <m:r>
-                      <w:rPr>
-                        <w:rFonts w:ascii="Cambria Math" w:hAnsi="Cambria Math"/>
-                      </w:rPr>
-                      <m:t>A_undisturbed</m:t>
-                    </m:r>
+                    <m:sSub>
+                      <m:sSubPr>
+                        <m:ctrlPr>
+                          <w:rPr>
+                            <w:rFonts w:ascii="Cambria Math" w:hAnsi="Cambria Math"/>
+                            <w:i/>
+                          </w:rPr>
+                        </m:ctrlPr>
+                      </m:sSubPr>
+                      <m:e>
+                        <m:r>
+                          <w:rPr>
+                            <w:rFonts w:ascii="Cambria Math" w:hAnsi="Cambria Math"/>
+                          </w:rPr>
+                          <m:t>Area</m:t>
+                        </m:r>
+                      </m:e>
+                      <m:sub>
+                        <m:r>
+                          <w:rPr>
+                            <w:rFonts w:ascii="Cambria Math" w:hAnsi="Cambria Math"/>
+                          </w:rPr>
+                          <m:t>undist</m:t>
+                        </m:r>
+                      </m:sub>
+                    </m:sSub>
                   </m:e>
                 </m:d>
               </m:oMath>
@@ -528,7 +614,6 @@
                 <w:sz w:val="24"/>
               </w:rPr>
             </w:pPr>
-            <w:proofErr w:type="gramStart"/>
             <w:r>
               <w:rPr>
                 <w:rFonts w:ascii="Times" w:hAnsi="Times" w:cs="Times"/>
@@ -536,7 +621,6 @@
               </w:rPr>
               <w:t>where</w:t>
             </w:r>
-            <w:proofErr w:type="gramEnd"/>
             <w:r>
               <w:rPr>
                 <w:rFonts w:ascii="Times" w:hAnsi="Times" w:cs="Times"/>
@@ -595,7 +679,58 @@
                 <w:rFonts w:ascii="Times" w:hAnsi="Times" w:cs="Times"/>
                 <w:sz w:val="24"/>
               </w:rPr>
-              <w:t xml:space="preserve"> is SSY measured from the disturbed subwatershed (tons), </w:t>
+              <w:t xml:space="preserve"> is SSY </w:t>
+            </w:r>
+            <w:r>
+              <w:rPr>
+                <w:rFonts w:ascii="Times" w:hAnsi="Times" w:cs="Times"/>
+                <w:sz w:val="24"/>
+              </w:rPr>
+              <w:t xml:space="preserve">(tons) </w:t>
+            </w:r>
+            <w:r>
+              <w:rPr>
+                <w:rFonts w:ascii="Times" w:hAnsi="Times" w:cs="Times"/>
+                <w:sz w:val="24"/>
+              </w:rPr>
+              <w:t>measured fr</w:t>
+            </w:r>
+            <w:r>
+              <w:rPr>
+                <w:rFonts w:ascii="Times" w:hAnsi="Times" w:cs="Times"/>
+                <w:sz w:val="24"/>
+              </w:rPr>
+              <w:t>om the disturbed subwatershed (SSY</w:t>
+            </w:r>
+            <w:r>
+              <w:rPr>
+                <w:rFonts w:ascii="Times" w:hAnsi="Times" w:cs="Times"/>
+                <w:sz w:val="24"/>
+                <w:vertAlign w:val="subscript"/>
+              </w:rPr>
+              <w:t>FG2</w:t>
+            </w:r>
+            <w:r>
+              <w:rPr>
+                <w:rFonts w:ascii="Times" w:hAnsi="Times" w:cs="Times"/>
+                <w:sz w:val="24"/>
+              </w:rPr>
+              <w:t>, SSY</w:t>
+            </w:r>
+            <w:r>
+              <w:rPr>
+                <w:rFonts w:ascii="Times" w:hAnsi="Times" w:cs="Times"/>
+                <w:sz w:val="24"/>
+                <w:vertAlign w:val="subscript"/>
+              </w:rPr>
+              <w:t>FG3</w:t>
+            </w:r>
+            <w:r>
+              <w:rPr>
+                <w:rFonts w:ascii="Times" w:hAnsi="Times" w:cs="Times"/>
+                <w:sz w:val="24"/>
+              </w:rPr>
+              <w:t xml:space="preserve">), </w:t>
             </w:r>
             <w:proofErr w:type="spellStart"/>
             <w:r>
@@ -621,7 +756,57 @@
                 <w:rFonts w:ascii="Times" w:hAnsi="Times" w:cs="Times"/>
                 <w:sz w:val="24"/>
               </w:rPr>
-              <w:t xml:space="preserve"> is specific SSY from the UPPER subwatershed (tons/km2), and </w:t>
+              <w:t xml:space="preserve"> is specific SSY</w:t>
+            </w:r>
+            <w:r>
+              <w:rPr>
+                <w:rFonts w:ascii="Times" w:hAnsi="Times" w:cs="Times"/>
+                <w:sz w:val="24"/>
+              </w:rPr>
+              <w:t xml:space="preserve"> </w:t>
+            </w:r>
+            <w:r>
+              <w:rPr>
+                <w:rFonts w:ascii="Times" w:hAnsi="Times" w:cs="Times"/>
+                <w:sz w:val="24"/>
+              </w:rPr>
+              <w:t>(tons/km2)</w:t>
+            </w:r>
+            <w:r>
+              <w:rPr>
+                <w:rFonts w:ascii="Times" w:hAnsi="Times" w:cs="Times"/>
+                <w:sz w:val="24"/>
+              </w:rPr>
+              <w:t xml:space="preserve"> from the UPPER subwatershed</w:t>
+            </w:r>
+            <w:r>
+              <w:rPr>
+                <w:rFonts w:ascii="Times" w:hAnsi="Times" w:cs="Times"/>
+                <w:sz w:val="24"/>
+              </w:rPr>
+              <w:t xml:space="preserve"> (SSY</w:t>
+            </w:r>
+            <w:r>
+              <w:rPr>
+                <w:rFonts w:ascii="Times" w:hAnsi="Times" w:cs="Times"/>
+                <w:sz w:val="24"/>
+                <w:vertAlign w:val="subscript"/>
+              </w:rPr>
+              <w:t>FG3</w:t>
+            </w:r>
+            <w:r>
+              <w:rPr>
+                <w:rFonts w:ascii="Times" w:hAnsi="Times" w:cs="Times"/>
+                <w:sz w:val="24"/>
+              </w:rPr>
+              <w:t>)</w:t>
+            </w:r>
+            <w:r>
+              <w:rPr>
+                <w:rFonts w:ascii="Times" w:hAnsi="Times" w:cs="Times"/>
+                <w:sz w:val="24"/>
+              </w:rPr>
+              <w:t xml:space="preserve">, and </w:t>
             </w:r>
             <w:proofErr w:type="spellStart"/>
             <w:r>
@@ -638,7 +823,16 @@
                 <w:i/>
                 <w:sz w:val="24"/>
               </w:rPr>
-              <w:t>_undisturbed</w:t>
+              <w:t>rea</w:t>
+            </w:r>
+            <w:r>
+              <w:rPr>
+                <w:rFonts w:ascii="Times" w:hAnsi="Times" w:cs="Times"/>
+                <w:i/>
+                <w:sz w:val="24"/>
+                <w:vertAlign w:val="subscript"/>
+              </w:rPr>
+              <w:t>undist</w:t>
             </w:r>
             <w:proofErr w:type="spellEnd"/>
             <w:r>
@@ -663,29 +857,8 @@
               </w:rPr>
               <w:t xml:space="preserve"> </w:t>
             </w:r>
-            <w:r>
-              <w:rPr>
-                <w:rFonts w:ascii="Times" w:hAnsi="Times" w:cs="Times"/>
-                <w:sz w:val="24"/>
-              </w:rPr>
-              <w:t xml:space="preserve">This assumes that </w:t>
-            </w:r>
-            <w:proofErr w:type="spellStart"/>
-            <w:r>
-              <w:rPr>
-                <w:rFonts w:ascii="Times" w:hAnsi="Times" w:cs="Times"/>
-                <w:sz w:val="24"/>
-              </w:rPr>
-              <w:t>sSSY</w:t>
-            </w:r>
-            <w:proofErr w:type="spellEnd"/>
-            <w:r>
-              <w:rPr>
-                <w:rFonts w:ascii="Times" w:hAnsi="Times" w:cs="Times"/>
-                <w:sz w:val="24"/>
-              </w:rPr>
-              <w:t xml:space="preserve"> from undisturbed forest in the UPPER subwatershed is the same as from undisturbed forest in the LOWER subwatershed.</w:t>
-            </w:r>
+            <w:bookmarkStart w:id="0" w:name="_GoBack"/>
+            <w:bookmarkEnd w:id="0"/>
           </w:p>
         </w:tc>
       </w:tr>
@@ -1211,14 +1384,7 @@
                 <w:rFonts w:ascii="Times" w:hAnsi="Times" w:cs="Times"/>
                 <w:sz w:val="24"/>
               </w:rPr>
-              <w:t xml:space="preserve"> </w:t>
-            </w:r>
-            <w:r>
-              <w:rPr>
-                <w:rFonts w:ascii="Times" w:hAnsi="Times" w:cs="Times"/>
-                <w:sz w:val="24"/>
-              </w:rPr>
-              <w:t>The correlation between storm metrics (X) and SSY</w:t>
+              <w:t xml:space="preserve"> The correlation between storm metrics (X) and SSY</w:t>
             </w:r>
             <w:r>
               <w:rPr>
@@ -1528,21 +1694,7 @@
                 <w:rFonts w:ascii="Times" w:hAnsi="Times" w:cs="Times"/>
                 <w:sz w:val="24"/>
               </w:rPr>
-              <w:t xml:space="preserve"> is precip</w:t>
-            </w:r>
-            <w:r>
-              <w:rPr>
-                <w:rFonts w:ascii="Times" w:hAnsi="Times" w:cs="Times"/>
-                <w:sz w:val="24"/>
-              </w:rPr>
-              <w:t>itation</w:t>
-            </w:r>
-            <w:r>
-              <w:rPr>
-                <w:rFonts w:ascii="Times" w:hAnsi="Times" w:cs="Times"/>
-                <w:sz w:val="24"/>
-              </w:rPr>
-              <w:t xml:space="preserve"> measured during the sampled storms, and </w:t>
+              <w:t xml:space="preserve"> is precipitation measured during the sampled storms, and </w:t>
             </w:r>
             <w:r>
               <w:rPr>
@@ -1575,21 +1727,7 @@
                 <w:rFonts w:ascii="Times" w:hAnsi="Times" w:cs="Times"/>
                 <w:sz w:val="24"/>
               </w:rPr>
-              <w:t>is the precip</w:t>
-            </w:r>
-            <w:r>
-              <w:rPr>
-                <w:rFonts w:ascii="Times" w:hAnsi="Times" w:cs="Times"/>
-                <w:sz w:val="24"/>
-              </w:rPr>
-              <w:t xml:space="preserve">itation </w:t>
-            </w:r>
-            <w:r>
-              <w:rPr>
-                <w:rFonts w:ascii="Times" w:hAnsi="Times" w:cs="Times"/>
-                <w:sz w:val="24"/>
-              </w:rPr>
-              <w:t>during all storms measured in 2014.</w:t>
+              <w:t>is the precipitation during all storms measured in 2014.</w:t>
             </w:r>
           </w:p>
         </w:tc>
@@ -2058,8 +2196,6 @@
           <w:rFonts w:ascii="Cambria" w:hAnsi="Cambria"/>
         </w:rPr>
       </w:pPr>
-      <w:bookmarkStart w:id="0" w:name="_GoBack"/>
-      <w:bookmarkEnd w:id="0"/>
     </w:p>
     <w:sectPr>
       <w:pgSz w:w="12240" w:h="15840"/>

</xml_diff>

<commit_message>
draft sent to committee
yippeeeeee
</commit_message>
<xml_diff>
--- a/Manuscript/Equations.docx
+++ b/Manuscript/Equations.docx
@@ -882,6 +882,9 @@
         <w:gridCol w:w="1885"/>
       </w:tblGrid>
       <w:tr>
+        <w:trPr>
+          <w:trHeight w:val="717"/>
+        </w:trPr>
         <w:tc>
           <w:tcPr>
             <w:tcW w:w="1705" w:type="dxa"/>
@@ -946,7 +949,7 @@
                           <w:rPr>
                             <w:rFonts w:ascii="Cambria Math" w:hAnsi="Cambria Math"/>
                           </w:rPr>
-                          <m:t>TOTAL</m:t>
+                          <m:t>FG3</m:t>
                         </m:r>
                       </m:sub>
                     </m:sSub>
@@ -966,7 +969,7 @@
                           <w:rPr>
                             <w:rFonts w:ascii="Cambria Math" w:hAnsi="Cambria Math"/>
                           </w:rPr>
-                          <m:t>Area</m:t>
+                          <m:t>A</m:t>
                         </m:r>
                       </m:e>
                       <m:sub>
@@ -974,7 +977,7 @@
                           <w:rPr>
                             <w:rFonts w:ascii="Cambria Math" w:hAnsi="Cambria Math"/>
                           </w:rPr>
-                          <m:t>TOTAL</m:t>
+                          <m:t>FG3</m:t>
                         </m:r>
                       </m:sub>
                     </m:sSub>
@@ -988,9 +991,8 @@
                       <m:sSubPr>
                         <m:ctrlPr>
                           <w:rPr>
-                            <w:rFonts w:ascii="Cambria Math" w:eastAsiaTheme="minorEastAsia" w:hAnsi="Cambria Math"/>
+                            <w:rFonts w:ascii="Cambria Math" w:hAnsi="Cambria Math"/>
                             <w:i/>
-                            <w:sz w:val="24"/>
                           </w:rPr>
                         </m:ctrlPr>
                       </m:sSubPr>
@@ -1044,33 +1046,13 @@
         </w:tc>
       </w:tr>
       <w:tr>
+        <w:trPr>
+          <w:trHeight w:val="357"/>
+        </w:trPr>
         <w:tc>
           <w:tcPr>
-            <w:tcW w:w="1705" w:type="dxa"/>
-          </w:tcPr>
-          <w:p>
-            <w:pPr>
-              <w:rPr>
-                <w:rFonts w:ascii="Cambria" w:hAnsi="Cambria"/>
-              </w:rPr>
-            </w:pPr>
-          </w:p>
-        </w:tc>
-        <w:tc>
-          <w:tcPr>
-            <w:tcW w:w="5760" w:type="dxa"/>
-          </w:tcPr>
-          <w:p>
-            <w:pPr>
-              <w:rPr>
-                <w:rFonts w:ascii="Cambria" w:eastAsia="Calibri" w:hAnsi="Cambria" w:cs="Times New Roman"/>
-              </w:rPr>
-            </w:pPr>
-          </w:p>
-        </w:tc>
-        <w:tc>
-          <w:tcPr>
-            <w:tcW w:w="1885" w:type="dxa"/>
+            <w:tcW w:w="9350" w:type="dxa"/>
+            <w:gridSpan w:val="3"/>
           </w:tcPr>
           <w:p>
             <w:pPr>
@@ -1079,9 +1061,11 @@
                 <w:rFonts w:ascii="Cambria" w:hAnsi="Cambria"/>
               </w:rPr>
             </w:pPr>
+            <w:bookmarkStart w:id="0" w:name="_GoBack" w:colFirst="0" w:colLast="0"/>
           </w:p>
         </w:tc>
       </w:tr>
+      <w:bookmarkEnd w:id="0"/>
     </w:tbl>
     <w:p>
       <w:pPr>
@@ -1483,7 +1467,7 @@
                       <w:rPr>
                         <w:rFonts w:ascii="Cambria Math" w:hAnsi="Cambria Math"/>
                       </w:rPr>
-                      <m:t>annual</m:t>
+                      <m:t>ann</m:t>
                     </m:r>
                   </m:sub>
                 </m:sSub>
@@ -1515,7 +1499,7 @@
                       <w:rPr>
                         <w:rFonts w:ascii="Cambria Math" w:hAnsi="Cambria Math"/>
                       </w:rPr>
-                      <m:t>measured</m:t>
+                      <m:t>meas</m:t>
                     </m:r>
                   </m:sub>
                 </m:sSub>
@@ -1535,20 +1519,60 @@
                     </m:ctrlPr>
                   </m:fPr>
                   <m:num>
-                    <m:r>
-                      <w:rPr>
-                        <w:rFonts w:ascii="Cambria Math" w:hAnsi="Cambria Math"/>
-                      </w:rPr>
-                      <m:t>measured precip</m:t>
-                    </m:r>
+                    <m:sSub>
+                      <m:sSubPr>
+                        <m:ctrlPr>
+                          <w:rPr>
+                            <w:rFonts w:ascii="Cambria Math" w:hAnsi="Cambria Math"/>
+                            <w:i/>
+                          </w:rPr>
+                        </m:ctrlPr>
+                      </m:sSubPr>
+                      <m:e>
+                        <m:r>
+                          <w:rPr>
+                            <w:rFonts w:ascii="Cambria Math" w:hAnsi="Cambria Math"/>
+                          </w:rPr>
+                          <m:t>P</m:t>
+                        </m:r>
+                      </m:e>
+                      <m:sub>
+                        <m:r>
+                          <w:rPr>
+                            <w:rFonts w:ascii="Cambria Math" w:hAnsi="Cambria Math"/>
+                          </w:rPr>
+                          <m:t>smeas</m:t>
+                        </m:r>
+                      </m:sub>
+                    </m:sSub>
                   </m:num>
                   <m:den>
-                    <m:r>
-                      <w:rPr>
-                        <w:rFonts w:ascii="Cambria Math" w:hAnsi="Cambria Math"/>
-                      </w:rPr>
-                      <m:t>expected annual storm precip</m:t>
-                    </m:r>
+                    <m:sSub>
+                      <m:sSubPr>
+                        <m:ctrlPr>
+                          <w:rPr>
+                            <w:rFonts w:ascii="Cambria Math" w:hAnsi="Cambria Math"/>
+                            <w:i/>
+                          </w:rPr>
+                        </m:ctrlPr>
+                      </m:sSubPr>
+                      <m:e>
+                        <m:r>
+                          <w:rPr>
+                            <w:rFonts w:ascii="Cambria Math" w:hAnsi="Cambria Math"/>
+                          </w:rPr>
+                          <m:t>P</m:t>
+                        </m:r>
+                      </m:e>
+                      <m:sub>
+                        <m:r>
+                          <w:rPr>
+                            <w:rFonts w:ascii="Cambria Math" w:hAnsi="Cambria Math"/>
+                          </w:rPr>
+                          <m:t>sann</m:t>
+                        </m:r>
+                      </m:sub>
+                    </m:sSub>
                   </m:den>
                 </m:f>
               </m:oMath>
@@ -1612,120 +1636,144 @@
             </w:pPr>
             <w:r>
               <w:rPr>
-                <w:rFonts w:ascii="Times" w:hAnsi="Times" w:cs="Times"/>
-                <w:sz w:val="24"/>
+                <w:rFonts w:cs="Times"/>
               </w:rPr>
               <w:t xml:space="preserve">where </w:t>
             </w:r>
             <w:proofErr w:type="spellStart"/>
             <w:r>
               <w:rPr>
-                <w:rFonts w:ascii="Times" w:hAnsi="Times" w:cs="Times"/>
-                <w:i/>
-                <w:sz w:val="24"/>
+                <w:rFonts w:cs="Times"/>
+                <w:i/>
               </w:rPr>
               <w:t>SSY</w:t>
             </w:r>
             <w:r>
               <w:rPr>
-                <w:rFonts w:ascii="Times" w:hAnsi="Times" w:cs="Times"/>
-                <w:i/>
-                <w:sz w:val="24"/>
+                <w:rFonts w:cs="Times"/>
+                <w:i/>
                 <w:vertAlign w:val="subscript"/>
               </w:rPr>
-              <w:t>annual</w:t>
+              <w:t>ann</w:t>
             </w:r>
             <w:proofErr w:type="spellEnd"/>
             <w:r>
               <w:rPr>
-                <w:rFonts w:ascii="Times" w:hAnsi="Times" w:cs="Times"/>
-                <w:sz w:val="24"/>
-              </w:rPr>
-              <w:t xml:space="preserve"> is estimated SSY from storms, </w:t>
+                <w:rFonts w:cs="Times"/>
+              </w:rPr>
+              <w:t xml:space="preserve"> is estimated</w:t>
+            </w:r>
+            <w:r>
+              <w:rPr>
+                <w:rFonts w:cs="Times"/>
+              </w:rPr>
+              <w:t xml:space="preserve"> annual</w:t>
+            </w:r>
+            <w:r>
+              <w:rPr>
+                <w:rFonts w:cs="Times"/>
+              </w:rPr>
+              <w:t xml:space="preserve"> SSY from storms, </w:t>
             </w:r>
             <w:proofErr w:type="spellStart"/>
             <w:r>
               <w:rPr>
-                <w:rFonts w:ascii="Times" w:hAnsi="Times" w:cs="Times"/>
-                <w:i/>
-                <w:sz w:val="24"/>
+                <w:rFonts w:cs="Times"/>
+                <w:i/>
               </w:rPr>
               <w:t>SSY</w:t>
             </w:r>
             <w:r>
               <w:rPr>
-                <w:rFonts w:ascii="Times" w:hAnsi="Times" w:cs="Times"/>
-                <w:i/>
-                <w:sz w:val="24"/>
+                <w:rFonts w:cs="Times"/>
+                <w:i/>
                 <w:vertAlign w:val="subscript"/>
               </w:rPr>
-              <w:t>measured</w:t>
+              <w:t>meas</w:t>
             </w:r>
             <w:proofErr w:type="spellEnd"/>
             <w:r>
               <w:rPr>
-                <w:rFonts w:ascii="Times" w:hAnsi="Times" w:cs="Times"/>
-                <w:sz w:val="24"/>
-              </w:rPr>
-              <w:t xml:space="preserve"> is SSY measured in storms (all, Tables 2 and 3), </w:t>
-            </w:r>
-            <w:r>
-              <w:rPr>
-                <w:rFonts w:ascii="Times" w:hAnsi="Times" w:cs="Times"/>
-                <w:i/>
-                <w:sz w:val="24"/>
-              </w:rPr>
-              <w:t xml:space="preserve">measured </w:t>
+                <w:rFonts w:cs="Times"/>
+              </w:rPr>
+              <w:t xml:space="preserve"> is SSY </w:t>
+            </w:r>
+            <w:r>
+              <w:rPr>
+                <w:rFonts w:cs="Times"/>
+              </w:rPr>
+              <w:t>from sampled</w:t>
+            </w:r>
+            <w:r>
+              <w:rPr>
+                <w:rFonts w:cs="Times"/>
+              </w:rPr>
+              <w:t xml:space="preserve"> storms (all, Tables 2 and 3), </w:t>
             </w:r>
             <w:proofErr w:type="spellStart"/>
             <w:r>
               <w:rPr>
-                <w:rFonts w:ascii="Times" w:hAnsi="Times" w:cs="Times"/>
-                <w:i/>
-                <w:sz w:val="24"/>
-              </w:rPr>
-              <w:t>precip</w:t>
+                <w:rFonts w:cs="Times"/>
+                <w:i/>
+              </w:rPr>
+              <w:t>P</w:t>
+            </w:r>
+            <w:r>
+              <w:rPr>
+                <w:rFonts w:cs="Times"/>
+                <w:i/>
+                <w:vertAlign w:val="subscript"/>
+              </w:rPr>
+              <w:t>smeas</w:t>
             </w:r>
             <w:proofErr w:type="spellEnd"/>
             <w:r>
               <w:rPr>
-                <w:rFonts w:ascii="Times" w:hAnsi="Times" w:cs="Times"/>
-                <w:sz w:val="24"/>
+                <w:rFonts w:cs="Times"/>
               </w:rPr>
               <w:t xml:space="preserve"> is precipitation measured during the sampled storms, and </w:t>
             </w:r>
-            <w:r>
-              <w:rPr>
-                <w:rFonts w:ascii="Times" w:hAnsi="Times" w:cs="Times"/>
-                <w:i/>
-                <w:sz w:val="24"/>
-              </w:rPr>
-              <w:t xml:space="preserve">expected annual storm </w:t>
-            </w:r>
             <w:proofErr w:type="spellStart"/>
             <w:r>
               <w:rPr>
-                <w:rFonts w:ascii="Times" w:hAnsi="Times" w:cs="Times"/>
-                <w:i/>
-                <w:sz w:val="24"/>
-              </w:rPr>
-              <w:t>precip</w:t>
+                <w:rFonts w:cs="Times"/>
+                <w:i/>
+              </w:rPr>
+              <w:t>P</w:t>
+            </w:r>
+            <w:r>
+              <w:rPr>
+                <w:rFonts w:cs="Times"/>
+                <w:i/>
+                <w:vertAlign w:val="subscript"/>
+              </w:rPr>
+              <w:t>sann</w:t>
             </w:r>
             <w:proofErr w:type="spellEnd"/>
             <w:r>
               <w:rPr>
-                <w:rFonts w:ascii="Times" w:hAnsi="Times" w:cs="Times"/>
-                <w:i/>
-                <w:sz w:val="24"/>
+                <w:rFonts w:cs="Times"/>
+                <w:i/>
               </w:rPr>
               <w:t xml:space="preserve"> </w:t>
             </w:r>
             <w:r>
               <w:rPr>
-                <w:rFonts w:ascii="Times" w:hAnsi="Times" w:cs="Times"/>
-                <w:sz w:val="24"/>
-              </w:rPr>
-              <w:t>is the precipitation during all storms measured in 2014.</w:t>
+                <w:rFonts w:cs="Times"/>
+              </w:rPr>
+              <w:t xml:space="preserve">is the precipitation during all storms </w:t>
+            </w:r>
+            <w:r>
+              <w:rPr>
+                <w:rFonts w:cs="Times"/>
+              </w:rPr>
+              <w:t>which resulted in an increase in stream discharge that exceeded the threshold defining storm events</w:t>
+            </w:r>
+            <w:r>
+              <w:rPr>
+                <w:rFonts w:cs="Times"/>
+              </w:rPr>
+              <w:t xml:space="preserve"> in 2014.</w:t>
             </w:r>
           </w:p>
         </w:tc>
@@ -2017,8 +2065,6 @@
               </w:rPr>
               <w:t>6</w:t>
             </w:r>
-            <w:bookmarkStart w:id="0" w:name="_GoBack"/>
-            <w:bookmarkEnd w:id="0"/>
           </w:p>
         </w:tc>
       </w:tr>
@@ -2654,6 +2700,36 @@
       </w:tblBorders>
     </w:tblPr>
   </w:style>
+  <w:style w:type="paragraph" w:styleId="BalloonText">
+    <w:name w:val="Balloon Text"/>
+    <w:basedOn w:val="Normal"/>
+    <w:link w:val="BalloonTextChar"/>
+    <w:uiPriority w:val="99"/>
+    <w:semiHidden/>
+    <w:unhideWhenUsed/>
+    <w:rsid w:val="002C326E"/>
+    <w:pPr>
+      <w:spacing w:after="0" w:line="240" w:lineRule="auto"/>
+    </w:pPr>
+    <w:rPr>
+      <w:rFonts w:ascii="Segoe UI" w:hAnsi="Segoe UI" w:cs="Segoe UI"/>
+      <w:sz w:val="18"/>
+      <w:szCs w:val="18"/>
+    </w:rPr>
+  </w:style>
+  <w:style w:type="character" w:customStyle="1" w:styleId="BalloonTextChar">
+    <w:name w:val="Balloon Text Char"/>
+    <w:basedOn w:val="DefaultParagraphFont"/>
+    <w:link w:val="BalloonText"/>
+    <w:uiPriority w:val="99"/>
+    <w:semiHidden/>
+    <w:rsid w:val="002C326E"/>
+    <w:rPr>
+      <w:rFonts w:ascii="Segoe UI" w:hAnsi="Segoe UI" w:cs="Segoe UI"/>
+      <w:sz w:val="18"/>
+      <w:szCs w:val="18"/>
+    </w:rPr>
+  </w:style>
 </w:styles>
 </file>
 

</xml_diff>